<commit_message>
FP-Tabellen für alle Use-Case außer Ausleihen hinzugefügt
</commit_message>
<xml_diff>
--- a/Semester 2/FP Estimation/FP_Estimation_Use-Cases.docx
+++ b/Semester 2/FP Estimation/FP_Estimation_Use-Cases.docx
@@ -77,8 +77,8 @@
     <w:p>
       <w:pPr>
         <w:sectPr>
-          <w:headerReference w:type="default" r:id="rId7"/>
-          <w:footerReference w:type="even" r:id="rId8"/>
+          <w:headerReference w:type="default" r:id="rId8"/>
+          <w:footerReference w:type="even" r:id="rId9"/>
           <w:pgSz w:w="12240" w:h="15840" w:code="1"/>
           <w:pgMar w:top="1440" w:right="1440" w:bottom="1440" w:left="1440" w:header="720" w:footer="720" w:gutter="0"/>
           <w:cols w:space="720"/>
@@ -1048,7 +1048,10 @@
       </w:r>
       <w:r>
         <w:lastRenderedPageBreak/>
-        <w:t>Function Point Estimation Use Case “Ausleihen”</w:t>
+        <w:t>Func</w:t>
+      </w:r>
+      <w:r>
+        <w:t>tion Point Estimation</w:t>
       </w:r>
       <w:r>
         <w:t xml:space="preserve"> </w:t>
@@ -1607,17 +1610,1779 @@
       </w:r>
     </w:p>
     <w:p>
-      <w:pPr>
-        <w:pStyle w:val="berschrift2"/>
-      </w:pPr>
-      <w:r>
-        <w:t>Use-Case Eingeben</w:t>
+      <w:r>
+        <w:br w:type="page"/>
       </w:r>
     </w:p>
     <w:p>
-      <w:r>
-        <w:t>Tabelle?</w:t>
-      </w:r>
+      <w:pPr>
+        <w:pStyle w:val="berschrift2"/>
+      </w:pPr>
+      <w:r>
+        <w:lastRenderedPageBreak/>
+        <w:t>Use-Case Eingeben</w:t>
+      </w:r>
+    </w:p>
+    <w:tbl>
+      <w:tblPr>
+        <w:tblStyle w:val="Tabellenraster"/>
+        <w:tblW w:w="0" w:type="auto"/>
+        <w:tblLook w:val="04A0" w:firstRow="1" w:lastRow="0" w:firstColumn="1" w:lastColumn="0" w:noHBand="0" w:noVBand="1"/>
+      </w:tblPr>
+      <w:tblGrid>
+        <w:gridCol w:w="4675"/>
+        <w:gridCol w:w="4675"/>
+      </w:tblGrid>
+      <w:tr>
+        <w:tc>
+          <w:tcPr>
+            <w:tcW w:w="9350" w:type="dxa"/>
+            <w:gridSpan w:val="2"/>
+          </w:tcPr>
+          <w:p>
+            <w:r>
+              <w:rPr>
+                <w:b/>
+                <w:u w:val="single"/>
+              </w:rPr>
+              <w:t>Communication</w:t>
+            </w:r>
+          </w:p>
+        </w:tc>
+      </w:tr>
+      <w:tr>
+        <w:tc>
+          <w:tcPr>
+            <w:tcW w:w="4675" w:type="dxa"/>
+          </w:tcPr>
+          <w:p>
+            <w:r>
+              <w:t>Complexity</w:t>
+            </w:r>
+          </w:p>
+        </w:tc>
+        <w:tc>
+          <w:tcPr>
+            <w:tcW w:w="4675" w:type="dxa"/>
+          </w:tcPr>
+          <w:p>
+            <w:r>
+              <w:t>Average(Server+Client)</w:t>
+            </w:r>
+          </w:p>
+        </w:tc>
+      </w:tr>
+      <w:tr>
+        <w:tc>
+          <w:tcPr>
+            <w:tcW w:w="9350" w:type="dxa"/>
+            <w:gridSpan w:val="2"/>
+          </w:tcPr>
+          <w:p>
+            <w:r>
+              <w:rPr>
+                <w:b/>
+                <w:u w:val="single"/>
+              </w:rPr>
+              <w:t>Files</w:t>
+            </w:r>
+          </w:p>
+        </w:tc>
+      </w:tr>
+      <w:tr>
+        <w:tc>
+          <w:tcPr>
+            <w:tcW w:w="4675" w:type="dxa"/>
+          </w:tcPr>
+          <w:p>
+            <w:pPr>
+              <w:rPr>
+                <w:b/>
+              </w:rPr>
+            </w:pPr>
+            <w:r>
+              <w:rPr>
+                <w:b/>
+              </w:rPr>
+              <w:t>ILF1</w:t>
+            </w:r>
+          </w:p>
+        </w:tc>
+        <w:tc>
+          <w:tcPr>
+            <w:tcW w:w="4675" w:type="dxa"/>
+          </w:tcPr>
+          <w:p>
+            <w:r>
+              <w:t>Autor</w:t>
+            </w:r>
+          </w:p>
+        </w:tc>
+      </w:tr>
+      <w:tr>
+        <w:tc>
+          <w:tcPr>
+            <w:tcW w:w="4675" w:type="dxa"/>
+          </w:tcPr>
+          <w:p>
+            <w:r>
+              <w:t>DETs</w:t>
+            </w:r>
+          </w:p>
+        </w:tc>
+        <w:tc>
+          <w:tcPr>
+            <w:tcW w:w="4675" w:type="dxa"/>
+          </w:tcPr>
+          <w:p>
+            <w:r>
+              <w:t>2</w:t>
+            </w:r>
+          </w:p>
+        </w:tc>
+      </w:tr>
+      <w:tr>
+        <w:tc>
+          <w:tcPr>
+            <w:tcW w:w="4675" w:type="dxa"/>
+          </w:tcPr>
+          <w:p>
+            <w:r>
+              <w:t>Complexity</w:t>
+            </w:r>
+          </w:p>
+        </w:tc>
+        <w:tc>
+          <w:tcPr>
+            <w:tcW w:w="4675" w:type="dxa"/>
+          </w:tcPr>
+          <w:p>
+            <w:r>
+              <w:t>Low(2)</w:t>
+            </w:r>
+          </w:p>
+        </w:tc>
+      </w:tr>
+      <w:tr>
+        <w:tc>
+          <w:tcPr>
+            <w:tcW w:w="4675" w:type="dxa"/>
+          </w:tcPr>
+          <w:p>
+            <w:pPr>
+              <w:rPr>
+                <w:b/>
+              </w:rPr>
+            </w:pPr>
+            <w:r>
+              <w:rPr>
+                <w:b/>
+              </w:rPr>
+              <w:t>ILF2</w:t>
+            </w:r>
+          </w:p>
+        </w:tc>
+        <w:tc>
+          <w:tcPr>
+            <w:tcW w:w="4675" w:type="dxa"/>
+          </w:tcPr>
+          <w:p>
+            <w:r>
+              <w:t>Titel</w:t>
+            </w:r>
+          </w:p>
+        </w:tc>
+      </w:tr>
+      <w:tr>
+        <w:tc>
+          <w:tcPr>
+            <w:tcW w:w="4675" w:type="dxa"/>
+          </w:tcPr>
+          <w:p>
+            <w:r>
+              <w:t>DETs</w:t>
+            </w:r>
+          </w:p>
+        </w:tc>
+        <w:tc>
+          <w:tcPr>
+            <w:tcW w:w="4675" w:type="dxa"/>
+          </w:tcPr>
+          <w:p>
+            <w:r>
+              <w:t>7</w:t>
+            </w:r>
+          </w:p>
+        </w:tc>
+      </w:tr>
+      <w:tr>
+        <w:tc>
+          <w:tcPr>
+            <w:tcW w:w="4675" w:type="dxa"/>
+          </w:tcPr>
+          <w:p>
+            <w:r>
+              <w:t>Complexity</w:t>
+            </w:r>
+          </w:p>
+        </w:tc>
+        <w:tc>
+          <w:tcPr>
+            <w:tcW w:w="4675" w:type="dxa"/>
+          </w:tcPr>
+          <w:p>
+            <w:r>
+              <w:t>Low(7)</w:t>
+            </w:r>
+          </w:p>
+        </w:tc>
+      </w:tr>
+      <w:tr>
+        <w:tc>
+          <w:tcPr>
+            <w:tcW w:w="4675" w:type="dxa"/>
+          </w:tcPr>
+          <w:p>
+            <w:pPr>
+              <w:rPr>
+                <w:b/>
+              </w:rPr>
+            </w:pPr>
+            <w:r>
+              <w:rPr>
+                <w:b/>
+              </w:rPr>
+              <w:t>ILF3</w:t>
+            </w:r>
+          </w:p>
+        </w:tc>
+        <w:tc>
+          <w:tcPr>
+            <w:tcW w:w="4675" w:type="dxa"/>
+          </w:tcPr>
+          <w:p>
+            <w:r>
+              <w:t>Kopie</w:t>
+            </w:r>
+          </w:p>
+        </w:tc>
+      </w:tr>
+      <w:tr>
+        <w:tc>
+          <w:tcPr>
+            <w:tcW w:w="4675" w:type="dxa"/>
+          </w:tcPr>
+          <w:p>
+            <w:r>
+              <w:t>DETs</w:t>
+            </w:r>
+          </w:p>
+        </w:tc>
+        <w:tc>
+          <w:tcPr>
+            <w:tcW w:w="4675" w:type="dxa"/>
+          </w:tcPr>
+          <w:p>
+            <w:r>
+              <w:t>3</w:t>
+            </w:r>
+          </w:p>
+        </w:tc>
+      </w:tr>
+      <w:tr>
+        <w:tc>
+          <w:tcPr>
+            <w:tcW w:w="4675" w:type="dxa"/>
+          </w:tcPr>
+          <w:p>
+            <w:r>
+              <w:t>Complexity</w:t>
+            </w:r>
+          </w:p>
+        </w:tc>
+        <w:tc>
+          <w:tcPr>
+            <w:tcW w:w="4675" w:type="dxa"/>
+          </w:tcPr>
+          <w:p>
+            <w:r>
+              <w:t>Low(3)</w:t>
+            </w:r>
+          </w:p>
+        </w:tc>
+      </w:tr>
+      <w:tr>
+        <w:tc>
+          <w:tcPr>
+            <w:tcW w:w="9350" w:type="dxa"/>
+            <w:gridSpan w:val="2"/>
+          </w:tcPr>
+          <w:p>
+            <w:r>
+              <w:rPr>
+                <w:b/>
+                <w:u w:val="single"/>
+              </w:rPr>
+              <w:t>External Inputs (EI)</w:t>
+            </w:r>
+          </w:p>
+        </w:tc>
+      </w:tr>
+      <w:tr>
+        <w:tc>
+          <w:tcPr>
+            <w:tcW w:w="4675" w:type="dxa"/>
+          </w:tcPr>
+          <w:p>
+            <w:pPr>
+              <w:rPr>
+                <w:b/>
+              </w:rPr>
+            </w:pPr>
+            <w:r>
+              <w:rPr>
+                <w:b/>
+              </w:rPr>
+              <w:t>EI1</w:t>
+            </w:r>
+          </w:p>
+        </w:tc>
+        <w:tc>
+          <w:tcPr>
+            <w:tcW w:w="4675" w:type="dxa"/>
+          </w:tcPr>
+          <w:p>
+            <w:r>
+              <w:t>Titel-Eingabe-Formular</w:t>
+            </w:r>
+          </w:p>
+        </w:tc>
+      </w:tr>
+      <w:tr>
+        <w:tc>
+          <w:tcPr>
+            <w:tcW w:w="4675" w:type="dxa"/>
+          </w:tcPr>
+          <w:p>
+            <w:r>
+              <w:t>File-Type-References</w:t>
+            </w:r>
+          </w:p>
+        </w:tc>
+        <w:tc>
+          <w:tcPr>
+            <w:tcW w:w="4675" w:type="dxa"/>
+          </w:tcPr>
+          <w:p>
+            <w:r>
+              <w:t>2 – Titel und Autor</w:t>
+            </w:r>
+          </w:p>
+        </w:tc>
+      </w:tr>
+      <w:tr>
+        <w:tc>
+          <w:tcPr>
+            <w:tcW w:w="4675" w:type="dxa"/>
+          </w:tcPr>
+          <w:p>
+            <w:r>
+              <w:t>DETs</w:t>
+            </w:r>
+          </w:p>
+        </w:tc>
+        <w:tc>
+          <w:tcPr>
+            <w:tcW w:w="4675" w:type="dxa"/>
+          </w:tcPr>
+          <w:p>
+            <w:r>
+              <w:t>12</w:t>
+            </w:r>
+          </w:p>
+        </w:tc>
+      </w:tr>
+      <w:tr>
+        <w:tc>
+          <w:tcPr>
+            <w:tcW w:w="4675" w:type="dxa"/>
+          </w:tcPr>
+          <w:p>
+            <w:r>
+              <w:t>Complexity</w:t>
+            </w:r>
+          </w:p>
+        </w:tc>
+        <w:tc>
+          <w:tcPr>
+            <w:tcW w:w="4675" w:type="dxa"/>
+          </w:tcPr>
+          <w:p>
+            <w:r>
+              <w:t>Low(12</w:t>
+            </w:r>
+            <w:r>
+              <w:t>)</w:t>
+            </w:r>
+          </w:p>
+        </w:tc>
+      </w:tr>
+      <w:tr>
+        <w:tc>
+          <w:tcPr>
+            <w:tcW w:w="4675" w:type="dxa"/>
+          </w:tcPr>
+          <w:p>
+            <w:pPr>
+              <w:rPr>
+                <w:b/>
+              </w:rPr>
+            </w:pPr>
+            <w:r>
+              <w:rPr>
+                <w:b/>
+              </w:rPr>
+              <w:t>EI2</w:t>
+            </w:r>
+          </w:p>
+        </w:tc>
+        <w:tc>
+          <w:tcPr>
+            <w:tcW w:w="4675" w:type="dxa"/>
+          </w:tcPr>
+          <w:p>
+            <w:r>
+              <w:t>Cover-Upload</w:t>
+            </w:r>
+          </w:p>
+        </w:tc>
+      </w:tr>
+      <w:tr>
+        <w:tc>
+          <w:tcPr>
+            <w:tcW w:w="4675" w:type="dxa"/>
+          </w:tcPr>
+          <w:p>
+            <w:r>
+              <w:t>File-Type-Refernces</w:t>
+            </w:r>
+          </w:p>
+        </w:tc>
+        <w:tc>
+          <w:tcPr>
+            <w:tcW w:w="4675" w:type="dxa"/>
+          </w:tcPr>
+          <w:p>
+            <w:r>
+              <w:t>1 – Titel</w:t>
+            </w:r>
+          </w:p>
+        </w:tc>
+      </w:tr>
+      <w:tr>
+        <w:tc>
+          <w:tcPr>
+            <w:tcW w:w="4675" w:type="dxa"/>
+          </w:tcPr>
+          <w:p>
+            <w:r>
+              <w:t>DETs</w:t>
+            </w:r>
+          </w:p>
+        </w:tc>
+        <w:tc>
+          <w:tcPr>
+            <w:tcW w:w="4675" w:type="dxa"/>
+          </w:tcPr>
+          <w:p>
+            <w:r>
+              <w:t>3</w:t>
+            </w:r>
+          </w:p>
+        </w:tc>
+      </w:tr>
+      <w:tr>
+        <w:tc>
+          <w:tcPr>
+            <w:tcW w:w="4675" w:type="dxa"/>
+          </w:tcPr>
+          <w:p>
+            <w:r>
+              <w:t>Complexity</w:t>
+            </w:r>
+          </w:p>
+        </w:tc>
+        <w:tc>
+          <w:tcPr>
+            <w:tcW w:w="4675" w:type="dxa"/>
+          </w:tcPr>
+          <w:p>
+            <w:r>
+              <w:t>Low(3</w:t>
+            </w:r>
+            <w:r>
+              <w:t>)</w:t>
+            </w:r>
+          </w:p>
+        </w:tc>
+      </w:tr>
+      <w:tr>
+        <w:tc>
+          <w:tcPr>
+            <w:tcW w:w="4675" w:type="dxa"/>
+          </w:tcPr>
+          <w:p>
+            <w:pPr>
+              <w:rPr>
+                <w:b/>
+              </w:rPr>
+            </w:pPr>
+            <w:r>
+              <w:rPr>
+                <w:b/>
+              </w:rPr>
+              <w:t>EI3</w:t>
+            </w:r>
+          </w:p>
+        </w:tc>
+        <w:tc>
+          <w:tcPr>
+            <w:tcW w:w="4675" w:type="dxa"/>
+          </w:tcPr>
+          <w:p>
+            <w:r>
+              <w:t>Kopie-Eingabe-Formular</w:t>
+            </w:r>
+          </w:p>
+        </w:tc>
+      </w:tr>
+      <w:tr>
+        <w:tc>
+          <w:tcPr>
+            <w:tcW w:w="4675" w:type="dxa"/>
+          </w:tcPr>
+          <w:p>
+            <w:r>
+              <w:t>File-Type-References</w:t>
+            </w:r>
+          </w:p>
+        </w:tc>
+        <w:tc>
+          <w:tcPr>
+            <w:tcW w:w="4675" w:type="dxa"/>
+          </w:tcPr>
+          <w:p>
+            <w:r>
+              <w:t>1 – Kopie</w:t>
+            </w:r>
+          </w:p>
+        </w:tc>
+      </w:tr>
+      <w:tr>
+        <w:tc>
+          <w:tcPr>
+            <w:tcW w:w="4675" w:type="dxa"/>
+          </w:tcPr>
+          <w:p>
+            <w:r>
+              <w:t>DETs</w:t>
+            </w:r>
+          </w:p>
+        </w:tc>
+        <w:tc>
+          <w:tcPr>
+            <w:tcW w:w="4675" w:type="dxa"/>
+          </w:tcPr>
+          <w:p>
+            <w:r>
+              <w:t>4</w:t>
+            </w:r>
+          </w:p>
+        </w:tc>
+      </w:tr>
+      <w:tr>
+        <w:tc>
+          <w:tcPr>
+            <w:tcW w:w="4675" w:type="dxa"/>
+          </w:tcPr>
+          <w:p>
+            <w:r>
+              <w:t>Complexity</w:t>
+            </w:r>
+          </w:p>
+        </w:tc>
+        <w:tc>
+          <w:tcPr>
+            <w:tcW w:w="4675" w:type="dxa"/>
+          </w:tcPr>
+          <w:p>
+            <w:r>
+              <w:t>Low(4</w:t>
+            </w:r>
+            <w:r>
+              <w:t>)</w:t>
+            </w:r>
+          </w:p>
+        </w:tc>
+      </w:tr>
+      <w:tr>
+        <w:tc>
+          <w:tcPr>
+            <w:tcW w:w="9350" w:type="dxa"/>
+            <w:gridSpan w:val="2"/>
+          </w:tcPr>
+          <w:p>
+            <w:r>
+              <w:rPr>
+                <w:b/>
+                <w:u w:val="single"/>
+              </w:rPr>
+              <w:t>External Output (EO)</w:t>
+            </w:r>
+          </w:p>
+        </w:tc>
+      </w:tr>
+      <w:tr>
+        <w:tc>
+          <w:tcPr>
+            <w:tcW w:w="4675" w:type="dxa"/>
+          </w:tcPr>
+          <w:p>
+            <w:pPr>
+              <w:rPr>
+                <w:b/>
+              </w:rPr>
+            </w:pPr>
+            <w:r>
+              <w:rPr>
+                <w:b/>
+              </w:rPr>
+              <w:t>EO1</w:t>
+            </w:r>
+          </w:p>
+        </w:tc>
+        <w:tc>
+          <w:tcPr>
+            <w:tcW w:w="4675" w:type="dxa"/>
+          </w:tcPr>
+          <w:p>
+            <w:r>
+              <w:t>Cover-Upload</w:t>
+            </w:r>
+          </w:p>
+        </w:tc>
+      </w:tr>
+      <w:tr>
+        <w:tc>
+          <w:tcPr>
+            <w:tcW w:w="4675" w:type="dxa"/>
+          </w:tcPr>
+          <w:p>
+            <w:r>
+              <w:t>File-Type-References</w:t>
+            </w:r>
+          </w:p>
+        </w:tc>
+        <w:tc>
+          <w:tcPr>
+            <w:tcW w:w="4675" w:type="dxa"/>
+          </w:tcPr>
+          <w:p>
+            <w:r>
+              <w:t>1 - Titel</w:t>
+            </w:r>
+          </w:p>
+        </w:tc>
+      </w:tr>
+      <w:tr>
+        <w:tc>
+          <w:tcPr>
+            <w:tcW w:w="4675" w:type="dxa"/>
+          </w:tcPr>
+          <w:p>
+            <w:r>
+              <w:t>DETs</w:t>
+            </w:r>
+          </w:p>
+        </w:tc>
+        <w:tc>
+          <w:tcPr>
+            <w:tcW w:w="4675" w:type="dxa"/>
+          </w:tcPr>
+          <w:p>
+            <w:r>
+              <w:t>0</w:t>
+            </w:r>
+          </w:p>
+        </w:tc>
+      </w:tr>
+      <w:tr>
+        <w:tc>
+          <w:tcPr>
+            <w:tcW w:w="4675" w:type="dxa"/>
+          </w:tcPr>
+          <w:p>
+            <w:r>
+              <w:t>Complexity</w:t>
+            </w:r>
+          </w:p>
+        </w:tc>
+        <w:tc>
+          <w:tcPr>
+            <w:tcW w:w="4675" w:type="dxa"/>
+          </w:tcPr>
+          <w:p>
+            <w:r>
+              <w:t>Low(0)</w:t>
+            </w:r>
+          </w:p>
+        </w:tc>
+      </w:tr>
+      <w:tr>
+        <w:tc>
+          <w:tcPr>
+            <w:tcW w:w="4675" w:type="dxa"/>
+          </w:tcPr>
+          <w:p>
+            <w:pPr>
+              <w:rPr>
+                <w:b/>
+              </w:rPr>
+            </w:pPr>
+            <w:r>
+              <w:rPr>
+                <w:b/>
+              </w:rPr>
+              <w:t>EO2</w:t>
+            </w:r>
+          </w:p>
+        </w:tc>
+        <w:tc>
+          <w:tcPr>
+            <w:tcW w:w="4675" w:type="dxa"/>
+          </w:tcPr>
+          <w:p>
+            <w:r>
+              <w:t>Kopie-Eingabe-Formular</w:t>
+            </w:r>
+          </w:p>
+        </w:tc>
+      </w:tr>
+      <w:tr>
+        <w:tc>
+          <w:tcPr>
+            <w:tcW w:w="4675" w:type="dxa"/>
+          </w:tcPr>
+          <w:p>
+            <w:r>
+              <w:t>File</w:t>
+            </w:r>
+            <w:r>
+              <w:t>-Type-References</w:t>
+            </w:r>
+          </w:p>
+        </w:tc>
+        <w:tc>
+          <w:tcPr>
+            <w:tcW w:w="4675" w:type="dxa"/>
+          </w:tcPr>
+          <w:p>
+            <w:r>
+              <w:t>1 – Kopie</w:t>
+            </w:r>
+          </w:p>
+        </w:tc>
+      </w:tr>
+      <w:tr>
+        <w:tc>
+          <w:tcPr>
+            <w:tcW w:w="4675" w:type="dxa"/>
+          </w:tcPr>
+          <w:p>
+            <w:r>
+              <w:t>DETs</w:t>
+            </w:r>
+          </w:p>
+        </w:tc>
+        <w:tc>
+          <w:tcPr>
+            <w:tcW w:w="4675" w:type="dxa"/>
+          </w:tcPr>
+          <w:p>
+            <w:r>
+              <w:t>0</w:t>
+            </w:r>
+          </w:p>
+        </w:tc>
+      </w:tr>
+      <w:tr>
+        <w:tc>
+          <w:tcPr>
+            <w:tcW w:w="4675" w:type="dxa"/>
+          </w:tcPr>
+          <w:p>
+            <w:r>
+              <w:t>Complexity</w:t>
+            </w:r>
+          </w:p>
+        </w:tc>
+        <w:tc>
+          <w:tcPr>
+            <w:tcW w:w="4675" w:type="dxa"/>
+          </w:tcPr>
+          <w:p>
+            <w:r>
+              <w:t>0</w:t>
+            </w:r>
+          </w:p>
+        </w:tc>
+      </w:tr>
+      <w:tr>
+        <w:tc>
+          <w:tcPr>
+            <w:tcW w:w="4675" w:type="dxa"/>
+          </w:tcPr>
+          <w:p>
+            <w:pPr>
+              <w:rPr>
+                <w:b/>
+              </w:rPr>
+            </w:pPr>
+            <w:r>
+              <w:rPr>
+                <w:b/>
+              </w:rPr>
+              <w:t>EO3</w:t>
+            </w:r>
+          </w:p>
+        </w:tc>
+        <w:tc>
+          <w:tcPr>
+            <w:tcW w:w="4675" w:type="dxa"/>
+          </w:tcPr>
+          <w:p>
+            <w:r>
+              <w:t>Detailansicht</w:t>
+            </w:r>
+          </w:p>
+        </w:tc>
+      </w:tr>
+      <w:tr>
+        <w:tc>
+          <w:tcPr>
+            <w:tcW w:w="4675" w:type="dxa"/>
+          </w:tcPr>
+          <w:p>
+            <w:r>
+              <w:t>File-Type-References</w:t>
+            </w:r>
+          </w:p>
+        </w:tc>
+        <w:tc>
+          <w:tcPr>
+            <w:tcW w:w="4675" w:type="dxa"/>
+          </w:tcPr>
+          <w:p>
+            <w:r>
+              <w:t>1 – Titel</w:t>
+            </w:r>
+          </w:p>
+        </w:tc>
+      </w:tr>
+      <w:tr>
+        <w:tc>
+          <w:tcPr>
+            <w:tcW w:w="4675" w:type="dxa"/>
+          </w:tcPr>
+          <w:p>
+            <w:r>
+              <w:t>DETs</w:t>
+            </w:r>
+          </w:p>
+        </w:tc>
+        <w:tc>
+          <w:tcPr>
+            <w:tcW w:w="4675" w:type="dxa"/>
+          </w:tcPr>
+          <w:p>
+            <w:r>
+              <w:t>0</w:t>
+            </w:r>
+          </w:p>
+        </w:tc>
+      </w:tr>
+      <w:tr>
+        <w:tc>
+          <w:tcPr>
+            <w:tcW w:w="4675" w:type="dxa"/>
+          </w:tcPr>
+          <w:p>
+            <w:r>
+              <w:t>Complexity</w:t>
+            </w:r>
+          </w:p>
+        </w:tc>
+        <w:tc>
+          <w:tcPr>
+            <w:tcW w:w="4675" w:type="dxa"/>
+          </w:tcPr>
+          <w:p>
+            <w:r>
+              <w:t>Low(0)</w:t>
+            </w:r>
+          </w:p>
+        </w:tc>
+      </w:tr>
+    </w:tbl>
+    <w:p/>
+    <w:p>
+      <w:pPr>
+        <w:pStyle w:val="Listenabsatz"/>
+        <w:numPr>
+          <w:ilvl w:val="0"/>
+          <w:numId w:val="22"/>
+        </w:numPr>
+      </w:pPr>
+      <w:r>
+        <w:t>Function Points: ??</w:t>
+      </w:r>
+    </w:p>
+    <w:p>
+      <w:pPr>
+        <w:pStyle w:val="Listenabsatz"/>
+        <w:numPr>
+          <w:ilvl w:val="0"/>
+          <w:numId w:val="22"/>
+        </w:numPr>
+      </w:pPr>
+      <w:r>
+        <w:t>LOC: ???</w:t>
+      </w:r>
+      <w:r>
+        <w:br w:type="page"/>
+      </w:r>
+    </w:p>
+    <w:p/>
+    <w:p>
+      <w:pPr>
+        <w:pStyle w:val="berschrift2"/>
+      </w:pPr>
+      <w:r>
+        <w:t>Use-Case Suchen</w:t>
+      </w:r>
+    </w:p>
+    <w:tbl>
+      <w:tblPr>
+        <w:tblStyle w:val="Tabellenraster"/>
+        <w:tblW w:w="0" w:type="auto"/>
+        <w:tblLook w:val="04A0" w:firstRow="1" w:lastRow="0" w:firstColumn="1" w:lastColumn="0" w:noHBand="0" w:noVBand="1"/>
+      </w:tblPr>
+      <w:tblGrid>
+        <w:gridCol w:w="4675"/>
+        <w:gridCol w:w="4675"/>
+      </w:tblGrid>
+      <w:tr>
+        <w:tc>
+          <w:tcPr>
+            <w:tcW w:w="9350" w:type="dxa"/>
+            <w:gridSpan w:val="2"/>
+          </w:tcPr>
+          <w:p>
+            <w:r>
+              <w:rPr>
+                <w:b/>
+                <w:u w:val="single"/>
+              </w:rPr>
+              <w:t>Communication</w:t>
+            </w:r>
+          </w:p>
+        </w:tc>
+      </w:tr>
+      <w:tr>
+        <w:tc>
+          <w:tcPr>
+            <w:tcW w:w="4675" w:type="dxa"/>
+          </w:tcPr>
+          <w:p>
+            <w:r>
+              <w:t>Complexity</w:t>
+            </w:r>
+          </w:p>
+        </w:tc>
+        <w:tc>
+          <w:tcPr>
+            <w:tcW w:w="4675" w:type="dxa"/>
+          </w:tcPr>
+          <w:p>
+            <w:r>
+              <w:t>Average(Server+Client)</w:t>
+            </w:r>
+          </w:p>
+        </w:tc>
+      </w:tr>
+      <w:tr>
+        <w:tc>
+          <w:tcPr>
+            <w:tcW w:w="9350" w:type="dxa"/>
+            <w:gridSpan w:val="2"/>
+          </w:tcPr>
+          <w:p>
+            <w:r>
+              <w:rPr>
+                <w:b/>
+                <w:u w:val="single"/>
+              </w:rPr>
+              <w:t>Files</w:t>
+            </w:r>
+          </w:p>
+        </w:tc>
+      </w:tr>
+      <w:tr>
+        <w:tc>
+          <w:tcPr>
+            <w:tcW w:w="4675" w:type="dxa"/>
+          </w:tcPr>
+          <w:p>
+            <w:pPr>
+              <w:rPr>
+                <w:b/>
+              </w:rPr>
+            </w:pPr>
+            <w:r>
+              <w:rPr>
+                <w:b/>
+              </w:rPr>
+              <w:t>ILF1</w:t>
+            </w:r>
+          </w:p>
+        </w:tc>
+        <w:tc>
+          <w:tcPr>
+            <w:tcW w:w="4675" w:type="dxa"/>
+          </w:tcPr>
+          <w:p>
+            <w:r>
+              <w:t>Titel</w:t>
+            </w:r>
+          </w:p>
+        </w:tc>
+      </w:tr>
+      <w:tr>
+        <w:tc>
+          <w:tcPr>
+            <w:tcW w:w="4675" w:type="dxa"/>
+          </w:tcPr>
+          <w:p>
+            <w:r>
+              <w:t>DETs</w:t>
+            </w:r>
+          </w:p>
+        </w:tc>
+        <w:tc>
+          <w:tcPr>
+            <w:tcW w:w="4675" w:type="dxa"/>
+          </w:tcPr>
+          <w:p>
+            <w:r>
+              <w:t>2</w:t>
+            </w:r>
+          </w:p>
+        </w:tc>
+      </w:tr>
+      <w:tr>
+        <w:tc>
+          <w:tcPr>
+            <w:tcW w:w="4675" w:type="dxa"/>
+          </w:tcPr>
+          <w:p>
+            <w:r>
+              <w:t>Complexity</w:t>
+            </w:r>
+          </w:p>
+        </w:tc>
+        <w:tc>
+          <w:tcPr>
+            <w:tcW w:w="4675" w:type="dxa"/>
+          </w:tcPr>
+          <w:p>
+            <w:r>
+              <w:t>Low(2)</w:t>
+            </w:r>
+          </w:p>
+        </w:tc>
+      </w:tr>
+      <w:tr>
+        <w:tc>
+          <w:tcPr>
+            <w:tcW w:w="9350" w:type="dxa"/>
+            <w:gridSpan w:val="2"/>
+          </w:tcPr>
+          <w:p>
+            <w:r>
+              <w:rPr>
+                <w:b/>
+                <w:u w:val="single"/>
+              </w:rPr>
+              <w:t>Exter</w:t>
+            </w:r>
+            <w:r>
+              <w:rPr>
+                <w:b/>
+                <w:u w:val="single"/>
+              </w:rPr>
+              <w:t>nal Input (EI)</w:t>
+            </w:r>
+          </w:p>
+        </w:tc>
+      </w:tr>
+      <w:tr>
+        <w:tc>
+          <w:tcPr>
+            <w:tcW w:w="4675" w:type="dxa"/>
+          </w:tcPr>
+          <w:p>
+            <w:pPr>
+              <w:rPr>
+                <w:b/>
+              </w:rPr>
+            </w:pPr>
+            <w:r>
+              <w:rPr>
+                <w:b/>
+              </w:rPr>
+              <w:t>EI1</w:t>
+            </w:r>
+          </w:p>
+        </w:tc>
+        <w:tc>
+          <w:tcPr>
+            <w:tcW w:w="4675" w:type="dxa"/>
+          </w:tcPr>
+          <w:p>
+            <w:r>
+              <w:t>Suchleiste</w:t>
+            </w:r>
+          </w:p>
+        </w:tc>
+      </w:tr>
+      <w:tr>
+        <w:tc>
+          <w:tcPr>
+            <w:tcW w:w="4675" w:type="dxa"/>
+          </w:tcPr>
+          <w:p>
+            <w:r>
+              <w:t>File-Type-References</w:t>
+            </w:r>
+          </w:p>
+        </w:tc>
+        <w:tc>
+          <w:tcPr>
+            <w:tcW w:w="4675" w:type="dxa"/>
+          </w:tcPr>
+          <w:p>
+            <w:r>
+              <w:t>1 – Titel</w:t>
+            </w:r>
+          </w:p>
+        </w:tc>
+      </w:tr>
+      <w:tr>
+        <w:tc>
+          <w:tcPr>
+            <w:tcW w:w="4675" w:type="dxa"/>
+          </w:tcPr>
+          <w:p>
+            <w:r>
+              <w:t>DETs</w:t>
+            </w:r>
+          </w:p>
+        </w:tc>
+        <w:tc>
+          <w:tcPr>
+            <w:tcW w:w="4675" w:type="dxa"/>
+          </w:tcPr>
+          <w:p>
+            <w:r>
+              <w:t>2</w:t>
+            </w:r>
+          </w:p>
+        </w:tc>
+      </w:tr>
+      <w:tr>
+        <w:tc>
+          <w:tcPr>
+            <w:tcW w:w="4675" w:type="dxa"/>
+          </w:tcPr>
+          <w:p>
+            <w:r>
+              <w:t>Complexity</w:t>
+            </w:r>
+          </w:p>
+        </w:tc>
+        <w:tc>
+          <w:tcPr>
+            <w:tcW w:w="4675" w:type="dxa"/>
+          </w:tcPr>
+          <w:p>
+            <w:r>
+              <w:t>Low (2)</w:t>
+            </w:r>
+          </w:p>
+        </w:tc>
+      </w:tr>
+      <w:tr>
+        <w:tc>
+          <w:tcPr>
+            <w:tcW w:w="9350" w:type="dxa"/>
+            <w:gridSpan w:val="2"/>
+          </w:tcPr>
+          <w:p>
+            <w:r>
+              <w:rPr>
+                <w:b/>
+                <w:u w:val="single"/>
+              </w:rPr>
+              <w:t>External Output (EO)</w:t>
+            </w:r>
+          </w:p>
+        </w:tc>
+      </w:tr>
+      <w:tr>
+        <w:tc>
+          <w:tcPr>
+            <w:tcW w:w="4675" w:type="dxa"/>
+          </w:tcPr>
+          <w:p>
+            <w:pPr>
+              <w:rPr>
+                <w:b/>
+              </w:rPr>
+            </w:pPr>
+            <w:r>
+              <w:rPr>
+                <w:b/>
+                <w:sz w:val="22"/>
+              </w:rPr>
+              <w:t>EO1</w:t>
+            </w:r>
+          </w:p>
+        </w:tc>
+        <w:tc>
+          <w:tcPr>
+            <w:tcW w:w="4675" w:type="dxa"/>
+          </w:tcPr>
+          <w:p>
+            <w:r>
+              <w:t>Such-Ergebnis</w:t>
+            </w:r>
+          </w:p>
+        </w:tc>
+      </w:tr>
+      <w:tr>
+        <w:tc>
+          <w:tcPr>
+            <w:tcW w:w="4675" w:type="dxa"/>
+          </w:tcPr>
+          <w:p>
+            <w:r>
+              <w:t xml:space="preserve">File-Type-References </w:t>
+            </w:r>
+          </w:p>
+        </w:tc>
+        <w:tc>
+          <w:tcPr>
+            <w:tcW w:w="4675" w:type="dxa"/>
+          </w:tcPr>
+          <w:p>
+            <w:r>
+              <w:t>1 – Titel</w:t>
+            </w:r>
+          </w:p>
+        </w:tc>
+      </w:tr>
+      <w:tr>
+        <w:tc>
+          <w:tcPr>
+            <w:tcW w:w="4675" w:type="dxa"/>
+          </w:tcPr>
+          <w:p>
+            <w:r>
+              <w:t>DETs</w:t>
+            </w:r>
+          </w:p>
+        </w:tc>
+        <w:tc>
+          <w:tcPr>
+            <w:tcW w:w="4675" w:type="dxa"/>
+          </w:tcPr>
+          <w:p>
+            <w:r>
+              <w:t>0</w:t>
+            </w:r>
+          </w:p>
+        </w:tc>
+      </w:tr>
+      <w:tr>
+        <w:tc>
+          <w:tcPr>
+            <w:tcW w:w="4675" w:type="dxa"/>
+          </w:tcPr>
+          <w:p>
+            <w:r>
+              <w:t>Complexity</w:t>
+            </w:r>
+          </w:p>
+        </w:tc>
+        <w:tc>
+          <w:tcPr>
+            <w:tcW w:w="4675" w:type="dxa"/>
+          </w:tcPr>
+          <w:p>
+            <w:r>
+              <w:t>Low(0)</w:t>
+            </w:r>
+          </w:p>
+        </w:tc>
+      </w:tr>
+    </w:tbl>
+    <w:p/>
+    <w:p>
+      <w:pPr>
+        <w:pStyle w:val="Listenabsatz"/>
+        <w:numPr>
+          <w:ilvl w:val="0"/>
+          <w:numId w:val="22"/>
+        </w:numPr>
+      </w:pPr>
+      <w:r>
+        <w:t>Function Points: ??</w:t>
+      </w:r>
+    </w:p>
+    <w:p>
+      <w:pPr>
+        <w:pStyle w:val="Listenabsatz"/>
+        <w:numPr>
+          <w:ilvl w:val="0"/>
+          <w:numId w:val="22"/>
+        </w:numPr>
+      </w:pPr>
+      <w:r>
+        <w:t>LOC: ??</w:t>
+      </w:r>
+    </w:p>
+    <w:p>
+      <w:pPr>
+        <w:pStyle w:val="berschrift2"/>
+      </w:pPr>
+      <w:r>
+        <w:t>Use-Case Bearbeiten</w:t>
+      </w:r>
+    </w:p>
+    <w:tbl>
+      <w:tblPr>
+        <w:tblStyle w:val="Tabellenraster"/>
+        <w:tblW w:w="0" w:type="auto"/>
+        <w:tblLook w:val="04A0" w:firstRow="1" w:lastRow="0" w:firstColumn="1" w:lastColumn="0" w:noHBand="0" w:noVBand="1"/>
+      </w:tblPr>
+      <w:tblGrid>
+        <w:gridCol w:w="4675"/>
+        <w:gridCol w:w="4675"/>
+      </w:tblGrid>
+      <w:tr>
+        <w:tc>
+          <w:tcPr>
+            <w:tcW w:w="9350" w:type="dxa"/>
+            <w:gridSpan w:val="2"/>
+          </w:tcPr>
+          <w:p>
+            <w:pPr>
+              <w:rPr>
+                <w:b/>
+                <w:u w:val="single"/>
+              </w:rPr>
+            </w:pPr>
+            <w:r>
+              <w:rPr>
+                <w:b/>
+                <w:u w:val="single"/>
+              </w:rPr>
+              <w:t>Communication</w:t>
+            </w:r>
+          </w:p>
+        </w:tc>
+      </w:tr>
+      <w:tr>
+        <w:tc>
+          <w:tcPr>
+            <w:tcW w:w="4675" w:type="dxa"/>
+          </w:tcPr>
+          <w:p>
+            <w:r>
+              <w:t>Complexity</w:t>
+            </w:r>
+          </w:p>
+        </w:tc>
+        <w:tc>
+          <w:tcPr>
+            <w:tcW w:w="4675" w:type="dxa"/>
+          </w:tcPr>
+          <w:p>
+            <w:r>
+              <w:t>Average(Server+Client)</w:t>
+            </w:r>
+          </w:p>
+        </w:tc>
+      </w:tr>
+      <w:tr>
+        <w:tc>
+          <w:tcPr>
+            <w:tcW w:w="9350" w:type="dxa"/>
+            <w:gridSpan w:val="2"/>
+          </w:tcPr>
+          <w:p>
+            <w:r>
+              <w:rPr>
+                <w:b/>
+                <w:u w:val="single"/>
+              </w:rPr>
+              <w:t>Files</w:t>
+            </w:r>
+          </w:p>
+        </w:tc>
+      </w:tr>
+      <w:tr>
+        <w:tc>
+          <w:tcPr>
+            <w:tcW w:w="4675" w:type="dxa"/>
+          </w:tcPr>
+          <w:p>
+            <w:pPr>
+              <w:rPr>
+                <w:b/>
+              </w:rPr>
+            </w:pPr>
+            <w:r>
+              <w:rPr>
+                <w:b/>
+              </w:rPr>
+              <w:t>I</w:t>
+            </w:r>
+            <w:r>
+              <w:rPr>
+                <w:b/>
+              </w:rPr>
+              <w:t>L</w:t>
+            </w:r>
+            <w:r>
+              <w:rPr>
+                <w:b/>
+              </w:rPr>
+              <w:t>F1</w:t>
+            </w:r>
+          </w:p>
+        </w:tc>
+        <w:tc>
+          <w:tcPr>
+            <w:tcW w:w="4675" w:type="dxa"/>
+          </w:tcPr>
+          <w:p>
+            <w:r>
+              <w:t>Titel</w:t>
+            </w:r>
+          </w:p>
+        </w:tc>
+      </w:tr>
+      <w:tr>
+        <w:tc>
+          <w:tcPr>
+            <w:tcW w:w="4675" w:type="dxa"/>
+          </w:tcPr>
+          <w:p>
+            <w:r>
+              <w:t>DETs</w:t>
+            </w:r>
+          </w:p>
+        </w:tc>
+        <w:tc>
+          <w:tcPr>
+            <w:tcW w:w="4675" w:type="dxa"/>
+          </w:tcPr>
+          <w:p>
+            <w:r>
+              <w:t>11</w:t>
+            </w:r>
+          </w:p>
+        </w:tc>
+      </w:tr>
+      <w:tr>
+        <w:tc>
+          <w:tcPr>
+            <w:tcW w:w="4675" w:type="dxa"/>
+          </w:tcPr>
+          <w:p>
+            <w:r>
+              <w:t>Complexity</w:t>
+            </w:r>
+          </w:p>
+        </w:tc>
+        <w:tc>
+          <w:tcPr>
+            <w:tcW w:w="4675" w:type="dxa"/>
+          </w:tcPr>
+          <w:p>
+            <w:r>
+              <w:t>Low(11)</w:t>
+            </w:r>
+          </w:p>
+        </w:tc>
+      </w:tr>
+      <w:tr>
+        <w:tc>
+          <w:tcPr>
+            <w:tcW w:w="4675" w:type="dxa"/>
+          </w:tcPr>
+          <w:p>
+            <w:r>
+              <w:t>External Input (EI)</w:t>
+            </w:r>
+          </w:p>
+        </w:tc>
+        <w:tc>
+          <w:tcPr>
+            <w:tcW w:w="4675" w:type="dxa"/>
+          </w:tcPr>
+          <w:p/>
+        </w:tc>
+      </w:tr>
+      <w:tr>
+        <w:tc>
+          <w:tcPr>
+            <w:tcW w:w="4675" w:type="dxa"/>
+          </w:tcPr>
+          <w:p>
+            <w:r>
+              <w:t>EI1</w:t>
+            </w:r>
+          </w:p>
+        </w:tc>
+        <w:tc>
+          <w:tcPr>
+            <w:tcW w:w="4675" w:type="dxa"/>
+          </w:tcPr>
+          <w:p>
+            <w:r>
+              <w:t>Titel-Bearbeiten-Formular</w:t>
+            </w:r>
+          </w:p>
+        </w:tc>
+      </w:tr>
+      <w:tr>
+        <w:tc>
+          <w:tcPr>
+            <w:tcW w:w="4675" w:type="dxa"/>
+          </w:tcPr>
+          <w:p>
+            <w:r>
+              <w:t>File-Type-References</w:t>
+            </w:r>
+          </w:p>
+        </w:tc>
+        <w:tc>
+          <w:tcPr>
+            <w:tcW w:w="4675" w:type="dxa"/>
+          </w:tcPr>
+          <w:p>
+            <w:r>
+              <w:t>1 – Titel</w:t>
+            </w:r>
+          </w:p>
+        </w:tc>
+      </w:tr>
+      <w:tr>
+        <w:tc>
+          <w:tcPr>
+            <w:tcW w:w="4675" w:type="dxa"/>
+          </w:tcPr>
+          <w:p>
+            <w:r>
+              <w:t>DETs</w:t>
+            </w:r>
+          </w:p>
+        </w:tc>
+        <w:tc>
+          <w:tcPr>
+            <w:tcW w:w="4675" w:type="dxa"/>
+          </w:tcPr>
+          <w:p>
+            <w:r>
+              <w:t>11</w:t>
+            </w:r>
+          </w:p>
+        </w:tc>
+      </w:tr>
+      <w:tr>
+        <w:tc>
+          <w:tcPr>
+            <w:tcW w:w="4675" w:type="dxa"/>
+          </w:tcPr>
+          <w:p>
+            <w:r>
+              <w:t>Complexity</w:t>
+            </w:r>
+          </w:p>
+        </w:tc>
+        <w:tc>
+          <w:tcPr>
+            <w:tcW w:w="4675" w:type="dxa"/>
+          </w:tcPr>
+          <w:p>
+            <w:r>
+              <w:t>Low(11)</w:t>
+            </w:r>
+          </w:p>
+        </w:tc>
+      </w:tr>
+      <w:tr>
+        <w:tc>
+          <w:tcPr>
+            <w:tcW w:w="4675" w:type="dxa"/>
+          </w:tcPr>
+          <w:p>
+            <w:r>
+              <w:t>External Output (EO)</w:t>
+            </w:r>
+          </w:p>
+        </w:tc>
+        <w:tc>
+          <w:tcPr>
+            <w:tcW w:w="4675" w:type="dxa"/>
+          </w:tcPr>
+          <w:p/>
+        </w:tc>
+      </w:tr>
+      <w:tr>
+        <w:tc>
+          <w:tcPr>
+            <w:tcW w:w="4675" w:type="dxa"/>
+          </w:tcPr>
+          <w:p>
+            <w:r>
+              <w:t>EO1</w:t>
+            </w:r>
+          </w:p>
+        </w:tc>
+        <w:tc>
+          <w:tcPr>
+            <w:tcW w:w="4675" w:type="dxa"/>
+          </w:tcPr>
+          <w:p>
+            <w:r>
+              <w:t>Titel-Übersicht</w:t>
+            </w:r>
+          </w:p>
+        </w:tc>
+      </w:tr>
+      <w:tr>
+        <w:tc>
+          <w:tcPr>
+            <w:tcW w:w="4675" w:type="dxa"/>
+          </w:tcPr>
+          <w:p>
+            <w:r>
+              <w:t>File-Type-References</w:t>
+            </w:r>
+          </w:p>
+        </w:tc>
+        <w:tc>
+          <w:tcPr>
+            <w:tcW w:w="4675" w:type="dxa"/>
+          </w:tcPr>
+          <w:p>
+            <w:r>
+              <w:t>1 – Titel</w:t>
+            </w:r>
+          </w:p>
+        </w:tc>
+      </w:tr>
+      <w:tr>
+        <w:tc>
+          <w:tcPr>
+            <w:tcW w:w="4675" w:type="dxa"/>
+          </w:tcPr>
+          <w:p>
+            <w:r>
+              <w:t>DETs</w:t>
+            </w:r>
+          </w:p>
+        </w:tc>
+        <w:tc>
+          <w:tcPr>
+            <w:tcW w:w="4675" w:type="dxa"/>
+          </w:tcPr>
+          <w:p>
+            <w:r>
+              <w:t>0</w:t>
+            </w:r>
+          </w:p>
+        </w:tc>
+      </w:tr>
+      <w:tr>
+        <w:tc>
+          <w:tcPr>
+            <w:tcW w:w="4675" w:type="dxa"/>
+          </w:tcPr>
+          <w:p>
+            <w:r>
+              <w:t>Complexity</w:t>
+            </w:r>
+          </w:p>
+        </w:tc>
+        <w:tc>
+          <w:tcPr>
+            <w:tcW w:w="4675" w:type="dxa"/>
+          </w:tcPr>
+          <w:p>
+            <w:r>
+              <w:t>Low(0)</w:t>
+            </w:r>
+          </w:p>
+        </w:tc>
+      </w:tr>
+    </w:tbl>
+    <w:p>
+      <w:pPr>
+        <w:pStyle w:val="Listenabsatz"/>
+        <w:numPr>
+          <w:ilvl w:val="0"/>
+          <w:numId w:val="22"/>
+        </w:numPr>
+      </w:pPr>
+      <w:r>
+        <w:t>Function Points: ??</w:t>
+      </w:r>
+    </w:p>
+    <w:p>
+      <w:pPr>
+        <w:pStyle w:val="Listenabsatz"/>
+        <w:numPr>
+          <w:ilvl w:val="0"/>
+          <w:numId w:val="22"/>
+        </w:numPr>
+      </w:pPr>
+      <w:r>
+        <w:t>LOC: ??</w:t>
+      </w:r>
+    </w:p>
+    <w:p>
+      <w:pPr>
+        <w:pStyle w:val="berschrift2"/>
+      </w:pPr>
+      <w:r>
+        <w:t>Use-Case Ausleihen</w:t>
+      </w:r>
+    </w:p>
+    <w:p>
       <w:bookmarkStart w:id="7" w:name="_GoBack"/>
       <w:bookmarkEnd w:id="7"/>
     </w:p>
@@ -1625,31 +3390,6 @@
       <w:pPr>
         <w:pStyle w:val="berschrift2"/>
       </w:pPr>
-      <w:r>
-        <w:lastRenderedPageBreak/>
-        <w:t>Use-Case Suchen</w:t>
-      </w:r>
-    </w:p>
-    <w:p>
-      <w:pPr>
-        <w:pStyle w:val="berschrift2"/>
-      </w:pPr>
-      <w:r>
-        <w:t>Use-Case Bearbeiten</w:t>
-      </w:r>
-    </w:p>
-    <w:p>
-      <w:pPr>
-        <w:pStyle w:val="berschrift2"/>
-      </w:pPr>
-      <w:r>
-        <w:t>Use-Case Ausleihen</w:t>
-      </w:r>
-    </w:p>
-    <w:p>
-      <w:pPr>
-        <w:pStyle w:val="berschrift2"/>
-      </w:pPr>
       <w:bookmarkStart w:id="8" w:name="_Toc390595977"/>
       <w:r>
         <w:t>Diagramme</w:t>
@@ -1681,10 +3421,10 @@
       <w:bookmarkEnd w:id="9"/>
     </w:p>
     <w:sectPr>
-      <w:headerReference w:type="default" r:id="rId9"/>
-      <w:footerReference w:type="default" r:id="rId10"/>
-      <w:headerReference w:type="first" r:id="rId11"/>
-      <w:footerReference w:type="first" r:id="rId12"/>
+      <w:headerReference w:type="default" r:id="rId10"/>
+      <w:footerReference w:type="default" r:id="rId11"/>
+      <w:headerReference w:type="first" r:id="rId12"/>
+      <w:footerReference w:type="first" r:id="rId13"/>
       <w:pgSz w:w="12240" w:h="15840" w:code="1"/>
       <w:pgMar w:top="1440" w:right="1440" w:bottom="1440" w:left="1440" w:header="720" w:footer="720" w:gutter="0"/>
       <w:cols w:space="720"/>
@@ -1814,27 +3554,17 @@
           <w:r>
             <w:sym w:font="Symbol" w:char="F0D3"/>
           </w:r>
-          <w:r>
-            <w:fldChar w:fldCharType="begin"/>
-          </w:r>
-          <w:r>
-            <w:instrText xml:space="preserve"> DOCPROPERTY "Company"  \* MERGEFORMAT </w:instrText>
-          </w:r>
-          <w:r>
-            <w:fldChar w:fldCharType="separate"/>
-          </w:r>
-          <w:r>
-            <w:t>&lt;</w:t>
-          </w:r>
-          <w:r>
-            <w:t>DHBW</w:t>
-          </w:r>
-          <w:r>
-            <w:t>&gt;</w:t>
-          </w:r>
-          <w:r>
-            <w:fldChar w:fldCharType="end"/>
-          </w:r>
+          <w:fldSimple w:instr=" DOCPROPERTY &quot;Company&quot;  \* MERGEFORMAT ">
+            <w:r>
+              <w:t>&lt;</w:t>
+            </w:r>
+            <w:r>
+              <w:t>DHBW</w:t>
+            </w:r>
+            <w:r>
+              <w:t>&gt;</w:t>
+            </w:r>
+          </w:fldSimple>
           <w:r>
             <w:t xml:space="preserve">, </w:t>
           </w:r>
@@ -1935,7 +3665,7 @@
               <w:rStyle w:val="Seitenzahl"/>
               <w:noProof/>
             </w:rPr>
-            <w:t>5</w:t>
+            <w:t>6</w:t>
           </w:r>
           <w:r>
             <w:rPr>
@@ -2314,6 +4044,95 @@
     </w:lvl>
   </w:abstractNum>
   <w:abstractNum w:abstractNumId="5">
+    <w:nsid w:val="1BCB0074"/>
+    <w:multiLevelType w:val="hybridMultilevel"/>
+    <w:tmpl w:val="67EC683A"/>
+    <w:lvl w:ilvl="0" w:tplc="39FE5892">
+      <w:start w:val="1"/>
+      <w:numFmt w:val="decimal"/>
+      <w:lvlText w:val="%1-"/>
+      <w:lvlJc w:val="left"/>
+      <w:pPr>
+        <w:ind w:left="720" w:hanging="360"/>
+      </w:pPr>
+      <w:rPr>
+        <w:rFonts w:hint="default"/>
+      </w:rPr>
+    </w:lvl>
+    <w:lvl w:ilvl="1" w:tplc="04070019" w:tentative="1">
+      <w:start w:val="1"/>
+      <w:numFmt w:val="lowerLetter"/>
+      <w:lvlText w:val="%2."/>
+      <w:lvlJc w:val="left"/>
+      <w:pPr>
+        <w:ind w:left="1440" w:hanging="360"/>
+      </w:pPr>
+    </w:lvl>
+    <w:lvl w:ilvl="2" w:tplc="0407001B" w:tentative="1">
+      <w:start w:val="1"/>
+      <w:numFmt w:val="lowerRoman"/>
+      <w:lvlText w:val="%3."/>
+      <w:lvlJc w:val="right"/>
+      <w:pPr>
+        <w:ind w:left="2160" w:hanging="180"/>
+      </w:pPr>
+    </w:lvl>
+    <w:lvl w:ilvl="3" w:tplc="0407000F" w:tentative="1">
+      <w:start w:val="1"/>
+      <w:numFmt w:val="decimal"/>
+      <w:lvlText w:val="%4."/>
+      <w:lvlJc w:val="left"/>
+      <w:pPr>
+        <w:ind w:left="2880" w:hanging="360"/>
+      </w:pPr>
+    </w:lvl>
+    <w:lvl w:ilvl="4" w:tplc="04070019" w:tentative="1">
+      <w:start w:val="1"/>
+      <w:numFmt w:val="lowerLetter"/>
+      <w:lvlText w:val="%5."/>
+      <w:lvlJc w:val="left"/>
+      <w:pPr>
+        <w:ind w:left="3600" w:hanging="360"/>
+      </w:pPr>
+    </w:lvl>
+    <w:lvl w:ilvl="5" w:tplc="0407001B" w:tentative="1">
+      <w:start w:val="1"/>
+      <w:numFmt w:val="lowerRoman"/>
+      <w:lvlText w:val="%6."/>
+      <w:lvlJc w:val="right"/>
+      <w:pPr>
+        <w:ind w:left="4320" w:hanging="180"/>
+      </w:pPr>
+    </w:lvl>
+    <w:lvl w:ilvl="6" w:tplc="0407000F" w:tentative="1">
+      <w:start w:val="1"/>
+      <w:numFmt w:val="decimal"/>
+      <w:lvlText w:val="%7."/>
+      <w:lvlJc w:val="left"/>
+      <w:pPr>
+        <w:ind w:left="5040" w:hanging="360"/>
+      </w:pPr>
+    </w:lvl>
+    <w:lvl w:ilvl="7" w:tplc="04070019" w:tentative="1">
+      <w:start w:val="1"/>
+      <w:numFmt w:val="lowerLetter"/>
+      <w:lvlText w:val="%8."/>
+      <w:lvlJc w:val="left"/>
+      <w:pPr>
+        <w:ind w:left="5760" w:hanging="360"/>
+      </w:pPr>
+    </w:lvl>
+    <w:lvl w:ilvl="8" w:tplc="0407001B" w:tentative="1">
+      <w:start w:val="1"/>
+      <w:numFmt w:val="lowerRoman"/>
+      <w:lvlText w:val="%9."/>
+      <w:lvlJc w:val="right"/>
+      <w:pPr>
+        <w:ind w:left="6480" w:hanging="180"/>
+      </w:pPr>
+    </w:lvl>
+  </w:abstractNum>
+  <w:abstractNum w:abstractNumId="6">
     <w:nsid w:val="22443AC4"/>
     <w:multiLevelType w:val="singleLevel"/>
     <w:tmpl w:val="04090001"/>
@@ -2333,7 +4152,7 @@
       </w:rPr>
     </w:lvl>
   </w:abstractNum>
-  <w:abstractNum w:abstractNumId="6">
+  <w:abstractNum w:abstractNumId="7">
     <w:nsid w:val="2D4B634E"/>
     <w:multiLevelType w:val="singleLevel"/>
     <w:tmpl w:val="04090001"/>
@@ -2353,7 +4172,7 @@
       </w:rPr>
     </w:lvl>
   </w:abstractNum>
-  <w:abstractNum w:abstractNumId="7">
+  <w:abstractNum w:abstractNumId="8">
     <w:nsid w:val="31DD2C45"/>
     <w:multiLevelType w:val="singleLevel"/>
     <w:tmpl w:val="04090001"/>
@@ -2373,7 +4192,7 @@
       </w:rPr>
     </w:lvl>
   </w:abstractNum>
-  <w:abstractNum w:abstractNumId="8">
+  <w:abstractNum w:abstractNumId="9">
     <w:nsid w:val="32982B51"/>
     <w:multiLevelType w:val="singleLevel"/>
     <w:tmpl w:val="04090001"/>
@@ -2393,7 +4212,7 @@
       </w:rPr>
     </w:lvl>
   </w:abstractNum>
-  <w:abstractNum w:abstractNumId="9">
+  <w:abstractNum w:abstractNumId="10">
     <w:nsid w:val="3375481C"/>
     <w:multiLevelType w:val="singleLevel"/>
     <w:tmpl w:val="E6747DA6"/>
@@ -2413,7 +4232,7 @@
       </w:rPr>
     </w:lvl>
   </w:abstractNum>
-  <w:abstractNum w:abstractNumId="10">
+  <w:abstractNum w:abstractNumId="11">
     <w:nsid w:val="369D5471"/>
     <w:multiLevelType w:val="singleLevel"/>
     <w:tmpl w:val="04090001"/>
@@ -2433,7 +4252,7 @@
       </w:rPr>
     </w:lvl>
   </w:abstractNum>
-  <w:abstractNum w:abstractNumId="11">
+  <w:abstractNum w:abstractNumId="12">
     <w:nsid w:val="3E17476A"/>
     <w:multiLevelType w:val="hybridMultilevel"/>
     <w:tmpl w:val="9DDC85DC"/>
@@ -2546,7 +4365,96 @@
       </w:rPr>
     </w:lvl>
   </w:abstractNum>
-  <w:abstractNum w:abstractNumId="12">
+  <w:abstractNum w:abstractNumId="13">
+    <w:nsid w:val="3FD3525B"/>
+    <w:multiLevelType w:val="hybridMultilevel"/>
+    <w:tmpl w:val="77E4C716"/>
+    <w:lvl w:ilvl="0" w:tplc="A832F638">
+      <w:start w:val="1"/>
+      <w:numFmt w:val="decimal"/>
+      <w:lvlText w:val="%1-"/>
+      <w:lvlJc w:val="left"/>
+      <w:pPr>
+        <w:ind w:left="720" w:hanging="360"/>
+      </w:pPr>
+      <w:rPr>
+        <w:rFonts w:hint="default"/>
+      </w:rPr>
+    </w:lvl>
+    <w:lvl w:ilvl="1" w:tplc="04070019" w:tentative="1">
+      <w:start w:val="1"/>
+      <w:numFmt w:val="lowerLetter"/>
+      <w:lvlText w:val="%2."/>
+      <w:lvlJc w:val="left"/>
+      <w:pPr>
+        <w:ind w:left="1440" w:hanging="360"/>
+      </w:pPr>
+    </w:lvl>
+    <w:lvl w:ilvl="2" w:tplc="0407001B" w:tentative="1">
+      <w:start w:val="1"/>
+      <w:numFmt w:val="lowerRoman"/>
+      <w:lvlText w:val="%3."/>
+      <w:lvlJc w:val="right"/>
+      <w:pPr>
+        <w:ind w:left="2160" w:hanging="180"/>
+      </w:pPr>
+    </w:lvl>
+    <w:lvl w:ilvl="3" w:tplc="0407000F" w:tentative="1">
+      <w:start w:val="1"/>
+      <w:numFmt w:val="decimal"/>
+      <w:lvlText w:val="%4."/>
+      <w:lvlJc w:val="left"/>
+      <w:pPr>
+        <w:ind w:left="2880" w:hanging="360"/>
+      </w:pPr>
+    </w:lvl>
+    <w:lvl w:ilvl="4" w:tplc="04070019" w:tentative="1">
+      <w:start w:val="1"/>
+      <w:numFmt w:val="lowerLetter"/>
+      <w:lvlText w:val="%5."/>
+      <w:lvlJc w:val="left"/>
+      <w:pPr>
+        <w:ind w:left="3600" w:hanging="360"/>
+      </w:pPr>
+    </w:lvl>
+    <w:lvl w:ilvl="5" w:tplc="0407001B" w:tentative="1">
+      <w:start w:val="1"/>
+      <w:numFmt w:val="lowerRoman"/>
+      <w:lvlText w:val="%6."/>
+      <w:lvlJc w:val="right"/>
+      <w:pPr>
+        <w:ind w:left="4320" w:hanging="180"/>
+      </w:pPr>
+    </w:lvl>
+    <w:lvl w:ilvl="6" w:tplc="0407000F" w:tentative="1">
+      <w:start w:val="1"/>
+      <w:numFmt w:val="decimal"/>
+      <w:lvlText w:val="%7."/>
+      <w:lvlJc w:val="left"/>
+      <w:pPr>
+        <w:ind w:left="5040" w:hanging="360"/>
+      </w:pPr>
+    </w:lvl>
+    <w:lvl w:ilvl="7" w:tplc="04070019" w:tentative="1">
+      <w:start w:val="1"/>
+      <w:numFmt w:val="lowerLetter"/>
+      <w:lvlText w:val="%8."/>
+      <w:lvlJc w:val="left"/>
+      <w:pPr>
+        <w:ind w:left="5760" w:hanging="360"/>
+      </w:pPr>
+    </w:lvl>
+    <w:lvl w:ilvl="8" w:tplc="0407001B" w:tentative="1">
+      <w:start w:val="1"/>
+      <w:numFmt w:val="lowerRoman"/>
+      <w:lvlText w:val="%9."/>
+      <w:lvlJc w:val="right"/>
+      <w:pPr>
+        <w:ind w:left="6480" w:hanging="180"/>
+      </w:pPr>
+    </w:lvl>
+  </w:abstractNum>
+  <w:abstractNum w:abstractNumId="14">
     <w:nsid w:val="42B97F7B"/>
     <w:multiLevelType w:val="singleLevel"/>
     <w:tmpl w:val="04090001"/>
@@ -2566,7 +4474,7 @@
       </w:rPr>
     </w:lvl>
   </w:abstractNum>
-  <w:abstractNum w:abstractNumId="13">
+  <w:abstractNum w:abstractNumId="15">
     <w:nsid w:val="49E170D0"/>
     <w:multiLevelType w:val="singleLevel"/>
     <w:tmpl w:val="04090001"/>
@@ -2586,7 +4494,7 @@
       </w:rPr>
     </w:lvl>
   </w:abstractNum>
-  <w:abstractNum w:abstractNumId="14">
+  <w:abstractNum w:abstractNumId="16">
     <w:nsid w:val="4F64732B"/>
     <w:multiLevelType w:val="singleLevel"/>
     <w:tmpl w:val="04090001"/>
@@ -2606,7 +4514,7 @@
       </w:rPr>
     </w:lvl>
   </w:abstractNum>
-  <w:abstractNum w:abstractNumId="15">
+  <w:abstractNum w:abstractNumId="17">
     <w:nsid w:val="52DF734E"/>
     <w:multiLevelType w:val="singleLevel"/>
     <w:tmpl w:val="04090001"/>
@@ -2626,7 +4534,7 @@
       </w:rPr>
     </w:lvl>
   </w:abstractNum>
-  <w:abstractNum w:abstractNumId="16">
+  <w:abstractNum w:abstractNumId="18">
     <w:nsid w:val="6D2F7D46"/>
     <w:multiLevelType w:val="singleLevel"/>
     <w:tmpl w:val="04090001"/>
@@ -2646,7 +4554,7 @@
       </w:rPr>
     </w:lvl>
   </w:abstractNum>
-  <w:abstractNum w:abstractNumId="17">
+  <w:abstractNum w:abstractNumId="19">
     <w:nsid w:val="71F21F2A"/>
     <w:multiLevelType w:val="singleLevel"/>
     <w:tmpl w:val="04090001"/>
@@ -2666,7 +4574,7 @@
       </w:rPr>
     </w:lvl>
   </w:abstractNum>
-  <w:abstractNum w:abstractNumId="18">
+  <w:abstractNum w:abstractNumId="20">
     <w:nsid w:val="743601FB"/>
     <w:multiLevelType w:val="singleLevel"/>
     <w:tmpl w:val="04090001"/>
@@ -2686,7 +4594,7 @@
       </w:rPr>
     </w:lvl>
   </w:abstractNum>
-  <w:abstractNum w:abstractNumId="19">
+  <w:abstractNum w:abstractNumId="21">
     <w:nsid w:val="756150CA"/>
     <w:multiLevelType w:val="singleLevel"/>
     <w:tmpl w:val="04090001"/>
@@ -2706,7 +4614,7 @@
       </w:rPr>
     </w:lvl>
   </w:abstractNum>
-  <w:abstractNum w:abstractNumId="20">
+  <w:abstractNum w:abstractNumId="22">
     <w:nsid w:val="7BE434D7"/>
     <w:multiLevelType w:val="singleLevel"/>
     <w:tmpl w:val="04090001"/>
@@ -2730,16 +4638,16 @@
     <w:abstractNumId w:val="0"/>
   </w:num>
   <w:num w:numId="2">
-    <w:abstractNumId w:val="9"/>
+    <w:abstractNumId w:val="10"/>
   </w:num>
   <w:num w:numId="3">
-    <w:abstractNumId w:val="20"/>
+    <w:abstractNumId w:val="22"/>
   </w:num>
   <w:num w:numId="4">
-    <w:abstractNumId w:val="15"/>
+    <w:abstractNumId w:val="17"/>
   </w:num>
   <w:num w:numId="5">
-    <w:abstractNumId w:val="14"/>
+    <w:abstractNumId w:val="16"/>
   </w:num>
   <w:num w:numId="6">
     <w:abstractNumId w:val="1"/>
@@ -2762,37 +4670,37 @@
     <w:abstractNumId w:val="2"/>
   </w:num>
   <w:num w:numId="8">
-    <w:abstractNumId w:val="19"/>
+    <w:abstractNumId w:val="21"/>
   </w:num>
   <w:num w:numId="9">
     <w:abstractNumId w:val="3"/>
   </w:num>
   <w:num w:numId="10">
-    <w:abstractNumId w:val="10"/>
+    <w:abstractNumId w:val="11"/>
   </w:num>
   <w:num w:numId="11">
-    <w:abstractNumId w:val="8"/>
+    <w:abstractNumId w:val="9"/>
   </w:num>
   <w:num w:numId="12">
-    <w:abstractNumId w:val="18"/>
+    <w:abstractNumId w:val="20"/>
   </w:num>
   <w:num w:numId="13">
-    <w:abstractNumId w:val="7"/>
+    <w:abstractNumId w:val="8"/>
   </w:num>
   <w:num w:numId="14">
     <w:abstractNumId w:val="4"/>
   </w:num>
   <w:num w:numId="15">
-    <w:abstractNumId w:val="17"/>
+    <w:abstractNumId w:val="19"/>
   </w:num>
   <w:num w:numId="16">
-    <w:abstractNumId w:val="13"/>
+    <w:abstractNumId w:val="15"/>
   </w:num>
   <w:num w:numId="17">
-    <w:abstractNumId w:val="5"/>
+    <w:abstractNumId w:val="6"/>
   </w:num>
   <w:num w:numId="18">
-    <w:abstractNumId w:val="12"/>
+    <w:abstractNumId w:val="14"/>
   </w:num>
   <w:num w:numId="19">
     <w:abstractNumId w:val="1"/>
@@ -2813,13 +4721,19 @@
     </w:lvlOverride>
   </w:num>
   <w:num w:numId="20">
-    <w:abstractNumId w:val="6"/>
+    <w:abstractNumId w:val="7"/>
   </w:num>
   <w:num w:numId="21">
-    <w:abstractNumId w:val="16"/>
+    <w:abstractNumId w:val="18"/>
   </w:num>
   <w:num w:numId="22">
-    <w:abstractNumId w:val="11"/>
+    <w:abstractNumId w:val="12"/>
+  </w:num>
+  <w:num w:numId="23">
+    <w:abstractNumId w:val="5"/>
+  </w:num>
+  <w:num w:numId="24">
+    <w:abstractNumId w:val="13"/>
   </w:num>
 </w:numbering>
 </file>
@@ -4131,4 +6045,16 @@
   <a:objectDefaults/>
   <a:extraClrSchemeLst/>
 </a:theme>
+</file>
+
+<file path=customXml/item1.xml><?xml version="1.0" encoding="utf-8"?>
+<b:Sources xmlns:b="http://schemas.openxmlformats.org/officeDocument/2006/bibliography" xmlns="http://schemas.openxmlformats.org/officeDocument/2006/bibliography" SelectedStyle="\APASixthEditionOfficeOnline.xsl" StyleName="APA" Version="6"/>
+</file>
+
+<file path=customXml/itemProps1.xml><?xml version="1.0" encoding="utf-8"?>
+<ds:datastoreItem xmlns:ds="http://schemas.openxmlformats.org/officeDocument/2006/customXml" ds:itemID="{5067B9C3-8233-4205-874C-58136BF66A02}">
+  <ds:schemaRefs>
+    <ds:schemaRef ds:uri="http://schemas.openxmlformats.org/officeDocument/2006/bibliography"/>
+  </ds:schemaRefs>
+</ds:datastoreItem>
 </file>
</xml_diff>

<commit_message>
TINY TOOLS FP für alle Use-Cases, und alle Tabellen fertiggestellt
</commit_message>
<xml_diff>
--- a/Semester 2/FP Estimation/FP_Estimation_Use-Cases.docx
+++ b/Semester 2/FP Estimation/FP_Estimation_Use-Cases.docx
@@ -1736,7 +1736,7 @@
           </w:tcPr>
           <w:p>
             <w:r>
-              <w:t>2</w:t>
+              <w:t>4</w:t>
             </w:r>
           </w:p>
         </w:tc>
@@ -1758,7 +1758,13 @@
           </w:tcPr>
           <w:p>
             <w:r>
-              <w:t>Low(2)</w:t>
+              <w:t>Low(</w:t>
+            </w:r>
+            <w:r>
+              <w:t>4</w:t>
+            </w:r>
+            <w:r>
+              <w:t>)</w:t>
             </w:r>
           </w:p>
         </w:tc>
@@ -1810,7 +1816,7 @@
           </w:tcPr>
           <w:p>
             <w:r>
-              <w:t>7</w:t>
+              <w:t>12</w:t>
             </w:r>
           </w:p>
         </w:tc>
@@ -1832,7 +1838,16 @@
           </w:tcPr>
           <w:p>
             <w:r>
-              <w:t>Low(7)</w:t>
+              <w:t>Average</w:t>
+            </w:r>
+            <w:r>
+              <w:t>(</w:t>
+            </w:r>
+            <w:r>
+              <w:t>12</w:t>
+            </w:r>
+            <w:r>
+              <w:t>)</w:t>
             </w:r>
           </w:p>
         </w:tc>
@@ -1884,7 +1899,7 @@
           </w:tcPr>
           <w:p>
             <w:r>
-              <w:t>3</w:t>
+              <w:t>5</w:t>
             </w:r>
           </w:p>
         </w:tc>
@@ -1906,7 +1921,10 @@
           </w:tcPr>
           <w:p>
             <w:r>
-              <w:t>Low(3)</w:t>
+              <w:t>Low(5</w:t>
+            </w:r>
+            <w:r>
+              <w:t>)</w:t>
             </w:r>
           </w:p>
         </w:tc>
@@ -2544,7 +2562,13 @@
         </w:numPr>
       </w:pPr>
       <w:r>
-        <w:t>Function Points: ??</w:t>
+        <w:t>F</w:t>
+      </w:r>
+      <w:r>
+        <w:t>unction Points: 46,9</w:t>
+      </w:r>
+      <w:r>
+        <w:t>2</w:t>
       </w:r>
     </w:p>
     <w:p>
@@ -2684,6 +2708,9 @@
           </w:tcPr>
           <w:p>
             <w:r>
+              <w:t>1</w:t>
+            </w:r>
+            <w:r>
               <w:t>2</w:t>
             </w:r>
           </w:p>
@@ -2706,7 +2733,16 @@
           </w:tcPr>
           <w:p>
             <w:r>
-              <w:t>Low(2)</w:t>
+              <w:t>Average</w:t>
+            </w:r>
+            <w:r>
+              <w:t>(</w:t>
+            </w:r>
+            <w:r>
+              <w:t>1</w:t>
+            </w:r>
+            <w:r>
+              <w:t>2)</w:t>
             </w:r>
           </w:p>
         </w:tc>
@@ -2956,7 +2992,10 @@
         </w:numPr>
       </w:pPr>
       <w:r>
-        <w:t>Function Points: ??</w:t>
+        <w:t xml:space="preserve">Function Points: </w:t>
+      </w:r>
+      <w:r>
+        <w:t>15,64</w:t>
       </w:r>
     </w:p>
     <w:p>
@@ -3110,7 +3149,7 @@
           </w:tcPr>
           <w:p>
             <w:r>
-              <w:t>11</w:t>
+              <w:t>12</w:t>
             </w:r>
           </w:p>
         </w:tc>
@@ -3132,38 +3171,54 @@
           </w:tcPr>
           <w:p>
             <w:r>
-              <w:t>Low(11)</w:t>
-            </w:r>
-          </w:p>
-        </w:tc>
-      </w:tr>
-      <w:tr>
-        <w:tc>
-          <w:tcPr>
-            <w:tcW w:w="4675" w:type="dxa"/>
-          </w:tcPr>
-          <w:p>
-            <w:r>
+              <w:t>Average(12)</w:t>
+            </w:r>
+          </w:p>
+        </w:tc>
+      </w:tr>
+      <w:tr>
+        <w:tc>
+          <w:tcPr>
+            <w:tcW w:w="9350" w:type="dxa"/>
+            <w:gridSpan w:val="2"/>
+          </w:tcPr>
+          <w:p>
+            <w:r>
+              <w:rPr>
+                <w:b/>
+                <w:u w:val="single"/>
+              </w:rPr>
               <w:t>External Input (EI)</w:t>
             </w:r>
           </w:p>
         </w:tc>
-        <w:tc>
-          <w:tcPr>
-            <w:tcW w:w="4675" w:type="dxa"/>
-          </w:tcPr>
-          <w:p/>
-        </w:tc>
-      </w:tr>
-      <w:tr>
-        <w:tc>
-          <w:tcPr>
-            <w:tcW w:w="4675" w:type="dxa"/>
-          </w:tcPr>
-          <w:p>
-            <w:r>
+      </w:tr>
+      <w:tr>
+        <w:tc>
+          <w:tcPr>
+            <w:tcW w:w="4675" w:type="dxa"/>
+          </w:tcPr>
+          <w:p>
+            <w:pPr>
+              <w:tabs>
+                <w:tab w:val="left" w:pos="780"/>
+              </w:tabs>
+              <w:rPr>
+                <w:b/>
+              </w:rPr>
+            </w:pPr>
+            <w:r>
+              <w:rPr>
+                <w:b/>
+              </w:rPr>
               <w:t>EI1</w:t>
             </w:r>
+            <w:r>
+              <w:rPr>
+                <w:b/>
+              </w:rPr>
+              <w:tab/>
+            </w:r>
           </w:p>
         </w:tc>
         <w:tc>
@@ -3216,7 +3271,7 @@
           </w:tcPr>
           <w:p>
             <w:r>
-              <w:t>11</w:t>
+              <w:t>12</w:t>
             </w:r>
           </w:p>
         </w:tc>
@@ -3238,36 +3293,43 @@
           </w:tcPr>
           <w:p>
             <w:r>
-              <w:t>Low(11)</w:t>
-            </w:r>
-          </w:p>
-        </w:tc>
-      </w:tr>
-      <w:tr>
-        <w:tc>
-          <w:tcPr>
-            <w:tcW w:w="4675" w:type="dxa"/>
-          </w:tcPr>
-          <w:p>
-            <w:r>
+              <w:t>Average(12)</w:t>
+            </w:r>
+          </w:p>
+        </w:tc>
+      </w:tr>
+      <w:tr>
+        <w:tc>
+          <w:tcPr>
+            <w:tcW w:w="9350" w:type="dxa"/>
+            <w:gridSpan w:val="2"/>
+          </w:tcPr>
+          <w:p>
+            <w:r>
+              <w:rPr>
+                <w:b/>
+                <w:u w:val="single"/>
+              </w:rPr>
               <w:t>External Output (EO)</w:t>
             </w:r>
           </w:p>
         </w:tc>
-        <w:tc>
-          <w:tcPr>
-            <w:tcW w:w="4675" w:type="dxa"/>
-          </w:tcPr>
-          <w:p/>
-        </w:tc>
-      </w:tr>
-      <w:tr>
-        <w:tc>
-          <w:tcPr>
-            <w:tcW w:w="4675" w:type="dxa"/>
-          </w:tcPr>
-          <w:p>
-            <w:r>
+      </w:tr>
+      <w:tr>
+        <w:tc>
+          <w:tcPr>
+            <w:tcW w:w="4675" w:type="dxa"/>
+          </w:tcPr>
+          <w:p>
+            <w:pPr>
+              <w:rPr>
+                <w:b/>
+              </w:rPr>
+            </w:pPr>
+            <w:r>
+              <w:rPr>
+                <w:b/>
+              </w:rPr>
               <w:t>EO1</w:t>
             </w:r>
           </w:p>
@@ -3359,7 +3421,7 @@
         </w:numPr>
       </w:pPr>
       <w:r>
-        <w:t>Function Points: ??</w:t>
+        <w:t>Function Points: 16,56</w:t>
       </w:r>
     </w:p>
     <w:p>
@@ -3376,15 +3438,418 @@
     </w:p>
     <w:p>
       <w:pPr>
-        <w:pStyle w:val="berschrift2"/>
-      </w:pPr>
-      <w:r>
-        <w:t>Use-Case Ausleihen</w:t>
+        <w:widowControl/>
+        <w:spacing w:line="240" w:lineRule="auto"/>
+      </w:pPr>
+      <w:r>
+        <w:br w:type="page"/>
       </w:r>
     </w:p>
     <w:p>
+      <w:pPr>
+        <w:pStyle w:val="berschrift2"/>
+      </w:pPr>
+      <w:r>
+        <w:lastRenderedPageBreak/>
+        <w:t>Use-Case Ausleihen</w:t>
+      </w:r>
+    </w:p>
+    <w:tbl>
+      <w:tblPr>
+        <w:tblStyle w:val="Tabellenraster"/>
+        <w:tblW w:w="0" w:type="auto"/>
+        <w:tblLook w:val="04A0" w:firstRow="1" w:lastRow="0" w:firstColumn="1" w:lastColumn="0" w:noHBand="0" w:noVBand="1"/>
+      </w:tblPr>
+      <w:tblGrid>
+        <w:gridCol w:w="4675"/>
+        <w:gridCol w:w="4675"/>
+      </w:tblGrid>
+      <w:tr>
+        <w:tc>
+          <w:tcPr>
+            <w:tcW w:w="9350" w:type="dxa"/>
+            <w:gridSpan w:val="2"/>
+          </w:tcPr>
+          <w:p>
+            <w:r>
+              <w:rPr>
+                <w:b/>
+                <w:u w:val="single"/>
+              </w:rPr>
+              <w:t>Communication</w:t>
+            </w:r>
+          </w:p>
+        </w:tc>
+      </w:tr>
+      <w:tr>
+        <w:tc>
+          <w:tcPr>
+            <w:tcW w:w="4675" w:type="dxa"/>
+          </w:tcPr>
+          <w:p>
+            <w:r>
+              <w:t>Complexity</w:t>
+            </w:r>
+          </w:p>
+        </w:tc>
+        <w:tc>
+          <w:tcPr>
+            <w:tcW w:w="4675" w:type="dxa"/>
+          </w:tcPr>
+          <w:p>
+            <w:r>
+              <w:t>Average(Server+Client)</w:t>
+            </w:r>
+          </w:p>
+        </w:tc>
+      </w:tr>
+      <w:tr>
+        <w:tc>
+          <w:tcPr>
+            <w:tcW w:w="9350" w:type="dxa"/>
+            <w:gridSpan w:val="2"/>
+          </w:tcPr>
+          <w:p>
+            <w:r>
+              <w:rPr>
+                <w:b/>
+                <w:u w:val="single"/>
+              </w:rPr>
+              <w:t>Files</w:t>
+            </w:r>
+          </w:p>
+        </w:tc>
+      </w:tr>
+      <w:tr>
+        <w:tc>
+          <w:tcPr>
+            <w:tcW w:w="4675" w:type="dxa"/>
+          </w:tcPr>
+          <w:p>
+            <w:pPr>
+              <w:rPr>
+                <w:b/>
+              </w:rPr>
+            </w:pPr>
+            <w:r>
+              <w:rPr>
+                <w:b/>
+              </w:rPr>
+              <w:t>ILF1</w:t>
+            </w:r>
+          </w:p>
+        </w:tc>
+        <w:tc>
+          <w:tcPr>
+            <w:tcW w:w="4675" w:type="dxa"/>
+          </w:tcPr>
+          <w:p>
+            <w:r>
+              <w:t>Leihe</w:t>
+            </w:r>
+          </w:p>
+        </w:tc>
+      </w:tr>
+      <w:tr>
+        <w:tc>
+          <w:tcPr>
+            <w:tcW w:w="4675" w:type="dxa"/>
+          </w:tcPr>
+          <w:p>
+            <w:r>
+              <w:t>DETs</w:t>
+            </w:r>
+          </w:p>
+        </w:tc>
+        <w:tc>
+          <w:tcPr>
+            <w:tcW w:w="4675" w:type="dxa"/>
+          </w:tcPr>
+          <w:p>
+            <w:r>
+              <w:t>5</w:t>
+            </w:r>
+          </w:p>
+        </w:tc>
+      </w:tr>
+      <w:tr>
+        <w:tc>
+          <w:tcPr>
+            <w:tcW w:w="4675" w:type="dxa"/>
+          </w:tcPr>
+          <w:p>
+            <w:r>
+              <w:t>Complexity</w:t>
+            </w:r>
+          </w:p>
+        </w:tc>
+        <w:tc>
+          <w:tcPr>
+            <w:tcW w:w="4675" w:type="dxa"/>
+          </w:tcPr>
+          <w:p>
+            <w:r>
+              <w:t>Low(5)</w:t>
+            </w:r>
+          </w:p>
+        </w:tc>
+      </w:tr>
+      <w:tr>
+        <w:tc>
+          <w:tcPr>
+            <w:tcW w:w="9350" w:type="dxa"/>
+            <w:gridSpan w:val="2"/>
+          </w:tcPr>
+          <w:p>
+            <w:r>
+              <w:rPr>
+                <w:b/>
+                <w:u w:val="single"/>
+              </w:rPr>
+              <w:t>External Input (EI)</w:t>
+            </w:r>
+          </w:p>
+        </w:tc>
+      </w:tr>
+      <w:tr>
+        <w:tc>
+          <w:tcPr>
+            <w:tcW w:w="4675" w:type="dxa"/>
+          </w:tcPr>
+          <w:p>
+            <w:pPr>
+              <w:rPr>
+                <w:b/>
+              </w:rPr>
+            </w:pPr>
+            <w:r>
+              <w:rPr>
+                <w:b/>
+              </w:rPr>
+              <w:t>EI1</w:t>
+            </w:r>
+          </w:p>
+        </w:tc>
+        <w:tc>
+          <w:tcPr>
+            <w:tcW w:w="4675" w:type="dxa"/>
+          </w:tcPr>
+          <w:p>
+            <w:r>
+              <w:t>Ausleihen-Formular</w:t>
+            </w:r>
+          </w:p>
+        </w:tc>
+      </w:tr>
+      <w:tr>
+        <w:tc>
+          <w:tcPr>
+            <w:tcW w:w="4675" w:type="dxa"/>
+          </w:tcPr>
+          <w:p>
+            <w:r>
+              <w:t>File-Type-References</w:t>
+            </w:r>
+          </w:p>
+        </w:tc>
+        <w:tc>
+          <w:tcPr>
+            <w:tcW w:w="4675" w:type="dxa"/>
+          </w:tcPr>
+          <w:p>
+            <w:r>
+              <w:t>1 – Leihe</w:t>
+            </w:r>
+          </w:p>
+        </w:tc>
+      </w:tr>
+      <w:tr>
+        <w:tc>
+          <w:tcPr>
+            <w:tcW w:w="4675" w:type="dxa"/>
+          </w:tcPr>
+          <w:p>
+            <w:r>
+              <w:t>DETs</w:t>
+            </w:r>
+          </w:p>
+        </w:tc>
+        <w:tc>
+          <w:tcPr>
+            <w:tcW w:w="4675" w:type="dxa"/>
+          </w:tcPr>
+          <w:p>
+            <w:r>
+              <w:t>2</w:t>
+            </w:r>
+          </w:p>
+        </w:tc>
+      </w:tr>
+      <w:tr>
+        <w:tc>
+          <w:tcPr>
+            <w:tcW w:w="4675" w:type="dxa"/>
+          </w:tcPr>
+          <w:p>
+            <w:r>
+              <w:t>Complexity</w:t>
+            </w:r>
+          </w:p>
+        </w:tc>
+        <w:tc>
+          <w:tcPr>
+            <w:tcW w:w="4675" w:type="dxa"/>
+          </w:tcPr>
+          <w:p>
+            <w:r>
+              <w:t>Low(2)</w:t>
+            </w:r>
+          </w:p>
+        </w:tc>
+      </w:tr>
+      <w:tr>
+        <w:tc>
+          <w:tcPr>
+            <w:tcW w:w="9350" w:type="dxa"/>
+            <w:gridSpan w:val="2"/>
+          </w:tcPr>
+          <w:p>
+            <w:r>
+              <w:rPr>
+                <w:b/>
+                <w:u w:val="single"/>
+              </w:rPr>
+              <w:t>External Output (EO)</w:t>
+            </w:r>
+          </w:p>
+        </w:tc>
+      </w:tr>
+      <w:tr>
+        <w:tc>
+          <w:tcPr>
+            <w:tcW w:w="4675" w:type="dxa"/>
+          </w:tcPr>
+          <w:p>
+            <w:pPr>
+              <w:rPr>
+                <w:b/>
+              </w:rPr>
+            </w:pPr>
+            <w:r>
+              <w:rPr>
+                <w:b/>
+              </w:rPr>
+              <w:t>EO1</w:t>
+            </w:r>
+          </w:p>
+        </w:tc>
+        <w:tc>
+          <w:tcPr>
+            <w:tcW w:w="4675" w:type="dxa"/>
+          </w:tcPr>
+          <w:p>
+            <w:r>
+              <w:t>Titel-Detailansicht</w:t>
+            </w:r>
+          </w:p>
+        </w:tc>
+      </w:tr>
+      <w:tr>
+        <w:tc>
+          <w:tcPr>
+            <w:tcW w:w="4675" w:type="dxa"/>
+          </w:tcPr>
+          <w:p>
+            <w:r>
+              <w:t>File-Type-Reference</w:t>
+            </w:r>
+          </w:p>
+        </w:tc>
+        <w:tc>
+          <w:tcPr>
+            <w:tcW w:w="4675" w:type="dxa"/>
+          </w:tcPr>
+          <w:p>
+            <w:r>
+              <w:t>1 – Titel</w:t>
+            </w:r>
+          </w:p>
+        </w:tc>
+      </w:tr>
+      <w:tr>
+        <w:tc>
+          <w:tcPr>
+            <w:tcW w:w="4675" w:type="dxa"/>
+          </w:tcPr>
+          <w:p>
+            <w:r>
+              <w:t>DETs</w:t>
+            </w:r>
+          </w:p>
+        </w:tc>
+        <w:tc>
+          <w:tcPr>
+            <w:tcW w:w="4675" w:type="dxa"/>
+          </w:tcPr>
+          <w:p>
+            <w:r>
+              <w:t>0</w:t>
+            </w:r>
+          </w:p>
+        </w:tc>
+      </w:tr>
+      <w:tr>
+        <w:tc>
+          <w:tcPr>
+            <w:tcW w:w="4675" w:type="dxa"/>
+          </w:tcPr>
+          <w:p>
+            <w:r>
+              <w:t>Complexity</w:t>
+            </w:r>
+          </w:p>
+        </w:tc>
+        <w:tc>
+          <w:tcPr>
+            <w:tcW w:w="4675" w:type="dxa"/>
+          </w:tcPr>
+          <w:p>
+            <w:r>
+              <w:t>Low(0)</w:t>
+            </w:r>
+          </w:p>
+        </w:tc>
+      </w:tr>
+    </w:tbl>
+    <w:p/>
+    <w:p>
+      <w:pPr>
+        <w:pStyle w:val="Listenabsatz"/>
+        <w:numPr>
+          <w:ilvl w:val="0"/>
+          <w:numId w:val="22"/>
+        </w:numPr>
+      </w:pPr>
+      <w:r>
+        <w:t>Function Po</w:t>
+      </w:r>
+      <w:r>
+        <w:t>ints: 13,8</w:t>
+      </w:r>
       <w:bookmarkStart w:id="7" w:name="_GoBack"/>
       <w:bookmarkEnd w:id="7"/>
+    </w:p>
+    <w:p>
+      <w:pPr>
+        <w:pStyle w:val="Listenabsatz"/>
+        <w:numPr>
+          <w:ilvl w:val="0"/>
+          <w:numId w:val="22"/>
+        </w:numPr>
+      </w:pPr>
+      <w:r>
+        <w:t>LOC: ??</w:t>
+      </w:r>
     </w:p>
     <w:p>
       <w:pPr>
@@ -3628,7 +4093,7 @@
               <w:rStyle w:val="Seitenzahl"/>
               <w:noProof/>
             </w:rPr>
-            <w:t>5</w:t>
+            <w:t>6</w:t>
           </w:r>
           <w:r>
             <w:rPr>
@@ -3665,7 +4130,7 @@
               <w:rStyle w:val="Seitenzahl"/>
               <w:noProof/>
             </w:rPr>
-            <w:t>6</w:t>
+            <w:t>7</w:t>
           </w:r>
           <w:r>
             <w:rPr>
@@ -6052,7 +6517,7 @@
 </file>
 
 <file path=customXml/itemProps1.xml><?xml version="1.0" encoding="utf-8"?>
-<ds:datastoreItem xmlns:ds="http://schemas.openxmlformats.org/officeDocument/2006/customXml" ds:itemID="{5067B9C3-8233-4205-874C-58136BF66A02}">
+<ds:datastoreItem xmlns:ds="http://schemas.openxmlformats.org/officeDocument/2006/customXml" ds:itemID="{610000FF-5FE1-4856-B438-B2E1F3BA4A66}">
   <ds:schemaRefs>
     <ds:schemaRef ds:uri="http://schemas.openxmlformats.org/officeDocument/2006/bibliography"/>
   </ds:schemaRefs>

</xml_diff>

<commit_message>
FP Estimation fertiggestellt (Diagramm) hinzugefügt
</commit_message>
<xml_diff>
--- a/Semester 2/FP Estimation/FP_Estimation_Use-Cases.docx
+++ b/Semester 2/FP Estimation/FP_Estimation_Use-Cases.docx
@@ -207,7 +207,10 @@
               <w:pStyle w:val="Tabletext"/>
             </w:pPr>
             <w:r>
-              <w:t>15.06.2014</w:t>
+              <w:t>08.04</w:t>
+            </w:r>
+            <w:r>
+              <w:t>.2014</w:t>
             </w:r>
           </w:p>
         </w:tc>
@@ -242,7 +245,7 @@
               <w:t>Function Point Estimation Use Case “</w:t>
             </w:r>
             <w:r>
-              <w:t>Eingeben</w:t>
+              <w:t>Login</w:t>
             </w:r>
             <w:r>
               <w:t>”</w:t>
@@ -258,8 +261,13 @@
               <w:pStyle w:val="Tabletext"/>
             </w:pPr>
             <w:r>
-              <w:t>Torsten, Wanping</w:t>
-            </w:r>
+              <w:t xml:space="preserve">Torsten, </w:t>
+            </w:r>
+            <w:proofErr w:type="spellStart"/>
+            <w:r>
+              <w:t>Wanping</w:t>
+            </w:r>
+            <w:proofErr w:type="spellEnd"/>
           </w:p>
         </w:tc>
       </w:tr>
@@ -272,6 +280,9 @@
             <w:pPr>
               <w:pStyle w:val="Tabletext"/>
             </w:pPr>
+            <w:r>
+              <w:t>15.06.2014</w:t>
+            </w:r>
           </w:p>
         </w:tc>
         <w:tc>
@@ -282,6 +293,9 @@
             <w:pPr>
               <w:pStyle w:val="Tabletext"/>
             </w:pPr>
+            <w:r>
+              <w:t>1.1</w:t>
+            </w:r>
           </w:p>
         </w:tc>
         <w:tc>
@@ -292,6 +306,19 @@
             <w:pPr>
               <w:pStyle w:val="Tabletext"/>
             </w:pPr>
+            <w:proofErr w:type="spellStart"/>
+            <w:r>
+              <w:t>Weitere</w:t>
+            </w:r>
+            <w:proofErr w:type="spellEnd"/>
+            <w:r>
+              <w:t xml:space="preserve"> Use-Cases </w:t>
+            </w:r>
+            <w:proofErr w:type="spellStart"/>
+            <w:r>
+              <w:t>hinzugefügt</w:t>
+            </w:r>
+            <w:proofErr w:type="spellEnd"/>
           </w:p>
         </w:tc>
         <w:tc>
@@ -302,6 +329,14 @@
             <w:pPr>
               <w:pStyle w:val="Tabletext"/>
             </w:pPr>
+            <w:r>
+              <w:t xml:space="preserve">Torsten, </w:t>
+            </w:r>
+            <w:proofErr w:type="spellStart"/>
+            <w:r>
+              <w:t>Wanping</w:t>
+            </w:r>
+            <w:proofErr w:type="spellEnd"/>
           </w:p>
         </w:tc>
       </w:tr>
@@ -464,7 +499,7 @@
         <w:rPr>
           <w:noProof/>
         </w:rPr>
-        <w:instrText xml:space="preserve"> PAGEREF _Toc390595971 \h </w:instrText>
+        <w:instrText xml:space="preserve"> PAGEREF _Toc390602058 \h </w:instrText>
       </w:r>
       <w:r>
         <w:rPr>
@@ -542,7 +577,7 @@
         <w:rPr>
           <w:noProof/>
         </w:rPr>
-        <w:instrText xml:space="preserve"> PAGEREF _Toc390595972 \h </w:instrText>
+        <w:instrText xml:space="preserve"> PAGEREF _Toc390602059 \h </w:instrText>
       </w:r>
       <w:r>
         <w:rPr>
@@ -620,7 +655,7 @@
         <w:rPr>
           <w:noProof/>
         </w:rPr>
-        <w:instrText xml:space="preserve"> PAGEREF _Toc390595973 \h </w:instrText>
+        <w:instrText xml:space="preserve"> PAGEREF _Toc390602060 \h </w:instrText>
       </w:r>
       <w:r>
         <w:rPr>
@@ -698,7 +733,7 @@
         <w:rPr>
           <w:noProof/>
         </w:rPr>
-        <w:instrText xml:space="preserve"> PAGEREF _Toc390595974 \h </w:instrText>
+        <w:instrText xml:space="preserve"> PAGEREF _Toc390602061 \h </w:instrText>
       </w:r>
       <w:r>
         <w:rPr>
@@ -758,7 +793,7 @@
         <w:rPr>
           <w:noProof/>
         </w:rPr>
-        <w:t>Use-Case Eingeben</w:t>
+        <w:t>Use-Case Login</w:t>
       </w:r>
       <w:r>
         <w:rPr>
@@ -776,7 +811,7 @@
         <w:rPr>
           <w:noProof/>
         </w:rPr>
-        <w:instrText xml:space="preserve"> PAGEREF _Toc390595975 \h </w:instrText>
+        <w:instrText xml:space="preserve"> PAGEREF _Toc390602062 \h </w:instrText>
       </w:r>
       <w:r>
         <w:rPr>
@@ -836,7 +871,7 @@
         <w:rPr>
           <w:noProof/>
         </w:rPr>
-        <w:t>TinyTools</w:t>
+        <w:t>Use-Case Eingeben</w:t>
       </w:r>
       <w:r>
         <w:rPr>
@@ -854,7 +889,7 @@
         <w:rPr>
           <w:noProof/>
         </w:rPr>
-        <w:instrText xml:space="preserve"> PAGEREF _Toc390595976 \h </w:instrText>
+        <w:instrText xml:space="preserve"> PAGEREF _Toc390602063 \h </w:instrText>
       </w:r>
       <w:r>
         <w:rPr>
@@ -871,7 +906,7 @@
         <w:rPr>
           <w:noProof/>
         </w:rPr>
-        <w:t>4</w:t>
+        <w:t>5</w:t>
       </w:r>
       <w:r>
         <w:rPr>
@@ -914,7 +949,7 @@
         <w:rPr>
           <w:noProof/>
         </w:rPr>
-        <w:t>Diagramme</w:t>
+        <w:t>Use-Case Suchen</w:t>
       </w:r>
       <w:r>
         <w:rPr>
@@ -932,7 +967,7 @@
         <w:rPr>
           <w:noProof/>
         </w:rPr>
-        <w:instrText xml:space="preserve"> PAGEREF _Toc390595977 \h </w:instrText>
+        <w:instrText xml:space="preserve"> PAGEREF _Toc390602064 \h </w:instrText>
       </w:r>
       <w:r>
         <w:rPr>
@@ -949,7 +984,7 @@
         <w:rPr>
           <w:noProof/>
         </w:rPr>
-        <w:t>4</w:t>
+        <w:t>6</w:t>
       </w:r>
       <w:r>
         <w:rPr>
@@ -960,9 +995,9 @@
     </w:p>
     <w:p>
       <w:pPr>
-        <w:pStyle w:val="Verzeichnis1"/>
+        <w:pStyle w:val="Verzeichnis2"/>
         <w:tabs>
-          <w:tab w:val="left" w:pos="432"/>
+          <w:tab w:val="left" w:pos="1000"/>
         </w:tabs>
         <w:rPr>
           <w:rFonts w:asciiTheme="minorHAnsi" w:eastAsiaTheme="minorEastAsia" w:hAnsiTheme="minorHAnsi" w:cstheme="minorBidi"/>
@@ -976,7 +1011,7 @@
         <w:rPr>
           <w:noProof/>
         </w:rPr>
-        <w:t>3.</w:t>
+        <w:t>2.4</w:t>
       </w:r>
       <w:r>
         <w:rPr>
@@ -992,7 +1027,7 @@
         <w:rPr>
           <w:noProof/>
         </w:rPr>
-        <w:t>Abschätzung Use-Case “???”</w:t>
+        <w:t>Use-Case Bearbeiten</w:t>
       </w:r>
       <w:r>
         <w:rPr>
@@ -1010,7 +1045,7 @@
         <w:rPr>
           <w:noProof/>
         </w:rPr>
-        <w:instrText xml:space="preserve"> PAGEREF _Toc390595978 \h </w:instrText>
+        <w:instrText xml:space="preserve"> PAGEREF _Toc390602065 \h </w:instrText>
       </w:r>
       <w:r>
         <w:rPr>
@@ -1027,7 +1062,7 @@
         <w:rPr>
           <w:noProof/>
         </w:rPr>
-        <w:t>4</w:t>
+        <w:t>6</w:t>
       </w:r>
       <w:r>
         <w:rPr>
@@ -1038,11 +1073,169 @@
     </w:p>
     <w:p>
       <w:pPr>
+        <w:pStyle w:val="Verzeichnis2"/>
+        <w:tabs>
+          <w:tab w:val="left" w:pos="1000"/>
+        </w:tabs>
+        <w:rPr>
+          <w:rFonts w:asciiTheme="minorHAnsi" w:eastAsiaTheme="minorEastAsia" w:hAnsiTheme="minorHAnsi" w:cstheme="minorBidi"/>
+          <w:noProof/>
+          <w:sz w:val="22"/>
+          <w:szCs w:val="22"/>
+          <w:lang w:val="de-DE" w:eastAsia="de-DE"/>
+        </w:rPr>
+      </w:pPr>
+      <w:r>
+        <w:rPr>
+          <w:noProof/>
+        </w:rPr>
+        <w:t>2.5</w:t>
+      </w:r>
+      <w:r>
+        <w:rPr>
+          <w:rFonts w:asciiTheme="minorHAnsi" w:eastAsiaTheme="minorEastAsia" w:hAnsiTheme="minorHAnsi" w:cstheme="minorBidi"/>
+          <w:noProof/>
+          <w:sz w:val="22"/>
+          <w:szCs w:val="22"/>
+          <w:lang w:val="de-DE" w:eastAsia="de-DE"/>
+        </w:rPr>
+        <w:tab/>
+      </w:r>
+      <w:r>
+        <w:rPr>
+          <w:noProof/>
+        </w:rPr>
+        <w:t>Use-Case Ausleihen</w:t>
+      </w:r>
+      <w:r>
+        <w:rPr>
+          <w:noProof/>
+        </w:rPr>
+        <w:tab/>
+      </w:r>
+      <w:r>
+        <w:rPr>
+          <w:noProof/>
+        </w:rPr>
+        <w:fldChar w:fldCharType="begin"/>
+      </w:r>
+      <w:r>
+        <w:rPr>
+          <w:noProof/>
+        </w:rPr>
+        <w:instrText xml:space="preserve"> PAGEREF _Toc390602066 \h </w:instrText>
+      </w:r>
+      <w:r>
+        <w:rPr>
+          <w:noProof/>
+        </w:rPr>
+      </w:r>
+      <w:r>
+        <w:rPr>
+          <w:noProof/>
+        </w:rPr>
+        <w:fldChar w:fldCharType="separate"/>
+      </w:r>
+      <w:r>
+        <w:rPr>
+          <w:noProof/>
+        </w:rPr>
+        <w:t>7</w:t>
+      </w:r>
+      <w:r>
+        <w:rPr>
+          <w:noProof/>
+        </w:rPr>
+        <w:fldChar w:fldCharType="end"/>
+      </w:r>
+    </w:p>
+    <w:p>
+      <w:pPr>
+        <w:pStyle w:val="Verzeichnis2"/>
+        <w:tabs>
+          <w:tab w:val="left" w:pos="1000"/>
+        </w:tabs>
+        <w:rPr>
+          <w:rFonts w:asciiTheme="minorHAnsi" w:eastAsiaTheme="minorEastAsia" w:hAnsiTheme="minorHAnsi" w:cstheme="minorBidi"/>
+          <w:noProof/>
+          <w:sz w:val="22"/>
+          <w:szCs w:val="22"/>
+          <w:lang w:val="de-DE" w:eastAsia="de-DE"/>
+        </w:rPr>
+      </w:pPr>
+      <w:r>
+        <w:rPr>
+          <w:noProof/>
+        </w:rPr>
+        <w:t>2.6</w:t>
+      </w:r>
+      <w:r>
+        <w:rPr>
+          <w:rFonts w:asciiTheme="minorHAnsi" w:eastAsiaTheme="minorEastAsia" w:hAnsiTheme="minorHAnsi" w:cstheme="minorBidi"/>
+          <w:noProof/>
+          <w:sz w:val="22"/>
+          <w:szCs w:val="22"/>
+          <w:lang w:val="de-DE" w:eastAsia="de-DE"/>
+        </w:rPr>
+        <w:tab/>
+      </w:r>
+      <w:r>
+        <w:rPr>
+          <w:noProof/>
+        </w:rPr>
+        <w:t>Diagramme</w:t>
+      </w:r>
+      <w:r>
+        <w:rPr>
+          <w:noProof/>
+        </w:rPr>
+        <w:tab/>
+      </w:r>
+      <w:r>
+        <w:rPr>
+          <w:noProof/>
+        </w:rPr>
+        <w:fldChar w:fldCharType="begin"/>
+      </w:r>
+      <w:r>
+        <w:rPr>
+          <w:noProof/>
+        </w:rPr>
+        <w:instrText xml:space="preserve"> PAGEREF _Toc390602067 \h </w:instrText>
+      </w:r>
+      <w:r>
+        <w:rPr>
+          <w:noProof/>
+        </w:rPr>
+      </w:r>
+      <w:r>
+        <w:rPr>
+          <w:noProof/>
+        </w:rPr>
+        <w:fldChar w:fldCharType="separate"/>
+      </w:r>
+      <w:r>
+        <w:rPr>
+          <w:noProof/>
+        </w:rPr>
+        <w:t>7</w:t>
+      </w:r>
+      <w:r>
+        <w:rPr>
+          <w:noProof/>
+        </w:rPr>
+        <w:fldChar w:fldCharType="end"/>
+      </w:r>
+    </w:p>
+    <w:p>
+      <w:pPr>
         <w:pStyle w:val="Titel"/>
       </w:pPr>
       <w:r>
         <w:fldChar w:fldCharType="end"/>
       </w:r>
+      <w:bookmarkStart w:id="0" w:name="_GoBack"/>
+      <w:bookmarkEnd w:id="0"/>
       <w:r>
         <w:br w:type="page"/>
       </w:r>
@@ -1061,57 +1254,1007 @@
       <w:pPr>
         <w:pStyle w:val="berschrift1"/>
       </w:pPr>
-      <w:bookmarkStart w:id="0" w:name="_Toc390595971"/>
+      <w:bookmarkStart w:id="1" w:name="_Toc390602058"/>
+      <w:proofErr w:type="spellStart"/>
       <w:r>
         <w:t>Einführung</w:t>
       </w:r>
-      <w:bookmarkEnd w:id="0"/>
+      <w:bookmarkEnd w:id="1"/>
+      <w:proofErr w:type="spellEnd"/>
     </w:p>
     <w:p>
       <w:pPr>
         <w:ind w:left="720"/>
       </w:pPr>
       <w:r>
-        <w:t>Function Points sind eine Größe, die die Komplexität von Software repräsentiert. Sie sind unabhängig von der Programmiersprache und fassen viele Faktoren, wie z.B. Eingänge und Ausgänge in einer Zahl zusammen. Mit ihrer Hilfe können aus bereits implementierten Projekten bzw. Use Cases Abschätzungen von Kenngrößen wie Aufwand und Lines of Code (LOC) für noch folgende Projekte bzw. Use Cases erstellt werden.</w:t>
+        <w:t xml:space="preserve">Function Points </w:t>
+      </w:r>
+      <w:proofErr w:type="spellStart"/>
+      <w:proofErr w:type="gramStart"/>
+      <w:r>
+        <w:t>sind</w:t>
+      </w:r>
+      <w:proofErr w:type="spellEnd"/>
+      <w:proofErr w:type="gramEnd"/>
+      <w:r>
+        <w:t xml:space="preserve"> </w:t>
+      </w:r>
+      <w:proofErr w:type="spellStart"/>
+      <w:r>
+        <w:t>eine</w:t>
+      </w:r>
+      <w:proofErr w:type="spellEnd"/>
+      <w:r>
+        <w:t xml:space="preserve"> </w:t>
+      </w:r>
+      <w:proofErr w:type="spellStart"/>
+      <w:r>
+        <w:t>Größe</w:t>
+      </w:r>
+      <w:proofErr w:type="spellEnd"/>
+      <w:r>
+        <w:t xml:space="preserve">, die </w:t>
+      </w:r>
+      <w:proofErr w:type="spellStart"/>
+      <w:r>
+        <w:t>die</w:t>
+      </w:r>
+      <w:proofErr w:type="spellEnd"/>
+      <w:r>
+        <w:t xml:space="preserve"> </w:t>
+      </w:r>
+      <w:proofErr w:type="spellStart"/>
+      <w:r>
+        <w:t>Komplexität</w:t>
+      </w:r>
+      <w:proofErr w:type="spellEnd"/>
+      <w:r>
+        <w:t xml:space="preserve"> von Software </w:t>
+      </w:r>
+      <w:proofErr w:type="spellStart"/>
+      <w:r>
+        <w:t>repräsentiert</w:t>
+      </w:r>
+      <w:proofErr w:type="spellEnd"/>
+      <w:r>
+        <w:t xml:space="preserve">. </w:t>
+      </w:r>
+      <w:proofErr w:type="spellStart"/>
+      <w:r>
+        <w:t>Sie</w:t>
+      </w:r>
+      <w:proofErr w:type="spellEnd"/>
+      <w:r>
+        <w:t xml:space="preserve"> </w:t>
+      </w:r>
+      <w:proofErr w:type="spellStart"/>
+      <w:proofErr w:type="gramStart"/>
+      <w:r>
+        <w:t>sind</w:t>
+      </w:r>
+      <w:proofErr w:type="spellEnd"/>
+      <w:proofErr w:type="gramEnd"/>
+      <w:r>
+        <w:t xml:space="preserve"> </w:t>
+      </w:r>
+      <w:proofErr w:type="spellStart"/>
+      <w:r>
+        <w:t>unabhängig</w:t>
+      </w:r>
+      <w:proofErr w:type="spellEnd"/>
+      <w:r>
+        <w:t xml:space="preserve"> von der </w:t>
+      </w:r>
+      <w:proofErr w:type="spellStart"/>
+      <w:r>
+        <w:t>Programmiersprache</w:t>
+      </w:r>
+      <w:proofErr w:type="spellEnd"/>
+      <w:r>
+        <w:t xml:space="preserve"> und </w:t>
+      </w:r>
+      <w:proofErr w:type="spellStart"/>
+      <w:r>
+        <w:t>fassen</w:t>
+      </w:r>
+      <w:proofErr w:type="spellEnd"/>
+      <w:r>
+        <w:t xml:space="preserve"> </w:t>
+      </w:r>
+      <w:proofErr w:type="spellStart"/>
+      <w:r>
+        <w:t>viele</w:t>
+      </w:r>
+      <w:proofErr w:type="spellEnd"/>
+      <w:r>
+        <w:t xml:space="preserve"> </w:t>
+      </w:r>
+      <w:proofErr w:type="spellStart"/>
+      <w:r>
+        <w:t>Faktoren</w:t>
+      </w:r>
+      <w:proofErr w:type="spellEnd"/>
+      <w:r>
+        <w:t xml:space="preserve">, </w:t>
+      </w:r>
+      <w:proofErr w:type="spellStart"/>
+      <w:r>
+        <w:t>wie</w:t>
+      </w:r>
+      <w:proofErr w:type="spellEnd"/>
+      <w:r>
+        <w:t xml:space="preserve"> </w:t>
+      </w:r>
+      <w:proofErr w:type="spellStart"/>
+      <w:r>
+        <w:t>z.B</w:t>
+      </w:r>
+      <w:proofErr w:type="spellEnd"/>
+      <w:r>
+        <w:t xml:space="preserve">. </w:t>
+      </w:r>
+      <w:proofErr w:type="spellStart"/>
+      <w:r>
+        <w:t>Eingänge</w:t>
+      </w:r>
+      <w:proofErr w:type="spellEnd"/>
+      <w:r>
+        <w:t xml:space="preserve"> und </w:t>
+      </w:r>
+      <w:proofErr w:type="spellStart"/>
+      <w:r>
+        <w:t>Ausgänge</w:t>
+      </w:r>
+      <w:proofErr w:type="spellEnd"/>
+      <w:r>
+        <w:t xml:space="preserve"> in </w:t>
+      </w:r>
+      <w:proofErr w:type="spellStart"/>
+      <w:r>
+        <w:t>einer</w:t>
+      </w:r>
+      <w:proofErr w:type="spellEnd"/>
+      <w:r>
+        <w:t xml:space="preserve"> </w:t>
+      </w:r>
+      <w:proofErr w:type="spellStart"/>
+      <w:r>
+        <w:t>Zahl</w:t>
+      </w:r>
+      <w:proofErr w:type="spellEnd"/>
+      <w:r>
+        <w:t xml:space="preserve"> </w:t>
+      </w:r>
+      <w:proofErr w:type="spellStart"/>
+      <w:r>
+        <w:t>zusammen</w:t>
+      </w:r>
+      <w:proofErr w:type="spellEnd"/>
+      <w:r>
+        <w:t xml:space="preserve">. </w:t>
+      </w:r>
+      <w:proofErr w:type="spellStart"/>
+      <w:r>
+        <w:t>Mit</w:t>
+      </w:r>
+      <w:proofErr w:type="spellEnd"/>
+      <w:r>
+        <w:t xml:space="preserve"> </w:t>
+      </w:r>
+      <w:proofErr w:type="spellStart"/>
+      <w:r>
+        <w:t>ihrer</w:t>
+      </w:r>
+      <w:proofErr w:type="spellEnd"/>
+      <w:r>
+        <w:t xml:space="preserve"> </w:t>
+      </w:r>
+      <w:proofErr w:type="spellStart"/>
+      <w:r>
+        <w:t>Hilfe</w:t>
+      </w:r>
+      <w:proofErr w:type="spellEnd"/>
+      <w:r>
+        <w:t xml:space="preserve"> </w:t>
+      </w:r>
+      <w:proofErr w:type="spellStart"/>
+      <w:r>
+        <w:t>können</w:t>
+      </w:r>
+      <w:proofErr w:type="spellEnd"/>
+      <w:r>
+        <w:t xml:space="preserve"> </w:t>
+      </w:r>
+      <w:proofErr w:type="spellStart"/>
+      <w:r>
+        <w:t>aus</w:t>
+      </w:r>
+      <w:proofErr w:type="spellEnd"/>
+      <w:r>
+        <w:t xml:space="preserve"> </w:t>
+      </w:r>
+      <w:proofErr w:type="spellStart"/>
+      <w:r>
+        <w:t>bereits</w:t>
+      </w:r>
+      <w:proofErr w:type="spellEnd"/>
+      <w:r>
+        <w:t xml:space="preserve"> </w:t>
+      </w:r>
+      <w:proofErr w:type="spellStart"/>
+      <w:r>
+        <w:t>implementierten</w:t>
+      </w:r>
+      <w:proofErr w:type="spellEnd"/>
+      <w:r>
+        <w:t xml:space="preserve"> </w:t>
+      </w:r>
+      <w:proofErr w:type="spellStart"/>
+      <w:r>
+        <w:t>Projekten</w:t>
+      </w:r>
+      <w:proofErr w:type="spellEnd"/>
+      <w:r>
+        <w:t xml:space="preserve"> </w:t>
+      </w:r>
+      <w:proofErr w:type="spellStart"/>
+      <w:r>
+        <w:t>bzw</w:t>
+      </w:r>
+      <w:proofErr w:type="spellEnd"/>
+      <w:r>
+        <w:t xml:space="preserve">. Use Cases </w:t>
+      </w:r>
+      <w:proofErr w:type="spellStart"/>
+      <w:r>
+        <w:t>Abschätzungen</w:t>
+      </w:r>
+      <w:proofErr w:type="spellEnd"/>
+      <w:r>
+        <w:t xml:space="preserve"> von </w:t>
+      </w:r>
+      <w:proofErr w:type="spellStart"/>
+      <w:r>
+        <w:t>Kenngrößen</w:t>
+      </w:r>
+      <w:proofErr w:type="spellEnd"/>
+      <w:r>
+        <w:t xml:space="preserve"> </w:t>
+      </w:r>
+      <w:proofErr w:type="spellStart"/>
+      <w:r>
+        <w:t>wie</w:t>
+      </w:r>
+      <w:proofErr w:type="spellEnd"/>
+      <w:r>
+        <w:t xml:space="preserve"> </w:t>
+      </w:r>
+      <w:proofErr w:type="spellStart"/>
+      <w:r>
+        <w:t>Aufwand</w:t>
+      </w:r>
+      <w:proofErr w:type="spellEnd"/>
+      <w:r>
+        <w:t xml:space="preserve"> und Lines of Code (LOC) </w:t>
+      </w:r>
+      <w:proofErr w:type="spellStart"/>
+      <w:r>
+        <w:t>für</w:t>
+      </w:r>
+      <w:proofErr w:type="spellEnd"/>
+      <w:r>
+        <w:t xml:space="preserve"> </w:t>
+      </w:r>
+      <w:proofErr w:type="spellStart"/>
+      <w:r>
+        <w:t>noch</w:t>
+      </w:r>
+      <w:proofErr w:type="spellEnd"/>
+      <w:r>
+        <w:t xml:space="preserve"> </w:t>
+      </w:r>
+      <w:proofErr w:type="spellStart"/>
+      <w:r>
+        <w:t>folgende</w:t>
+      </w:r>
+      <w:proofErr w:type="spellEnd"/>
+      <w:r>
+        <w:t xml:space="preserve"> </w:t>
+      </w:r>
+      <w:proofErr w:type="spellStart"/>
+      <w:r>
+        <w:t>Projekte</w:t>
+      </w:r>
+      <w:proofErr w:type="spellEnd"/>
+      <w:r>
+        <w:t xml:space="preserve"> </w:t>
+      </w:r>
+      <w:proofErr w:type="spellStart"/>
+      <w:r>
+        <w:t>bzw</w:t>
+      </w:r>
+      <w:proofErr w:type="spellEnd"/>
+      <w:r>
+        <w:t xml:space="preserve">. Use Cases </w:t>
+      </w:r>
+      <w:proofErr w:type="spellStart"/>
+      <w:r>
+        <w:t>erstellt</w:t>
+      </w:r>
+      <w:proofErr w:type="spellEnd"/>
+      <w:r>
+        <w:t xml:space="preserve"> </w:t>
+      </w:r>
+      <w:proofErr w:type="spellStart"/>
+      <w:r>
+        <w:t>werden</w:t>
+      </w:r>
+      <w:proofErr w:type="spellEnd"/>
+      <w:r>
+        <w:t>.</w:t>
       </w:r>
     </w:p>
     <w:p>
       <w:pPr>
         <w:pStyle w:val="berschrift2"/>
       </w:pPr>
-      <w:bookmarkStart w:id="1" w:name="_Toc390595972"/>
+      <w:bookmarkStart w:id="2" w:name="_Toc390602059"/>
+      <w:proofErr w:type="spellStart"/>
       <w:r>
         <w:t>Bestimmung</w:t>
       </w:r>
-      <w:bookmarkEnd w:id="1"/>
+      <w:bookmarkEnd w:id="2"/>
+      <w:proofErr w:type="spellEnd"/>
     </w:p>
     <w:p>
       <w:pPr>
         <w:ind w:left="720"/>
       </w:pPr>
-      <w:bookmarkStart w:id="2" w:name="_Toc456598588"/>
-      <w:r>
-        <w:t>Zur Bestimmung werden die Anzahl der Internal Logical Files (ILF), External Interface Files (EIF), External Inputs (EI), External Output (EO) und External Inquiries (EI) gewichtet miteinander verrechnet. Die Gewichtung wird über die Komplexität festgelegt.</w:t>
+      <w:bookmarkStart w:id="3" w:name="_Toc456598588"/>
+      <w:proofErr w:type="spellStart"/>
+      <w:r>
+        <w:t>Zur</w:t>
+      </w:r>
+      <w:proofErr w:type="spellEnd"/>
+      <w:r>
+        <w:t xml:space="preserve"> </w:t>
+      </w:r>
+      <w:proofErr w:type="spellStart"/>
+      <w:r>
+        <w:t>Bestimmung</w:t>
+      </w:r>
+      <w:proofErr w:type="spellEnd"/>
+      <w:r>
+        <w:t xml:space="preserve"> </w:t>
+      </w:r>
+      <w:proofErr w:type="spellStart"/>
+      <w:r>
+        <w:t>werden</w:t>
+      </w:r>
+      <w:proofErr w:type="spellEnd"/>
+      <w:r>
+        <w:t xml:space="preserve"> die </w:t>
+      </w:r>
+      <w:proofErr w:type="spellStart"/>
+      <w:r>
+        <w:t>Anzahl</w:t>
+      </w:r>
+      <w:proofErr w:type="spellEnd"/>
+      <w:r>
+        <w:t xml:space="preserve"> der Internal Logical Files (ILF), External Interface Files (EIF), External Inputs (EI), External Output (EO) und External Inquiries (EI) </w:t>
+      </w:r>
+      <w:proofErr w:type="spellStart"/>
+      <w:r>
+        <w:t>gewichtet</w:t>
+      </w:r>
+      <w:proofErr w:type="spellEnd"/>
+      <w:r>
+        <w:t xml:space="preserve"> </w:t>
+      </w:r>
+      <w:proofErr w:type="spellStart"/>
+      <w:r>
+        <w:t>miteinander</w:t>
+      </w:r>
+      <w:proofErr w:type="spellEnd"/>
+      <w:r>
+        <w:t xml:space="preserve"> </w:t>
+      </w:r>
+      <w:proofErr w:type="spellStart"/>
+      <w:r>
+        <w:t>verrechnet</w:t>
+      </w:r>
+      <w:proofErr w:type="spellEnd"/>
+      <w:r>
+        <w:t xml:space="preserve">. Die </w:t>
+      </w:r>
+      <w:proofErr w:type="spellStart"/>
+      <w:r>
+        <w:t>Gewichtung</w:t>
+      </w:r>
+      <w:proofErr w:type="spellEnd"/>
+      <w:r>
+        <w:t xml:space="preserve"> </w:t>
+      </w:r>
+      <w:proofErr w:type="spellStart"/>
+      <w:r>
+        <w:t>wird</w:t>
+      </w:r>
+      <w:proofErr w:type="spellEnd"/>
+      <w:r>
+        <w:t xml:space="preserve"> </w:t>
+      </w:r>
+      <w:proofErr w:type="spellStart"/>
+      <w:r>
+        <w:t>über</w:t>
+      </w:r>
+      <w:proofErr w:type="spellEnd"/>
+      <w:r>
+        <w:t xml:space="preserve"> die </w:t>
+      </w:r>
+      <w:proofErr w:type="spellStart"/>
+      <w:r>
+        <w:t>Komplexität</w:t>
+      </w:r>
+      <w:proofErr w:type="spellEnd"/>
+      <w:r>
+        <w:t xml:space="preserve"> </w:t>
+      </w:r>
+      <w:proofErr w:type="spellStart"/>
+      <w:r>
+        <w:t>festgelegt</w:t>
+      </w:r>
+      <w:proofErr w:type="spellEnd"/>
+      <w:r>
+        <w:t>.</w:t>
       </w:r>
     </w:p>
     <w:p>
       <w:pPr>
         <w:pStyle w:val="berschrift2"/>
       </w:pPr>
-      <w:bookmarkStart w:id="3" w:name="_Toc390595973"/>
-      <w:bookmarkEnd w:id="2"/>
+      <w:bookmarkStart w:id="4" w:name="_Toc390602060"/>
+      <w:bookmarkEnd w:id="3"/>
+      <w:proofErr w:type="spellStart"/>
       <w:r>
         <w:t>Einschränkung</w:t>
       </w:r>
-      <w:bookmarkEnd w:id="3"/>
+      <w:bookmarkEnd w:id="4"/>
+      <w:proofErr w:type="spellEnd"/>
     </w:p>
     <w:p>
       <w:pPr>
         <w:ind w:left="720"/>
       </w:pPr>
-      <w:bookmarkStart w:id="4" w:name="_Toc456598589"/>
-      <w:r>
-        <w:t>Function Points wurden für Programme mit Datenbankanbindung konzipiert. Programme mit komplexer Kommunikation zwischen mehreren Teilnehmern, aber ohne Datenbank erhalten nur wenige Funktion Points, obwohl sie trotzdem sehr komplex sind. Deswegen haben wir bei unseren Use Cases die Komplexität der Files nicht nach der herkömmlichen Methode berechnet, sondern nach der Anzahl der Teilnehmer. Dabei wurden Files die nur den Server betreffen mit Low eingestuft und welche die Server und einen Client betreffen mit Average. Bei Files die den Server und mehrere Clients betreffen wurde die Komplexität High gewählt. Mit dieser Methode erzielten wir erheblich bessere Ergebnisse.</w:t>
+      <w:bookmarkStart w:id="5" w:name="_Toc456598589"/>
+      <w:proofErr w:type="gramStart"/>
+      <w:r>
+        <w:t>Function Points</w:t>
+      </w:r>
+      <w:proofErr w:type="gramEnd"/>
+      <w:r>
+        <w:t xml:space="preserve"> </w:t>
+      </w:r>
+      <w:proofErr w:type="spellStart"/>
+      <w:r>
+        <w:t>wurden</w:t>
+      </w:r>
+      <w:proofErr w:type="spellEnd"/>
+      <w:r>
+        <w:t xml:space="preserve"> </w:t>
+      </w:r>
+      <w:proofErr w:type="spellStart"/>
+      <w:r>
+        <w:t>für</w:t>
+      </w:r>
+      <w:proofErr w:type="spellEnd"/>
+      <w:r>
+        <w:t xml:space="preserve"> </w:t>
+      </w:r>
+      <w:proofErr w:type="spellStart"/>
+      <w:r>
+        <w:t>Programme</w:t>
+      </w:r>
+      <w:proofErr w:type="spellEnd"/>
+      <w:r>
+        <w:t xml:space="preserve"> </w:t>
+      </w:r>
+      <w:proofErr w:type="spellStart"/>
+      <w:r>
+        <w:t>mit</w:t>
+      </w:r>
+      <w:proofErr w:type="spellEnd"/>
+      <w:r>
+        <w:t xml:space="preserve"> </w:t>
+      </w:r>
+      <w:proofErr w:type="spellStart"/>
+      <w:r>
+        <w:t>Datenbankanbindung</w:t>
+      </w:r>
+      <w:proofErr w:type="spellEnd"/>
+      <w:r>
+        <w:t xml:space="preserve"> </w:t>
+      </w:r>
+      <w:proofErr w:type="spellStart"/>
+      <w:r>
+        <w:t>konzipiert</w:t>
+      </w:r>
+      <w:proofErr w:type="spellEnd"/>
+      <w:r>
+        <w:t xml:space="preserve">. </w:t>
+      </w:r>
+      <w:proofErr w:type="spellStart"/>
+      <w:r>
+        <w:t>Programme</w:t>
+      </w:r>
+      <w:proofErr w:type="spellEnd"/>
+      <w:r>
+        <w:t xml:space="preserve"> </w:t>
+      </w:r>
+      <w:proofErr w:type="spellStart"/>
+      <w:r>
+        <w:t>mit</w:t>
+      </w:r>
+      <w:proofErr w:type="spellEnd"/>
+      <w:r>
+        <w:t xml:space="preserve"> </w:t>
+      </w:r>
+      <w:proofErr w:type="spellStart"/>
+      <w:r>
+        <w:t>komplexer</w:t>
+      </w:r>
+      <w:proofErr w:type="spellEnd"/>
+      <w:r>
+        <w:t xml:space="preserve"> </w:t>
+      </w:r>
+      <w:proofErr w:type="spellStart"/>
+      <w:r>
+        <w:t>Kommunikation</w:t>
+      </w:r>
+      <w:proofErr w:type="spellEnd"/>
+      <w:r>
+        <w:t xml:space="preserve"> </w:t>
+      </w:r>
+      <w:proofErr w:type="spellStart"/>
+      <w:r>
+        <w:t>zwischen</w:t>
+      </w:r>
+      <w:proofErr w:type="spellEnd"/>
+      <w:r>
+        <w:t xml:space="preserve"> </w:t>
+      </w:r>
+      <w:proofErr w:type="spellStart"/>
+      <w:r>
+        <w:t>mehreren</w:t>
+      </w:r>
+      <w:proofErr w:type="spellEnd"/>
+      <w:r>
+        <w:t xml:space="preserve"> </w:t>
+      </w:r>
+      <w:proofErr w:type="spellStart"/>
+      <w:r>
+        <w:t>Teilnehmern</w:t>
+      </w:r>
+      <w:proofErr w:type="spellEnd"/>
+      <w:r>
+        <w:t xml:space="preserve">, </w:t>
+      </w:r>
+      <w:proofErr w:type="spellStart"/>
+      <w:r>
+        <w:t>aber</w:t>
+      </w:r>
+      <w:proofErr w:type="spellEnd"/>
+      <w:r>
+        <w:t xml:space="preserve"> </w:t>
+      </w:r>
+      <w:proofErr w:type="spellStart"/>
+      <w:r>
+        <w:t>ohne</w:t>
+      </w:r>
+      <w:proofErr w:type="spellEnd"/>
+      <w:r>
+        <w:t xml:space="preserve"> </w:t>
+      </w:r>
+      <w:proofErr w:type="spellStart"/>
+      <w:r>
+        <w:t>Datenbank</w:t>
+      </w:r>
+      <w:proofErr w:type="spellEnd"/>
+      <w:r>
+        <w:t xml:space="preserve"> </w:t>
+      </w:r>
+      <w:proofErr w:type="spellStart"/>
+      <w:r>
+        <w:t>erhalten</w:t>
+      </w:r>
+      <w:proofErr w:type="spellEnd"/>
+      <w:r>
+        <w:t xml:space="preserve"> </w:t>
+      </w:r>
+      <w:proofErr w:type="spellStart"/>
+      <w:r>
+        <w:t>nur</w:t>
+      </w:r>
+      <w:proofErr w:type="spellEnd"/>
+      <w:r>
+        <w:t xml:space="preserve"> </w:t>
+      </w:r>
+      <w:proofErr w:type="spellStart"/>
+      <w:r>
+        <w:t>wenige</w:t>
+      </w:r>
+      <w:proofErr w:type="spellEnd"/>
+      <w:r>
+        <w:t xml:space="preserve"> </w:t>
+      </w:r>
+      <w:proofErr w:type="spellStart"/>
+      <w:r>
+        <w:t>Funktion</w:t>
+      </w:r>
+      <w:proofErr w:type="spellEnd"/>
+      <w:r>
+        <w:t xml:space="preserve"> Points, </w:t>
+      </w:r>
+      <w:proofErr w:type="spellStart"/>
+      <w:r>
+        <w:t>obwohl</w:t>
+      </w:r>
+      <w:proofErr w:type="spellEnd"/>
+      <w:r>
+        <w:t xml:space="preserve"> </w:t>
+      </w:r>
+      <w:proofErr w:type="spellStart"/>
+      <w:r>
+        <w:t>sie</w:t>
+      </w:r>
+      <w:proofErr w:type="spellEnd"/>
+      <w:r>
+        <w:t xml:space="preserve"> </w:t>
+      </w:r>
+      <w:proofErr w:type="spellStart"/>
+      <w:r>
+        <w:t>trotzdem</w:t>
+      </w:r>
+      <w:proofErr w:type="spellEnd"/>
+      <w:r>
+        <w:t xml:space="preserve"> </w:t>
+      </w:r>
+      <w:proofErr w:type="spellStart"/>
+      <w:r>
+        <w:t>sehr</w:t>
+      </w:r>
+      <w:proofErr w:type="spellEnd"/>
+      <w:r>
+        <w:t xml:space="preserve"> </w:t>
+      </w:r>
+      <w:proofErr w:type="spellStart"/>
+      <w:r>
+        <w:t>komplex</w:t>
+      </w:r>
+      <w:proofErr w:type="spellEnd"/>
+      <w:r>
+        <w:t xml:space="preserve"> </w:t>
+      </w:r>
+      <w:proofErr w:type="spellStart"/>
+      <w:proofErr w:type="gramStart"/>
+      <w:r>
+        <w:t>sind</w:t>
+      </w:r>
+      <w:proofErr w:type="spellEnd"/>
+      <w:proofErr w:type="gramEnd"/>
+      <w:r>
+        <w:t xml:space="preserve">. </w:t>
+      </w:r>
+      <w:proofErr w:type="spellStart"/>
+      <w:r>
+        <w:t>Deswegen</w:t>
+      </w:r>
+      <w:proofErr w:type="spellEnd"/>
+      <w:r>
+        <w:t xml:space="preserve"> </w:t>
+      </w:r>
+      <w:proofErr w:type="spellStart"/>
+      <w:r>
+        <w:t>haben</w:t>
+      </w:r>
+      <w:proofErr w:type="spellEnd"/>
+      <w:r>
+        <w:t xml:space="preserve"> </w:t>
+      </w:r>
+      <w:proofErr w:type="spellStart"/>
+      <w:r>
+        <w:t>wir</w:t>
+      </w:r>
+      <w:proofErr w:type="spellEnd"/>
+      <w:r>
+        <w:t xml:space="preserve"> </w:t>
+      </w:r>
+      <w:proofErr w:type="spellStart"/>
+      <w:r>
+        <w:t>bei</w:t>
+      </w:r>
+      <w:proofErr w:type="spellEnd"/>
+      <w:r>
+        <w:t xml:space="preserve"> </w:t>
+      </w:r>
+      <w:proofErr w:type="spellStart"/>
+      <w:r>
+        <w:t>unseren</w:t>
+      </w:r>
+      <w:proofErr w:type="spellEnd"/>
+      <w:r>
+        <w:t xml:space="preserve"> Use Cases die </w:t>
+      </w:r>
+      <w:proofErr w:type="spellStart"/>
+      <w:r>
+        <w:t>Komplexität</w:t>
+      </w:r>
+      <w:proofErr w:type="spellEnd"/>
+      <w:r>
+        <w:t xml:space="preserve"> der Files </w:t>
+      </w:r>
+      <w:proofErr w:type="spellStart"/>
+      <w:r>
+        <w:t>nicht</w:t>
+      </w:r>
+      <w:proofErr w:type="spellEnd"/>
+      <w:r>
+        <w:t xml:space="preserve"> </w:t>
+      </w:r>
+      <w:proofErr w:type="spellStart"/>
+      <w:r>
+        <w:t>nach</w:t>
+      </w:r>
+      <w:proofErr w:type="spellEnd"/>
+      <w:r>
+        <w:t xml:space="preserve"> der </w:t>
+      </w:r>
+      <w:proofErr w:type="spellStart"/>
+      <w:r>
+        <w:t>herkömmlichen</w:t>
+      </w:r>
+      <w:proofErr w:type="spellEnd"/>
+      <w:r>
+        <w:t xml:space="preserve"> </w:t>
+      </w:r>
+      <w:proofErr w:type="spellStart"/>
+      <w:r>
+        <w:t>Methode</w:t>
+      </w:r>
+      <w:proofErr w:type="spellEnd"/>
+      <w:r>
+        <w:t xml:space="preserve"> </w:t>
+      </w:r>
+      <w:proofErr w:type="spellStart"/>
+      <w:r>
+        <w:t>berechnet</w:t>
+      </w:r>
+      <w:proofErr w:type="spellEnd"/>
+      <w:r>
+        <w:t xml:space="preserve">, </w:t>
+      </w:r>
+      <w:proofErr w:type="spellStart"/>
+      <w:r>
+        <w:t>sondern</w:t>
+      </w:r>
+      <w:proofErr w:type="spellEnd"/>
+      <w:r>
+        <w:t xml:space="preserve"> </w:t>
+      </w:r>
+      <w:proofErr w:type="spellStart"/>
+      <w:r>
+        <w:t>nach</w:t>
+      </w:r>
+      <w:proofErr w:type="spellEnd"/>
+      <w:r>
+        <w:t xml:space="preserve"> der </w:t>
+      </w:r>
+      <w:proofErr w:type="spellStart"/>
+      <w:r>
+        <w:t>Anzahl</w:t>
+      </w:r>
+      <w:proofErr w:type="spellEnd"/>
+      <w:r>
+        <w:t xml:space="preserve"> der </w:t>
+      </w:r>
+      <w:proofErr w:type="spellStart"/>
+      <w:r>
+        <w:t>Teilnehmer</w:t>
+      </w:r>
+      <w:proofErr w:type="spellEnd"/>
+      <w:r>
+        <w:t xml:space="preserve">. </w:t>
+      </w:r>
+      <w:proofErr w:type="spellStart"/>
+      <w:r>
+        <w:t>Dabei</w:t>
+      </w:r>
+      <w:proofErr w:type="spellEnd"/>
+      <w:r>
+        <w:t xml:space="preserve"> </w:t>
+      </w:r>
+      <w:proofErr w:type="spellStart"/>
+      <w:r>
+        <w:t>wurden</w:t>
+      </w:r>
+      <w:proofErr w:type="spellEnd"/>
+      <w:r>
+        <w:t xml:space="preserve"> Files die </w:t>
+      </w:r>
+      <w:proofErr w:type="spellStart"/>
+      <w:r>
+        <w:t>nur</w:t>
+      </w:r>
+      <w:proofErr w:type="spellEnd"/>
+      <w:r>
+        <w:t xml:space="preserve"> den Server </w:t>
+      </w:r>
+      <w:proofErr w:type="spellStart"/>
+      <w:r>
+        <w:t>betreffen</w:t>
+      </w:r>
+      <w:proofErr w:type="spellEnd"/>
+      <w:r>
+        <w:t xml:space="preserve"> </w:t>
+      </w:r>
+      <w:proofErr w:type="spellStart"/>
+      <w:r>
+        <w:t>mit</w:t>
+      </w:r>
+      <w:proofErr w:type="spellEnd"/>
+      <w:r>
+        <w:t xml:space="preserve"> Low </w:t>
+      </w:r>
+      <w:proofErr w:type="spellStart"/>
+      <w:r>
+        <w:t>eingestuft</w:t>
+      </w:r>
+      <w:proofErr w:type="spellEnd"/>
+      <w:r>
+        <w:t xml:space="preserve"> und </w:t>
+      </w:r>
+      <w:proofErr w:type="spellStart"/>
+      <w:r>
+        <w:t>welche</w:t>
+      </w:r>
+      <w:proofErr w:type="spellEnd"/>
+      <w:r>
+        <w:t xml:space="preserve"> die Server und </w:t>
+      </w:r>
+      <w:proofErr w:type="spellStart"/>
+      <w:r>
+        <w:t>einen</w:t>
+      </w:r>
+      <w:proofErr w:type="spellEnd"/>
+      <w:r>
+        <w:t xml:space="preserve"> Client </w:t>
+      </w:r>
+      <w:proofErr w:type="spellStart"/>
+      <w:r>
+        <w:t>betreffen</w:t>
+      </w:r>
+      <w:proofErr w:type="spellEnd"/>
+      <w:r>
+        <w:t xml:space="preserve"> </w:t>
+      </w:r>
+      <w:proofErr w:type="spellStart"/>
+      <w:r>
+        <w:t>mit</w:t>
+      </w:r>
+      <w:proofErr w:type="spellEnd"/>
+      <w:r>
+        <w:t xml:space="preserve"> Average. </w:t>
+      </w:r>
+      <w:proofErr w:type="spellStart"/>
+      <w:r>
+        <w:t>Bei</w:t>
+      </w:r>
+      <w:proofErr w:type="spellEnd"/>
+      <w:r>
+        <w:t xml:space="preserve"> Files die den Server und </w:t>
+      </w:r>
+      <w:proofErr w:type="spellStart"/>
+      <w:r>
+        <w:t>mehrere</w:t>
+      </w:r>
+      <w:proofErr w:type="spellEnd"/>
+      <w:r>
+        <w:t xml:space="preserve"> Clients </w:t>
+      </w:r>
+      <w:proofErr w:type="spellStart"/>
+      <w:r>
+        <w:t>betreffen</w:t>
+      </w:r>
+      <w:proofErr w:type="spellEnd"/>
+      <w:r>
+        <w:t xml:space="preserve"> </w:t>
+      </w:r>
+      <w:proofErr w:type="spellStart"/>
+      <w:r>
+        <w:t>wurde</w:t>
+      </w:r>
+      <w:proofErr w:type="spellEnd"/>
+      <w:r>
+        <w:t xml:space="preserve"> die </w:t>
+      </w:r>
+      <w:proofErr w:type="spellStart"/>
+      <w:r>
+        <w:t>Komplexität</w:t>
+      </w:r>
+      <w:proofErr w:type="spellEnd"/>
+      <w:r>
+        <w:t xml:space="preserve"> High </w:t>
+      </w:r>
+      <w:proofErr w:type="spellStart"/>
+      <w:r>
+        <w:t>gewählt</w:t>
+      </w:r>
+      <w:proofErr w:type="spellEnd"/>
+      <w:r>
+        <w:t xml:space="preserve">. </w:t>
+      </w:r>
+      <w:proofErr w:type="spellStart"/>
+      <w:r>
+        <w:t>Mit</w:t>
+      </w:r>
+      <w:proofErr w:type="spellEnd"/>
+      <w:r>
+        <w:t xml:space="preserve"> </w:t>
+      </w:r>
+      <w:proofErr w:type="spellStart"/>
+      <w:r>
+        <w:t>dieser</w:t>
+      </w:r>
+      <w:proofErr w:type="spellEnd"/>
+      <w:r>
+        <w:t xml:space="preserve"> </w:t>
+      </w:r>
+      <w:proofErr w:type="spellStart"/>
+      <w:r>
+        <w:t>Methode</w:t>
+      </w:r>
+      <w:proofErr w:type="spellEnd"/>
+      <w:r>
+        <w:t xml:space="preserve"> </w:t>
+      </w:r>
+      <w:proofErr w:type="spellStart"/>
+      <w:r>
+        <w:t>erzielten</w:t>
+      </w:r>
+      <w:proofErr w:type="spellEnd"/>
+      <w:r>
+        <w:t xml:space="preserve"> </w:t>
+      </w:r>
+      <w:proofErr w:type="spellStart"/>
+      <w:r>
+        <w:t>wir</w:t>
+      </w:r>
+      <w:proofErr w:type="spellEnd"/>
+      <w:r>
+        <w:t xml:space="preserve"> </w:t>
+      </w:r>
+      <w:proofErr w:type="spellStart"/>
+      <w:r>
+        <w:t>erheblich</w:t>
+      </w:r>
+      <w:proofErr w:type="spellEnd"/>
+      <w:r>
+        <w:t xml:space="preserve"> </w:t>
+      </w:r>
+      <w:proofErr w:type="spellStart"/>
+      <w:r>
+        <w:t>bessere</w:t>
+      </w:r>
+      <w:proofErr w:type="spellEnd"/>
+      <w:r>
+        <w:t xml:space="preserve"> </w:t>
+      </w:r>
+      <w:proofErr w:type="spellStart"/>
+      <w:r>
+        <w:t>Ergebnisse</w:t>
+      </w:r>
+      <w:proofErr w:type="spellEnd"/>
+      <w:r>
+        <w:t>.</w:t>
       </w:r>
     </w:p>
     <w:p>
@@ -1123,25 +2266,27 @@
       <w:pPr>
         <w:pStyle w:val="berschrift1"/>
       </w:pPr>
-      <w:bookmarkStart w:id="5" w:name="_Toc390595974"/>
-      <w:bookmarkEnd w:id="4"/>
+      <w:bookmarkStart w:id="6" w:name="_Toc390602061"/>
+      <w:bookmarkEnd w:id="5"/>
+      <w:proofErr w:type="spellStart"/>
       <w:r>
         <w:t>Berechnung</w:t>
       </w:r>
-      <w:bookmarkEnd w:id="5"/>
+      <w:bookmarkEnd w:id="6"/>
+      <w:proofErr w:type="spellEnd"/>
     </w:p>
     <w:p>
       <w:pPr>
         <w:pStyle w:val="berschrift2"/>
       </w:pPr>
-      <w:bookmarkStart w:id="6" w:name="_Toc390595975"/>
+      <w:bookmarkStart w:id="7" w:name="_Toc390602062"/>
       <w:r>
         <w:t xml:space="preserve">Use-Case </w:t>
       </w:r>
-      <w:bookmarkEnd w:id="6"/>
       <w:r>
         <w:t>Login</w:t>
       </w:r>
+      <w:bookmarkEnd w:id="7"/>
     </w:p>
     <w:tbl>
       <w:tblPr>
@@ -1187,7 +2332,15 @@
           </w:tcPr>
           <w:p>
             <w:r>
-              <w:t>Average(Server+Client)</w:t>
+              <w:t>Average(</w:t>
+            </w:r>
+            <w:proofErr w:type="spellStart"/>
+            <w:r>
+              <w:t>Server+Client</w:t>
+            </w:r>
+            <w:proofErr w:type="spellEnd"/>
+            <w:r>
+              <w:t>)</w:t>
             </w:r>
           </w:p>
         </w:tc>
@@ -1233,9 +2386,11 @@
             <w:tcW w:w="4675" w:type="dxa"/>
           </w:tcPr>
           <w:p>
+            <w:proofErr w:type="spellStart"/>
             <w:r>
               <w:t>ApplicationUser</w:t>
             </w:r>
+            <w:proofErr w:type="spellEnd"/>
           </w:p>
         </w:tc>
       </w:tr>
@@ -1307,9 +2462,11 @@
             <w:tcW w:w="4675" w:type="dxa"/>
           </w:tcPr>
           <w:p>
+            <w:proofErr w:type="spellStart"/>
             <w:r>
               <w:t>RegisterViewModel</w:t>
             </w:r>
+            <w:proofErr w:type="spellEnd"/>
           </w:p>
         </w:tc>
       </w:tr>
@@ -1398,9 +2555,11 @@
             <w:tcW w:w="4675" w:type="dxa"/>
           </w:tcPr>
           <w:p>
+            <w:proofErr w:type="spellStart"/>
             <w:r>
               <w:t>Registrieren-Formular</w:t>
             </w:r>
+            <w:proofErr w:type="spellEnd"/>
           </w:p>
         </w:tc>
       </w:tr>
@@ -1511,9 +2670,11 @@
             <w:tcW w:w="4675" w:type="dxa"/>
           </w:tcPr>
           <w:p>
+            <w:proofErr w:type="spellStart"/>
             <w:r>
               <w:t>Startseite</w:t>
             </w:r>
+            <w:proofErr w:type="spellEnd"/>
           </w:p>
         </w:tc>
       </w:tr>
@@ -1593,8 +2754,13 @@
           <w:numId w:val="22"/>
         </w:numPr>
       </w:pPr>
-      <w:r>
-        <w:t>Funtion Points: 19,32</w:t>
+      <w:proofErr w:type="spellStart"/>
+      <w:r>
+        <w:t>Funtion</w:t>
+      </w:r>
+      <w:proofErr w:type="spellEnd"/>
+      <w:r>
+        <w:t xml:space="preserve"> Points: 19,32</w:t>
       </w:r>
     </w:p>
     <w:p>
@@ -1618,10 +2784,17 @@
       <w:pPr>
         <w:pStyle w:val="berschrift2"/>
       </w:pPr>
+      <w:bookmarkStart w:id="8" w:name="_Toc390602063"/>
       <w:r>
         <w:lastRenderedPageBreak/>
-        <w:t>Use-Case Eingeben</w:t>
-      </w:r>
+        <w:t xml:space="preserve">Use-Case </w:t>
+      </w:r>
+      <w:proofErr w:type="spellStart"/>
+      <w:r>
+        <w:t>Eingeben</w:t>
+      </w:r>
+      <w:bookmarkEnd w:id="8"/>
+      <w:proofErr w:type="spellEnd"/>
     </w:p>
     <w:tbl>
       <w:tblPr>
@@ -1667,7 +2840,15 @@
           </w:tcPr>
           <w:p>
             <w:r>
-              <w:t>Average(Server+Client)</w:t>
+              <w:t>Average(</w:t>
+            </w:r>
+            <w:proofErr w:type="spellStart"/>
+            <w:r>
+              <w:t>Server+Client</w:t>
+            </w:r>
+            <w:proofErr w:type="spellEnd"/>
+            <w:r>
+              <w:t>)</w:t>
             </w:r>
           </w:p>
         </w:tc>
@@ -1713,9 +2894,11 @@
             <w:tcW w:w="4675" w:type="dxa"/>
           </w:tcPr>
           <w:p>
+            <w:proofErr w:type="spellStart"/>
             <w:r>
               <w:t>Autor</w:t>
             </w:r>
+            <w:proofErr w:type="spellEnd"/>
           </w:p>
         </w:tc>
       </w:tr>
@@ -1793,9 +2976,11 @@
             <w:tcW w:w="4675" w:type="dxa"/>
           </w:tcPr>
           <w:p>
+            <w:proofErr w:type="spellStart"/>
             <w:r>
               <w:t>Titel</w:t>
             </w:r>
+            <w:proofErr w:type="spellEnd"/>
           </w:p>
         </w:tc>
       </w:tr>
@@ -1876,9 +3061,11 @@
             <w:tcW w:w="4675" w:type="dxa"/>
           </w:tcPr>
           <w:p>
+            <w:proofErr w:type="spellStart"/>
             <w:r>
               <w:t>Kopie</w:t>
             </w:r>
+            <w:proofErr w:type="spellEnd"/>
           </w:p>
         </w:tc>
       </w:tr>
@@ -1970,9 +3157,11 @@
             <w:tcW w:w="4675" w:type="dxa"/>
           </w:tcPr>
           <w:p>
+            <w:proofErr w:type="spellStart"/>
             <w:r>
               <w:t>Titel-Eingabe-Formular</w:t>
             </w:r>
+            <w:proofErr w:type="spellEnd"/>
           </w:p>
         </w:tc>
       </w:tr>
@@ -1993,8 +3182,21 @@
           </w:tcPr>
           <w:p>
             <w:r>
-              <w:t>2 – Titel und Autor</w:t>
-            </w:r>
+              <w:t xml:space="preserve">2 – </w:t>
+            </w:r>
+            <w:proofErr w:type="spellStart"/>
+            <w:r>
+              <w:t>Titel</w:t>
+            </w:r>
+            <w:proofErr w:type="spellEnd"/>
+            <w:r>
+              <w:t xml:space="preserve"> und </w:t>
+            </w:r>
+            <w:proofErr w:type="spellStart"/>
+            <w:r>
+              <w:t>Autor</w:t>
+            </w:r>
+            <w:proofErr w:type="spellEnd"/>
           </w:p>
         </w:tc>
       </w:tr>
@@ -2082,18 +3284,28 @@
           </w:tcPr>
           <w:p>
             <w:r>
-              <w:t>File-Type-Refernces</w:t>
-            </w:r>
-          </w:p>
-        </w:tc>
-        <w:tc>
-          <w:tcPr>
-            <w:tcW w:w="4675" w:type="dxa"/>
-          </w:tcPr>
-          <w:p>
-            <w:r>
-              <w:t>1 – Titel</w:t>
-            </w:r>
+              <w:t>File-Type-</w:t>
+            </w:r>
+            <w:proofErr w:type="spellStart"/>
+            <w:r>
+              <w:t>Refernces</w:t>
+            </w:r>
+            <w:proofErr w:type="spellEnd"/>
+          </w:p>
+        </w:tc>
+        <w:tc>
+          <w:tcPr>
+            <w:tcW w:w="4675" w:type="dxa"/>
+          </w:tcPr>
+          <w:p>
+            <w:r>
+              <w:t xml:space="preserve">1 – </w:t>
+            </w:r>
+            <w:proofErr w:type="spellStart"/>
+            <w:r>
+              <w:t>Titel</w:t>
+            </w:r>
+            <w:proofErr w:type="spellEnd"/>
           </w:p>
         </w:tc>
       </w:tr>
@@ -2168,9 +3380,11 @@
             <w:tcW w:w="4675" w:type="dxa"/>
           </w:tcPr>
           <w:p>
+            <w:proofErr w:type="spellStart"/>
             <w:r>
               <w:t>Kopie-Eingabe-Formular</w:t>
             </w:r>
+            <w:proofErr w:type="spellEnd"/>
           </w:p>
         </w:tc>
       </w:tr>
@@ -2191,8 +3405,13 @@
           </w:tcPr>
           <w:p>
             <w:r>
-              <w:t>1 – Kopie</w:t>
-            </w:r>
+              <w:t xml:space="preserve">1 – </w:t>
+            </w:r>
+            <w:proofErr w:type="spellStart"/>
+            <w:r>
+              <w:t>Kopie</w:t>
+            </w:r>
+            <w:proofErr w:type="spellEnd"/>
           </w:p>
         </w:tc>
       </w:tr>
@@ -2307,8 +3526,13 @@
           </w:tcPr>
           <w:p>
             <w:r>
-              <w:t>1 - Titel</w:t>
-            </w:r>
+              <w:t xml:space="preserve">1 - </w:t>
+            </w:r>
+            <w:proofErr w:type="spellStart"/>
+            <w:r>
+              <w:t>Titel</w:t>
+            </w:r>
+            <w:proofErr w:type="spellEnd"/>
           </w:p>
         </w:tc>
       </w:tr>
@@ -2380,9 +3604,11 @@
             <w:tcW w:w="4675" w:type="dxa"/>
           </w:tcPr>
           <w:p>
+            <w:proofErr w:type="spellStart"/>
             <w:r>
               <w:t>Kopie-Eingabe-Formular</w:t>
             </w:r>
+            <w:proofErr w:type="spellEnd"/>
           </w:p>
         </w:tc>
       </w:tr>
@@ -2406,8 +3632,13 @@
           </w:tcPr>
           <w:p>
             <w:r>
-              <w:t>1 – Kopie</w:t>
-            </w:r>
+              <w:t xml:space="preserve">1 – </w:t>
+            </w:r>
+            <w:proofErr w:type="spellStart"/>
+            <w:r>
+              <w:t>Kopie</w:t>
+            </w:r>
+            <w:proofErr w:type="spellEnd"/>
           </w:p>
         </w:tc>
       </w:tr>
@@ -2479,9 +3710,11 @@
             <w:tcW w:w="4675" w:type="dxa"/>
           </w:tcPr>
           <w:p>
+            <w:proofErr w:type="spellStart"/>
             <w:r>
               <w:t>Detailansicht</w:t>
             </w:r>
+            <w:proofErr w:type="spellEnd"/>
           </w:p>
         </w:tc>
       </w:tr>
@@ -2502,8 +3735,13 @@
           </w:tcPr>
           <w:p>
             <w:r>
-              <w:t>1 – Titel</w:t>
-            </w:r>
+              <w:t xml:space="preserve">1 – </w:t>
+            </w:r>
+            <w:proofErr w:type="spellStart"/>
+            <w:r>
+              <w:t>Titel</w:t>
+            </w:r>
+            <w:proofErr w:type="spellEnd"/>
           </w:p>
         </w:tc>
       </w:tr>
@@ -2580,7 +3818,10 @@
         </w:numPr>
       </w:pPr>
       <w:r>
-        <w:t>LOC: ???</w:t>
+        <w:t xml:space="preserve">LOC: </w:t>
+      </w:r>
+      <w:r>
+        <w:t>427</w:t>
       </w:r>
       <w:r>
         <w:br w:type="page"/>
@@ -2591,9 +3832,16 @@
       <w:pPr>
         <w:pStyle w:val="berschrift2"/>
       </w:pPr>
-      <w:r>
-        <w:t>Use-Case Suchen</w:t>
-      </w:r>
+      <w:bookmarkStart w:id="9" w:name="_Toc390602064"/>
+      <w:r>
+        <w:t xml:space="preserve">Use-Case </w:t>
+      </w:r>
+      <w:proofErr w:type="spellStart"/>
+      <w:r>
+        <w:t>Suchen</w:t>
+      </w:r>
+      <w:bookmarkEnd w:id="9"/>
+      <w:proofErr w:type="spellEnd"/>
     </w:p>
     <w:tbl>
       <w:tblPr>
@@ -2639,7 +3887,15 @@
           </w:tcPr>
           <w:p>
             <w:r>
-              <w:t>Average(Server+Client)</w:t>
+              <w:t>Average(</w:t>
+            </w:r>
+            <w:proofErr w:type="spellStart"/>
+            <w:r>
+              <w:t>Server+Client</w:t>
+            </w:r>
+            <w:proofErr w:type="spellEnd"/>
+            <w:r>
+              <w:t>)</w:t>
             </w:r>
           </w:p>
         </w:tc>
@@ -2685,9 +3941,11 @@
             <w:tcW w:w="4675" w:type="dxa"/>
           </w:tcPr>
           <w:p>
+            <w:proofErr w:type="spellStart"/>
             <w:r>
               <w:t>Titel</w:t>
             </w:r>
+            <w:proofErr w:type="spellEnd"/>
           </w:p>
         </w:tc>
       </w:tr>
@@ -2795,9 +4053,11 @@
             <w:tcW w:w="4675" w:type="dxa"/>
           </w:tcPr>
           <w:p>
+            <w:proofErr w:type="spellStart"/>
             <w:r>
               <w:t>Suchleiste</w:t>
             </w:r>
+            <w:proofErr w:type="spellEnd"/>
           </w:p>
         </w:tc>
       </w:tr>
@@ -2818,8 +4078,13 @@
           </w:tcPr>
           <w:p>
             <w:r>
-              <w:t>1 – Titel</w:t>
-            </w:r>
+              <w:t xml:space="preserve">1 – </w:t>
+            </w:r>
+            <w:proofErr w:type="spellStart"/>
+            <w:r>
+              <w:t>Titel</w:t>
+            </w:r>
+            <w:proofErr w:type="spellEnd"/>
           </w:p>
         </w:tc>
       </w:tr>
@@ -2910,8 +4175,13 @@
           </w:tcPr>
           <w:p>
             <w:r>
-              <w:t>Such-Ergebnis</w:t>
-            </w:r>
+              <w:t>Such-</w:t>
+            </w:r>
+            <w:proofErr w:type="spellStart"/>
+            <w:r>
+              <w:t>Ergebnis</w:t>
+            </w:r>
+            <w:proofErr w:type="spellEnd"/>
           </w:p>
         </w:tc>
       </w:tr>
@@ -2932,8 +4202,13 @@
           </w:tcPr>
           <w:p>
             <w:r>
-              <w:t>1 – Titel</w:t>
-            </w:r>
+              <w:t xml:space="preserve">1 – </w:t>
+            </w:r>
+            <w:proofErr w:type="spellStart"/>
+            <w:r>
+              <w:t>Titel</w:t>
+            </w:r>
+            <w:proofErr w:type="spellEnd"/>
           </w:p>
         </w:tc>
       </w:tr>
@@ -3007,16 +4282,23 @@
         </w:numPr>
       </w:pPr>
       <w:r>
-        <w:t>LOC: ??</w:t>
+        <w:t>LOC: 132</w:t>
       </w:r>
     </w:p>
     <w:p>
       <w:pPr>
         <w:pStyle w:val="berschrift2"/>
       </w:pPr>
-      <w:r>
-        <w:t>Use-Case Bearbeiten</w:t>
-      </w:r>
+      <w:bookmarkStart w:id="10" w:name="_Toc390602065"/>
+      <w:r>
+        <w:t xml:space="preserve">Use-Case </w:t>
+      </w:r>
+      <w:proofErr w:type="spellStart"/>
+      <w:r>
+        <w:t>Bearbeiten</w:t>
+      </w:r>
+      <w:bookmarkEnd w:id="10"/>
+      <w:proofErr w:type="spellEnd"/>
     </w:p>
     <w:tbl>
       <w:tblPr>
@@ -3068,7 +4350,15 @@
           </w:tcPr>
           <w:p>
             <w:r>
-              <w:t>Average(Server+Client)</w:t>
+              <w:t>Average(</w:t>
+            </w:r>
+            <w:proofErr w:type="spellStart"/>
+            <w:r>
+              <w:t>Server+Client</w:t>
+            </w:r>
+            <w:proofErr w:type="spellEnd"/>
+            <w:r>
+              <w:t>)</w:t>
             </w:r>
           </w:p>
         </w:tc>
@@ -3126,9 +4416,11 @@
             <w:tcW w:w="4675" w:type="dxa"/>
           </w:tcPr>
           <w:p>
+            <w:proofErr w:type="spellStart"/>
             <w:r>
               <w:t>Titel</w:t>
             </w:r>
+            <w:proofErr w:type="spellEnd"/>
           </w:p>
         </w:tc>
       </w:tr>
@@ -3226,9 +4518,11 @@
             <w:tcW w:w="4675" w:type="dxa"/>
           </w:tcPr>
           <w:p>
+            <w:proofErr w:type="spellStart"/>
             <w:r>
               <w:t>Titel-Bearbeiten-Formular</w:t>
             </w:r>
+            <w:proofErr w:type="spellEnd"/>
           </w:p>
         </w:tc>
       </w:tr>
@@ -3249,8 +4543,13 @@
           </w:tcPr>
           <w:p>
             <w:r>
-              <w:t>1 – Titel</w:t>
-            </w:r>
+              <w:t xml:space="preserve">1 – </w:t>
+            </w:r>
+            <w:proofErr w:type="spellStart"/>
+            <w:r>
+              <w:t>Titel</w:t>
+            </w:r>
+            <w:proofErr w:type="spellEnd"/>
           </w:p>
         </w:tc>
       </w:tr>
@@ -3339,9 +4638,11 @@
             <w:tcW w:w="4675" w:type="dxa"/>
           </w:tcPr>
           <w:p>
+            <w:proofErr w:type="spellStart"/>
             <w:r>
               <w:t>Titel-Übersicht</w:t>
             </w:r>
+            <w:proofErr w:type="spellEnd"/>
           </w:p>
         </w:tc>
       </w:tr>
@@ -3362,8 +4663,13 @@
           </w:tcPr>
           <w:p>
             <w:r>
-              <w:t>1 – Titel</w:t>
-            </w:r>
+              <w:t xml:space="preserve">1 – </w:t>
+            </w:r>
+            <w:proofErr w:type="spellStart"/>
+            <w:r>
+              <w:t>Titel</w:t>
+            </w:r>
+            <w:proofErr w:type="spellEnd"/>
           </w:p>
         </w:tc>
       </w:tr>
@@ -3433,7 +4739,7 @@
         </w:numPr>
       </w:pPr>
       <w:r>
-        <w:t>LOC: ??</w:t>
+        <w:t>LOC: 224</w:t>
       </w:r>
     </w:p>
     <w:p>
@@ -3449,10 +4755,17 @@
       <w:pPr>
         <w:pStyle w:val="berschrift2"/>
       </w:pPr>
+      <w:bookmarkStart w:id="11" w:name="_Toc390602066"/>
       <w:r>
         <w:lastRenderedPageBreak/>
-        <w:t>Use-Case Ausleihen</w:t>
-      </w:r>
+        <w:t xml:space="preserve">Use-Case </w:t>
+      </w:r>
+      <w:proofErr w:type="spellStart"/>
+      <w:r>
+        <w:t>Ausleihen</w:t>
+      </w:r>
+      <w:bookmarkEnd w:id="11"/>
+      <w:proofErr w:type="spellEnd"/>
     </w:p>
     <w:tbl>
       <w:tblPr>
@@ -3498,7 +4811,15 @@
           </w:tcPr>
           <w:p>
             <w:r>
-              <w:t>Average(Server+Client)</w:t>
+              <w:t>Average(</w:t>
+            </w:r>
+            <w:proofErr w:type="spellStart"/>
+            <w:r>
+              <w:t>Server+Client</w:t>
+            </w:r>
+            <w:proofErr w:type="spellEnd"/>
+            <w:r>
+              <w:t>)</w:t>
             </w:r>
           </w:p>
         </w:tc>
@@ -3544,9 +4865,11 @@
             <w:tcW w:w="4675" w:type="dxa"/>
           </w:tcPr>
           <w:p>
+            <w:proofErr w:type="spellStart"/>
             <w:r>
               <w:t>Leihe</w:t>
             </w:r>
+            <w:proofErr w:type="spellEnd"/>
           </w:p>
         </w:tc>
       </w:tr>
@@ -3635,9 +4958,11 @@
             <w:tcW w:w="4675" w:type="dxa"/>
           </w:tcPr>
           <w:p>
+            <w:proofErr w:type="spellStart"/>
             <w:r>
               <w:t>Ausleihen-Formular</w:t>
             </w:r>
+            <w:proofErr w:type="spellEnd"/>
           </w:p>
         </w:tc>
       </w:tr>
@@ -3658,8 +4983,13 @@
           </w:tcPr>
           <w:p>
             <w:r>
-              <w:t>1 – Leihe</w:t>
-            </w:r>
+              <w:t xml:space="preserve">1 – </w:t>
+            </w:r>
+            <w:proofErr w:type="spellStart"/>
+            <w:r>
+              <w:t>Leihe</w:t>
+            </w:r>
+            <w:proofErr w:type="spellEnd"/>
           </w:p>
         </w:tc>
       </w:tr>
@@ -3748,9 +5078,11 @@
             <w:tcW w:w="4675" w:type="dxa"/>
           </w:tcPr>
           <w:p>
+            <w:proofErr w:type="spellStart"/>
             <w:r>
               <w:t>Titel-Detailansicht</w:t>
             </w:r>
+            <w:proofErr w:type="spellEnd"/>
           </w:p>
         </w:tc>
       </w:tr>
@@ -3771,8 +5103,13 @@
           </w:tcPr>
           <w:p>
             <w:r>
-              <w:t>1 – Titel</w:t>
-            </w:r>
+              <w:t xml:space="preserve">1 – </w:t>
+            </w:r>
+            <w:proofErr w:type="spellStart"/>
+            <w:r>
+              <w:t>Titel</w:t>
+            </w:r>
+            <w:proofErr w:type="spellEnd"/>
           </w:p>
         </w:tc>
       </w:tr>
@@ -3836,8 +5173,6 @@
       <w:r>
         <w:t>ints: 13,8</w:t>
       </w:r>
-      <w:bookmarkStart w:id="7" w:name="_GoBack"/>
-      <w:bookmarkEnd w:id="7"/>
     </w:p>
     <w:p>
       <w:pPr>
@@ -3848,48 +5183,112 @@
         </w:numPr>
       </w:pPr>
       <w:r>
-        <w:t>LOC: ??</w:t>
+        <w:t xml:space="preserve">LOC: </w:t>
+      </w:r>
+      <w:r>
+        <w:t>136</w:t>
       </w:r>
     </w:p>
     <w:p>
       <w:pPr>
         <w:pStyle w:val="berschrift2"/>
       </w:pPr>
-      <w:bookmarkStart w:id="8" w:name="_Toc390595977"/>
+      <w:bookmarkStart w:id="12" w:name="_Toc390602067"/>
+      <w:proofErr w:type="spellStart"/>
       <w:r>
         <w:t>Diagramme</w:t>
       </w:r>
-      <w:bookmarkEnd w:id="8"/>
+      <w:bookmarkEnd w:id="12"/>
+      <w:proofErr w:type="spellEnd"/>
     </w:p>
     <w:p>
-      <w:pPr>
-        <w:ind w:left="720"/>
-        <w:rPr>
-          <w:color w:val="FF0000"/>
-        </w:rPr>
-      </w:pPr>
-      <w:r>
-        <w:rPr>
-          <w:color w:val="FF0000"/>
-        </w:rPr>
-        <w:t>AUFWAND- und LOC-Diagramme</w:t>
-      </w:r>
-    </w:p>
-    <w:p>
-      <w:pPr>
-        <w:pStyle w:val="berschrift1"/>
-      </w:pPr>
-      <w:bookmarkStart w:id="9" w:name="_Toc390595978"/>
-      <w:r>
-        <w:t>Abschätzung Use-Case “???”</w:t>
-      </w:r>
-      <w:bookmarkEnd w:id="9"/>
+      <w:r>
+        <w:rPr>
+          <w:noProof/>
+          <w:lang w:val="de-DE" w:eastAsia="de-DE"/>
+        </w:rPr>
+        <mc:AlternateContent>
+          <mc:Choice Requires="wps">
+            <w:drawing>
+              <wp:anchor distT="0" distB="0" distL="114300" distR="114300" simplePos="0" relativeHeight="251659264" behindDoc="0" locked="0" layoutInCell="1" allowOverlap="1">
+                <wp:simplePos x="0" y="0"/>
+                <wp:positionH relativeFrom="column">
+                  <wp:posOffset>1745673</wp:posOffset>
+                </wp:positionH>
+                <wp:positionV relativeFrom="paragraph">
+                  <wp:posOffset>610342</wp:posOffset>
+                </wp:positionV>
+                <wp:extent cx="3194462" cy="1508166"/>
+                <wp:effectExtent l="0" t="0" r="25400" b="34925"/>
+                <wp:wrapNone/>
+                <wp:docPr id="2" name="Gerader Verbinder 2"/>
+                <wp:cNvGraphicFramePr/>
+                <a:graphic xmlns:a="http://schemas.openxmlformats.org/drawingml/2006/main">
+                  <a:graphicData uri="http://schemas.microsoft.com/office/word/2010/wordprocessingShape">
+                    <wps:wsp>
+                      <wps:cNvCnPr/>
+                      <wps:spPr>
+                        <a:xfrm flipV="1">
+                          <a:off x="0" y="0"/>
+                          <a:ext cx="3194462" cy="1508166"/>
+                        </a:xfrm>
+                        <a:prstGeom prst="line">
+                          <a:avLst/>
+                        </a:prstGeom>
+                      </wps:spPr>
+                      <wps:style>
+                        <a:lnRef idx="1">
+                          <a:schemeClr val="accent1"/>
+                        </a:lnRef>
+                        <a:fillRef idx="0">
+                          <a:schemeClr val="accent1"/>
+                        </a:fillRef>
+                        <a:effectRef idx="0">
+                          <a:schemeClr val="accent1"/>
+                        </a:effectRef>
+                        <a:fontRef idx="minor">
+                          <a:schemeClr val="tx1"/>
+                        </a:fontRef>
+                      </wps:style>
+                      <wps:bodyPr/>
+                    </wps:wsp>
+                  </a:graphicData>
+                </a:graphic>
+              </wp:anchor>
+            </w:drawing>
+          </mc:Choice>
+          <mc:Fallback>
+            <w:pict>
+              <v:line w14:anchorId="2EDEB2B4" id="Gerader Verbinder 2" o:spid="_x0000_s1026" style="position:absolute;flip:y;z-index:251659264;visibility:visible;mso-wrap-style:square;mso-wrap-distance-left:9pt;mso-wrap-distance-top:0;mso-wrap-distance-right:9pt;mso-wrap-distance-bottom:0;mso-position-horizontal:absolute;mso-position-horizontal-relative:text;mso-position-vertical:absolute;mso-position-vertical-relative:text" from="137.45pt,48.05pt" to="389pt,166.8pt" o:gfxdata="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" strokecolor="#4579b8 [3044]"/>
+            </w:pict>
+          </mc:Fallback>
+        </mc:AlternateContent>
+      </w:r>
+      <w:r>
+        <w:rPr>
+          <w:noProof/>
+          <w:lang w:val="de-DE" w:eastAsia="de-DE"/>
+        </w:rPr>
+        <w:drawing>
+          <wp:inline distT="0" distB="0" distL="0" distR="0">
+            <wp:extent cx="5486400" cy="3200400"/>
+            <wp:effectExtent l="0" t="0" r="0" b="0"/>
+            <wp:docPr id="1" name="Diagramm 1"/>
+            <wp:cNvGraphicFramePr/>
+            <a:graphic xmlns:a="http://schemas.openxmlformats.org/drawingml/2006/main">
+              <a:graphicData uri="http://schemas.openxmlformats.org/drawingml/2006/chart">
+                <c:chart xmlns:c="http://schemas.openxmlformats.org/drawingml/2006/chart" xmlns:r="http://schemas.openxmlformats.org/officeDocument/2006/relationships" r:id="rId10"/>
+              </a:graphicData>
+            </a:graphic>
+          </wp:inline>
+        </w:drawing>
+      </w:r>
     </w:p>
     <w:sectPr>
-      <w:headerReference w:type="default" r:id="rId10"/>
-      <w:footerReference w:type="default" r:id="rId11"/>
-      <w:headerReference w:type="first" r:id="rId12"/>
-      <w:footerReference w:type="first" r:id="rId13"/>
+      <w:headerReference w:type="default" r:id="rId11"/>
+      <w:footerReference w:type="default" r:id="rId12"/>
+      <w:headerReference w:type="first" r:id="rId13"/>
+      <w:footerReference w:type="first" r:id="rId14"/>
       <w:pgSz w:w="12240" w:h="15840" w:code="1"/>
       <w:pgMar w:top="1440" w:right="1440" w:bottom="1440" w:left="1440" w:header="720" w:footer="720" w:gutter="0"/>
       <w:cols w:space="720"/>
@@ -4093,7 +5492,7 @@
               <w:rStyle w:val="Seitenzahl"/>
               <w:noProof/>
             </w:rPr>
-            <w:t>6</w:t>
+            <w:t>7</w:t>
           </w:r>
           <w:r>
             <w:rPr>
@@ -4291,7 +5690,7 @@
             <w:t xml:space="preserve">  Version:           </w:t>
           </w:r>
           <w:r>
-            <w:t>1.0</w:t>
+            <w:t>1.1</w:t>
           </w:r>
         </w:p>
       </w:tc>
@@ -4335,8 +5734,13 @@
         </w:tcPr>
         <w:p>
           <w:r>
-            <w:t>Torsten, Wanping</w:t>
+            <w:t xml:space="preserve">Torsten, </w:t>
           </w:r>
+          <w:proofErr w:type="spellStart"/>
+          <w:r>
+            <w:t>Wanping</w:t>
+          </w:r>
+          <w:proofErr w:type="spellEnd"/>
         </w:p>
       </w:tc>
     </w:tr>
@@ -6227,6 +7631,1016 @@
 </w:styles>
 </file>
 
+<file path=word/charts/chart1.xml><?xml version="1.0" encoding="utf-8"?>
+<c:chartSpace xmlns:c="http://schemas.openxmlformats.org/drawingml/2006/chart" xmlns:a="http://schemas.openxmlformats.org/drawingml/2006/main" xmlns:r="http://schemas.openxmlformats.org/officeDocument/2006/relationships">
+  <c:date1904 val="0"/>
+  <c:lang val="de-DE"/>
+  <c:roundedCorners val="0"/>
+  <mc:AlternateContent xmlns:mc="http://schemas.openxmlformats.org/markup-compatibility/2006">
+    <mc:Choice xmlns:c14="http://schemas.microsoft.com/office/drawing/2007/8/2/chart" Requires="c14">
+      <c14:style val="102"/>
+    </mc:Choice>
+    <mc:Fallback>
+      <c:style val="2"/>
+    </mc:Fallback>
+  </mc:AlternateContent>
+  <c:chart>
+    <c:title>
+      <c:tx>
+        <c:rich>
+          <a:bodyPr rot="0" spcFirstLastPara="1" vertOverflow="ellipsis" vert="horz" wrap="square" anchor="ctr" anchorCtr="1"/>
+          <a:lstStyle/>
+          <a:p>
+            <a:pPr>
+              <a:defRPr sz="1400" b="0" i="0" u="none" strike="noStrike" kern="1200" spc="0" baseline="0">
+                <a:solidFill>
+                  <a:schemeClr val="tx1">
+                    <a:lumMod val="65000"/>
+                    <a:lumOff val="35000"/>
+                  </a:schemeClr>
+                </a:solidFill>
+                <a:latin typeface="+mn-lt"/>
+                <a:ea typeface="+mn-ea"/>
+                <a:cs typeface="+mn-cs"/>
+              </a:defRPr>
+            </a:pPr>
+            <a:r>
+              <a:rPr lang="en-US"/>
+              <a:t>Lines Of Code</a:t>
+            </a:r>
+          </a:p>
+        </c:rich>
+      </c:tx>
+      <c:overlay val="0"/>
+      <c:spPr>
+        <a:noFill/>
+        <a:ln>
+          <a:noFill/>
+        </a:ln>
+        <a:effectLst/>
+      </c:spPr>
+      <c:txPr>
+        <a:bodyPr rot="0" spcFirstLastPara="1" vertOverflow="ellipsis" vert="horz" wrap="square" anchor="ctr" anchorCtr="1"/>
+        <a:lstStyle/>
+        <a:p>
+          <a:pPr>
+            <a:defRPr sz="1400" b="0" i="0" u="none" strike="noStrike" kern="1200" spc="0" baseline="0">
+              <a:solidFill>
+                <a:schemeClr val="tx1">
+                  <a:lumMod val="65000"/>
+                  <a:lumOff val="35000"/>
+                </a:schemeClr>
+              </a:solidFill>
+              <a:latin typeface="+mn-lt"/>
+              <a:ea typeface="+mn-ea"/>
+              <a:cs typeface="+mn-cs"/>
+            </a:defRPr>
+          </a:pPr>
+          <a:endParaRPr lang="de-DE"/>
+        </a:p>
+      </c:txPr>
+    </c:title>
+    <c:autoTitleDeleted val="0"/>
+    <c:plotArea>
+      <c:layout/>
+      <c:scatterChart>
+        <c:scatterStyle val="lineMarker"/>
+        <c:varyColors val="0"/>
+        <c:ser>
+          <c:idx val="0"/>
+          <c:order val="0"/>
+          <c:tx>
+            <c:strRef>
+              <c:f>Tabelle1!$B$1</c:f>
+              <c:strCache>
+                <c:ptCount val="1"/>
+                <c:pt idx="0">
+                  <c:v>Y-Werte</c:v>
+                </c:pt>
+              </c:strCache>
+            </c:strRef>
+          </c:tx>
+          <c:spPr>
+            <a:ln w="28575" cap="rnd">
+              <a:noFill/>
+              <a:round/>
+            </a:ln>
+            <a:effectLst/>
+          </c:spPr>
+          <c:marker>
+            <c:symbol val="circle"/>
+            <c:size val="5"/>
+            <c:spPr>
+              <a:solidFill>
+                <a:schemeClr val="accent1"/>
+              </a:solidFill>
+              <a:ln w="9525">
+                <a:solidFill>
+                  <a:schemeClr val="accent1"/>
+                </a:solidFill>
+              </a:ln>
+              <a:effectLst/>
+            </c:spPr>
+          </c:marker>
+          <c:xVal>
+            <c:numRef>
+              <c:f>Tabelle1!$A$2:$A$6</c:f>
+              <c:numCache>
+                <c:formatCode>General</c:formatCode>
+                <c:ptCount val="5"/>
+                <c:pt idx="0">
+                  <c:v>19.32</c:v>
+                </c:pt>
+                <c:pt idx="1">
+                  <c:v>46.92</c:v>
+                </c:pt>
+                <c:pt idx="2">
+                  <c:v>15.64</c:v>
+                </c:pt>
+                <c:pt idx="3">
+                  <c:v>16.559999999999999</c:v>
+                </c:pt>
+                <c:pt idx="4">
+                  <c:v>13.8</c:v>
+                </c:pt>
+              </c:numCache>
+            </c:numRef>
+          </c:xVal>
+          <c:yVal>
+            <c:numRef>
+              <c:f>Tabelle1!$B$2:$B$6</c:f>
+              <c:numCache>
+                <c:formatCode>General</c:formatCode>
+                <c:ptCount val="5"/>
+                <c:pt idx="0">
+                  <c:v>147</c:v>
+                </c:pt>
+                <c:pt idx="1">
+                  <c:v>427</c:v>
+                </c:pt>
+                <c:pt idx="2">
+                  <c:v>132</c:v>
+                </c:pt>
+                <c:pt idx="3">
+                  <c:v>224</c:v>
+                </c:pt>
+                <c:pt idx="4">
+                  <c:v>136</c:v>
+                </c:pt>
+              </c:numCache>
+            </c:numRef>
+          </c:yVal>
+          <c:smooth val="0"/>
+        </c:ser>
+        <c:dLbls>
+          <c:showLegendKey val="0"/>
+          <c:showVal val="0"/>
+          <c:showCatName val="0"/>
+          <c:showSerName val="0"/>
+          <c:showPercent val="0"/>
+          <c:showBubbleSize val="0"/>
+        </c:dLbls>
+        <c:axId val="-509069696"/>
+        <c:axId val="-509071872"/>
+      </c:scatterChart>
+      <c:valAx>
+        <c:axId val="-509069696"/>
+        <c:scaling>
+          <c:orientation val="minMax"/>
+        </c:scaling>
+        <c:delete val="0"/>
+        <c:axPos val="b"/>
+        <c:majorGridlines>
+          <c:spPr>
+            <a:ln w="9525" cap="flat" cmpd="sng" algn="ctr">
+              <a:solidFill>
+                <a:schemeClr val="tx1">
+                  <a:lumMod val="15000"/>
+                  <a:lumOff val="85000"/>
+                </a:schemeClr>
+              </a:solidFill>
+              <a:round/>
+            </a:ln>
+            <a:effectLst/>
+          </c:spPr>
+        </c:majorGridlines>
+        <c:title>
+          <c:tx>
+            <c:rich>
+              <a:bodyPr rot="0" spcFirstLastPara="1" vertOverflow="ellipsis" vert="horz" wrap="square" anchor="ctr" anchorCtr="1"/>
+              <a:lstStyle/>
+              <a:p>
+                <a:pPr>
+                  <a:defRPr sz="1000" b="0" i="0" u="none" strike="noStrike" kern="1200" baseline="0">
+                    <a:solidFill>
+                      <a:schemeClr val="tx1">
+                        <a:lumMod val="65000"/>
+                        <a:lumOff val="35000"/>
+                      </a:schemeClr>
+                    </a:solidFill>
+                    <a:latin typeface="+mn-lt"/>
+                    <a:ea typeface="+mn-ea"/>
+                    <a:cs typeface="+mn-cs"/>
+                  </a:defRPr>
+                </a:pPr>
+                <a:r>
+                  <a:rPr lang="de-DE"/>
+                  <a:t>Function Points</a:t>
+                </a:r>
+              </a:p>
+            </c:rich>
+          </c:tx>
+          <c:overlay val="0"/>
+          <c:spPr>
+            <a:noFill/>
+            <a:ln>
+              <a:noFill/>
+            </a:ln>
+            <a:effectLst/>
+          </c:spPr>
+          <c:txPr>
+            <a:bodyPr rot="0" spcFirstLastPara="1" vertOverflow="ellipsis" vert="horz" wrap="square" anchor="ctr" anchorCtr="1"/>
+            <a:lstStyle/>
+            <a:p>
+              <a:pPr>
+                <a:defRPr sz="1000" b="0" i="0" u="none" strike="noStrike" kern="1200" baseline="0">
+                  <a:solidFill>
+                    <a:schemeClr val="tx1">
+                      <a:lumMod val="65000"/>
+                      <a:lumOff val="35000"/>
+                    </a:schemeClr>
+                  </a:solidFill>
+                  <a:latin typeface="+mn-lt"/>
+                  <a:ea typeface="+mn-ea"/>
+                  <a:cs typeface="+mn-cs"/>
+                </a:defRPr>
+              </a:pPr>
+              <a:endParaRPr lang="de-DE"/>
+            </a:p>
+          </c:txPr>
+        </c:title>
+        <c:numFmt formatCode="General" sourceLinked="1"/>
+        <c:majorTickMark val="none"/>
+        <c:minorTickMark val="none"/>
+        <c:tickLblPos val="nextTo"/>
+        <c:spPr>
+          <a:noFill/>
+          <a:ln w="9525" cap="flat" cmpd="sng" algn="ctr">
+            <a:solidFill>
+              <a:schemeClr val="tx1">
+                <a:lumMod val="25000"/>
+                <a:lumOff val="75000"/>
+              </a:schemeClr>
+            </a:solidFill>
+            <a:round/>
+          </a:ln>
+          <a:effectLst/>
+        </c:spPr>
+        <c:txPr>
+          <a:bodyPr rot="-60000000" spcFirstLastPara="1" vertOverflow="ellipsis" vert="horz" wrap="square" anchor="ctr" anchorCtr="1"/>
+          <a:lstStyle/>
+          <a:p>
+            <a:pPr>
+              <a:defRPr sz="900" b="0" i="0" u="none" strike="noStrike" kern="1200" baseline="0">
+                <a:solidFill>
+                  <a:schemeClr val="tx1">
+                    <a:lumMod val="65000"/>
+                    <a:lumOff val="35000"/>
+                  </a:schemeClr>
+                </a:solidFill>
+                <a:latin typeface="+mn-lt"/>
+                <a:ea typeface="+mn-ea"/>
+                <a:cs typeface="+mn-cs"/>
+              </a:defRPr>
+            </a:pPr>
+            <a:endParaRPr lang="de-DE"/>
+          </a:p>
+        </c:txPr>
+        <c:crossAx val="-509071872"/>
+        <c:crosses val="autoZero"/>
+        <c:crossBetween val="midCat"/>
+      </c:valAx>
+      <c:valAx>
+        <c:axId val="-509071872"/>
+        <c:scaling>
+          <c:orientation val="minMax"/>
+        </c:scaling>
+        <c:delete val="0"/>
+        <c:axPos val="l"/>
+        <c:majorGridlines>
+          <c:spPr>
+            <a:ln w="9525" cap="flat" cmpd="sng" algn="ctr">
+              <a:solidFill>
+                <a:schemeClr val="tx1">
+                  <a:lumMod val="15000"/>
+                  <a:lumOff val="85000"/>
+                </a:schemeClr>
+              </a:solidFill>
+              <a:round/>
+            </a:ln>
+            <a:effectLst/>
+          </c:spPr>
+        </c:majorGridlines>
+        <c:title>
+          <c:tx>
+            <c:rich>
+              <a:bodyPr rot="-5400000" spcFirstLastPara="1" vertOverflow="ellipsis" vert="horz" wrap="square" anchor="ctr" anchorCtr="1"/>
+              <a:lstStyle/>
+              <a:p>
+                <a:pPr>
+                  <a:defRPr sz="1000" b="0" i="0" u="none" strike="noStrike" kern="1200" baseline="0">
+                    <a:solidFill>
+                      <a:schemeClr val="tx1">
+                        <a:lumMod val="65000"/>
+                        <a:lumOff val="35000"/>
+                      </a:schemeClr>
+                    </a:solidFill>
+                    <a:latin typeface="+mn-lt"/>
+                    <a:ea typeface="+mn-ea"/>
+                    <a:cs typeface="+mn-cs"/>
+                  </a:defRPr>
+                </a:pPr>
+                <a:r>
+                  <a:rPr lang="de-DE"/>
+                  <a:t>Lines</a:t>
+                </a:r>
+                <a:r>
+                  <a:rPr lang="de-DE" baseline="0"/>
+                  <a:t> Of Code</a:t>
+                </a:r>
+                <a:endParaRPr lang="de-DE"/>
+              </a:p>
+            </c:rich>
+          </c:tx>
+          <c:overlay val="0"/>
+          <c:spPr>
+            <a:noFill/>
+            <a:ln>
+              <a:noFill/>
+            </a:ln>
+            <a:effectLst/>
+          </c:spPr>
+          <c:txPr>
+            <a:bodyPr rot="-5400000" spcFirstLastPara="1" vertOverflow="ellipsis" vert="horz" wrap="square" anchor="ctr" anchorCtr="1"/>
+            <a:lstStyle/>
+            <a:p>
+              <a:pPr>
+                <a:defRPr sz="1000" b="0" i="0" u="none" strike="noStrike" kern="1200" baseline="0">
+                  <a:solidFill>
+                    <a:schemeClr val="tx1">
+                      <a:lumMod val="65000"/>
+                      <a:lumOff val="35000"/>
+                    </a:schemeClr>
+                  </a:solidFill>
+                  <a:latin typeface="+mn-lt"/>
+                  <a:ea typeface="+mn-ea"/>
+                  <a:cs typeface="+mn-cs"/>
+                </a:defRPr>
+              </a:pPr>
+              <a:endParaRPr lang="de-DE"/>
+            </a:p>
+          </c:txPr>
+        </c:title>
+        <c:numFmt formatCode="General" sourceLinked="1"/>
+        <c:majorTickMark val="none"/>
+        <c:minorTickMark val="none"/>
+        <c:tickLblPos val="nextTo"/>
+        <c:spPr>
+          <a:noFill/>
+          <a:ln w="9525" cap="flat" cmpd="sng" algn="ctr">
+            <a:solidFill>
+              <a:schemeClr val="tx1">
+                <a:lumMod val="25000"/>
+                <a:lumOff val="75000"/>
+              </a:schemeClr>
+            </a:solidFill>
+            <a:round/>
+          </a:ln>
+          <a:effectLst/>
+        </c:spPr>
+        <c:txPr>
+          <a:bodyPr rot="-60000000" spcFirstLastPara="1" vertOverflow="ellipsis" vert="horz" wrap="square" anchor="ctr" anchorCtr="1"/>
+          <a:lstStyle/>
+          <a:p>
+            <a:pPr>
+              <a:defRPr sz="900" b="0" i="0" u="none" strike="noStrike" kern="1200" baseline="0">
+                <a:solidFill>
+                  <a:schemeClr val="tx1">
+                    <a:lumMod val="65000"/>
+                    <a:lumOff val="35000"/>
+                  </a:schemeClr>
+                </a:solidFill>
+                <a:latin typeface="+mn-lt"/>
+                <a:ea typeface="+mn-ea"/>
+                <a:cs typeface="+mn-cs"/>
+              </a:defRPr>
+            </a:pPr>
+            <a:endParaRPr lang="de-DE"/>
+          </a:p>
+        </c:txPr>
+        <c:crossAx val="-509069696"/>
+        <c:crosses val="autoZero"/>
+        <c:crossBetween val="midCat"/>
+      </c:valAx>
+      <c:spPr>
+        <a:noFill/>
+        <a:ln>
+          <a:noFill/>
+        </a:ln>
+        <a:effectLst/>
+      </c:spPr>
+    </c:plotArea>
+    <c:plotVisOnly val="1"/>
+    <c:dispBlanksAs val="gap"/>
+    <c:showDLblsOverMax val="0"/>
+  </c:chart>
+  <c:spPr>
+    <a:solidFill>
+      <a:schemeClr val="bg1"/>
+    </a:solidFill>
+    <a:ln w="9525" cap="flat" cmpd="sng" algn="ctr">
+      <a:solidFill>
+        <a:schemeClr val="tx1">
+          <a:lumMod val="15000"/>
+          <a:lumOff val="85000"/>
+        </a:schemeClr>
+      </a:solidFill>
+      <a:round/>
+    </a:ln>
+    <a:effectLst/>
+  </c:spPr>
+  <c:txPr>
+    <a:bodyPr/>
+    <a:lstStyle/>
+    <a:p>
+      <a:pPr>
+        <a:defRPr/>
+      </a:pPr>
+      <a:endParaRPr lang="de-DE"/>
+    </a:p>
+  </c:txPr>
+  <c:externalData r:id="rId3">
+    <c:autoUpdate val="0"/>
+  </c:externalData>
+</c:chartSpace>
+</file>
+
+<file path=word/charts/colors1.xml><?xml version="1.0" encoding="utf-8"?>
+<cs:colorStyle xmlns:cs="http://schemas.microsoft.com/office/drawing/2012/chartStyle" xmlns:a="http://schemas.openxmlformats.org/drawingml/2006/main" meth="cycle" id="10">
+  <a:schemeClr val="accent1"/>
+  <a:schemeClr val="accent2"/>
+  <a:schemeClr val="accent3"/>
+  <a:schemeClr val="accent4"/>
+  <a:schemeClr val="accent5"/>
+  <a:schemeClr val="accent6"/>
+  <cs:variation/>
+  <cs:variation>
+    <a:lumMod val="60000"/>
+  </cs:variation>
+  <cs:variation>
+    <a:lumMod val="80000"/>
+    <a:lumOff val="20000"/>
+  </cs:variation>
+  <cs:variation>
+    <a:lumMod val="80000"/>
+  </cs:variation>
+  <cs:variation>
+    <a:lumMod val="60000"/>
+    <a:lumOff val="40000"/>
+  </cs:variation>
+  <cs:variation>
+    <a:lumMod val="50000"/>
+  </cs:variation>
+  <cs:variation>
+    <a:lumMod val="70000"/>
+    <a:lumOff val="30000"/>
+  </cs:variation>
+  <cs:variation>
+    <a:lumMod val="70000"/>
+  </cs:variation>
+  <cs:variation>
+    <a:lumMod val="50000"/>
+    <a:lumOff val="50000"/>
+  </cs:variation>
+</cs:colorStyle>
+</file>
+
+<file path=word/charts/style1.xml><?xml version="1.0" encoding="utf-8"?>
+<cs:chartStyle xmlns:cs="http://schemas.microsoft.com/office/drawing/2012/chartStyle" xmlns:a="http://schemas.openxmlformats.org/drawingml/2006/main" id="240">
+  <cs:axisTitle>
+    <cs:lnRef idx="0"/>
+    <cs:fillRef idx="0"/>
+    <cs:effectRef idx="0"/>
+    <cs:fontRef idx="minor">
+      <a:schemeClr val="tx1">
+        <a:lumMod val="65000"/>
+        <a:lumOff val="35000"/>
+      </a:schemeClr>
+    </cs:fontRef>
+    <cs:defRPr sz="1000" kern="1200"/>
+  </cs:axisTitle>
+  <cs:categoryAxis>
+    <cs:lnRef idx="0"/>
+    <cs:fillRef idx="0"/>
+    <cs:effectRef idx="0"/>
+    <cs:fontRef idx="minor">
+      <a:schemeClr val="tx1">
+        <a:lumMod val="65000"/>
+        <a:lumOff val="35000"/>
+      </a:schemeClr>
+    </cs:fontRef>
+    <cs:spPr>
+      <a:ln w="9525" cap="flat" cmpd="sng" algn="ctr">
+        <a:solidFill>
+          <a:schemeClr val="tx1">
+            <a:lumMod val="25000"/>
+            <a:lumOff val="75000"/>
+          </a:schemeClr>
+        </a:solidFill>
+        <a:round/>
+      </a:ln>
+    </cs:spPr>
+    <cs:defRPr sz="900" kern="1200"/>
+  </cs:categoryAxis>
+  <cs:chartArea mods="allowNoFillOverride allowNoLineOverride">
+    <cs:lnRef idx="0"/>
+    <cs:fillRef idx="0"/>
+    <cs:effectRef idx="0"/>
+    <cs:fontRef idx="minor">
+      <a:schemeClr val="tx1"/>
+    </cs:fontRef>
+    <cs:spPr>
+      <a:solidFill>
+        <a:schemeClr val="bg1"/>
+      </a:solidFill>
+      <a:ln w="9525" cap="flat" cmpd="sng" algn="ctr">
+        <a:solidFill>
+          <a:schemeClr val="tx1">
+            <a:lumMod val="15000"/>
+            <a:lumOff val="85000"/>
+          </a:schemeClr>
+        </a:solidFill>
+        <a:round/>
+      </a:ln>
+    </cs:spPr>
+    <cs:defRPr sz="1000" kern="1200"/>
+  </cs:chartArea>
+  <cs:dataLabel>
+    <cs:lnRef idx="0"/>
+    <cs:fillRef idx="0"/>
+    <cs:effectRef idx="0"/>
+    <cs:fontRef idx="minor">
+      <a:schemeClr val="tx1">
+        <a:lumMod val="75000"/>
+        <a:lumOff val="25000"/>
+      </a:schemeClr>
+    </cs:fontRef>
+    <cs:defRPr sz="900" kern="1200"/>
+  </cs:dataLabel>
+  <cs:dataLabelCallout>
+    <cs:lnRef idx="0"/>
+    <cs:fillRef idx="0"/>
+    <cs:effectRef idx="0"/>
+    <cs:fontRef idx="minor">
+      <a:schemeClr val="dk1">
+        <a:lumMod val="65000"/>
+        <a:lumOff val="35000"/>
+      </a:schemeClr>
+    </cs:fontRef>
+    <cs:spPr>
+      <a:solidFill>
+        <a:schemeClr val="lt1"/>
+      </a:solidFill>
+      <a:ln>
+        <a:solidFill>
+          <a:schemeClr val="dk1">
+            <a:lumMod val="25000"/>
+            <a:lumOff val="75000"/>
+          </a:schemeClr>
+        </a:solidFill>
+      </a:ln>
+    </cs:spPr>
+    <cs:defRPr sz="900" kern="1200"/>
+    <cs:bodyPr rot="0" spcFirstLastPara="1" vertOverflow="clip" horzOverflow="clip" vert="horz" wrap="square" lIns="36576" tIns="18288" rIns="36576" bIns="18288" anchor="ctr" anchorCtr="1">
+      <a:spAutoFit/>
+    </cs:bodyPr>
+  </cs:dataLabelCallout>
+  <cs:dataPoint>
+    <cs:lnRef idx="0"/>
+    <cs:fillRef idx="1">
+      <cs:styleClr val="auto"/>
+    </cs:fillRef>
+    <cs:effectRef idx="0"/>
+    <cs:fontRef idx="minor">
+      <a:schemeClr val="tx1"/>
+    </cs:fontRef>
+  </cs:dataPoint>
+  <cs:dataPoint3D>
+    <cs:lnRef idx="0"/>
+    <cs:fillRef idx="1">
+      <cs:styleClr val="auto"/>
+    </cs:fillRef>
+    <cs:effectRef idx="0"/>
+    <cs:fontRef idx="minor">
+      <a:schemeClr val="tx1"/>
+    </cs:fontRef>
+  </cs:dataPoint3D>
+  <cs:dataPointLine>
+    <cs:lnRef idx="0">
+      <cs:styleClr val="auto"/>
+    </cs:lnRef>
+    <cs:fillRef idx="1"/>
+    <cs:effectRef idx="0"/>
+    <cs:fontRef idx="minor">
+      <a:schemeClr val="tx1"/>
+    </cs:fontRef>
+    <cs:spPr>
+      <a:ln w="19050" cap="rnd">
+        <a:solidFill>
+          <a:schemeClr val="phClr"/>
+        </a:solidFill>
+        <a:round/>
+      </a:ln>
+    </cs:spPr>
+  </cs:dataPointLine>
+  <cs:dataPointMarker>
+    <cs:lnRef idx="0">
+      <cs:styleClr val="auto"/>
+    </cs:lnRef>
+    <cs:fillRef idx="1">
+      <cs:styleClr val="auto"/>
+    </cs:fillRef>
+    <cs:effectRef idx="0"/>
+    <cs:fontRef idx="minor">
+      <a:schemeClr val="tx1"/>
+    </cs:fontRef>
+    <cs:spPr>
+      <a:ln w="9525">
+        <a:solidFill>
+          <a:schemeClr val="phClr"/>
+        </a:solidFill>
+      </a:ln>
+    </cs:spPr>
+  </cs:dataPointMarker>
+  <cs:dataPointMarkerLayout symbol="circle" size="5"/>
+  <cs:dataPointWireframe>
+    <cs:lnRef idx="0">
+      <cs:styleClr val="auto"/>
+    </cs:lnRef>
+    <cs:fillRef idx="0"/>
+    <cs:effectRef idx="0"/>
+    <cs:fontRef idx="minor">
+      <a:schemeClr val="dk1"/>
+    </cs:fontRef>
+    <cs:spPr>
+      <a:ln w="9525" cap="rnd">
+        <a:solidFill>
+          <a:schemeClr val="phClr"/>
+        </a:solidFill>
+        <a:round/>
+      </a:ln>
+    </cs:spPr>
+  </cs:dataPointWireframe>
+  <cs:dataTable>
+    <cs:lnRef idx="0"/>
+    <cs:fillRef idx="0"/>
+    <cs:effectRef idx="0"/>
+    <cs:fontRef idx="minor">
+      <a:schemeClr val="tx1">
+        <a:lumMod val="65000"/>
+        <a:lumOff val="35000"/>
+      </a:schemeClr>
+    </cs:fontRef>
+    <cs:spPr>
+      <a:noFill/>
+      <a:ln w="9525" cap="flat" cmpd="sng" algn="ctr">
+        <a:solidFill>
+          <a:schemeClr val="tx1">
+            <a:lumMod val="15000"/>
+            <a:lumOff val="85000"/>
+          </a:schemeClr>
+        </a:solidFill>
+        <a:round/>
+      </a:ln>
+    </cs:spPr>
+    <cs:defRPr sz="900" kern="1200"/>
+  </cs:dataTable>
+  <cs:downBar>
+    <cs:lnRef idx="0"/>
+    <cs:fillRef idx="0"/>
+    <cs:effectRef idx="0"/>
+    <cs:fontRef idx="minor">
+      <a:schemeClr val="tx1"/>
+    </cs:fontRef>
+    <cs:spPr>
+      <a:solidFill>
+        <a:schemeClr val="dk1">
+          <a:lumMod val="75000"/>
+          <a:lumOff val="25000"/>
+        </a:schemeClr>
+      </a:solidFill>
+      <a:ln w="9525" cap="flat" cmpd="sng" algn="ctr">
+        <a:solidFill>
+          <a:schemeClr val="tx1">
+            <a:lumMod val="65000"/>
+            <a:lumOff val="35000"/>
+          </a:schemeClr>
+        </a:solidFill>
+        <a:round/>
+      </a:ln>
+    </cs:spPr>
+  </cs:downBar>
+  <cs:dropLine>
+    <cs:lnRef idx="0"/>
+    <cs:fillRef idx="0"/>
+    <cs:effectRef idx="0"/>
+    <cs:fontRef idx="minor">
+      <a:schemeClr val="tx1"/>
+    </cs:fontRef>
+    <cs:spPr>
+      <a:ln w="9525" cap="flat" cmpd="sng" algn="ctr">
+        <a:solidFill>
+          <a:schemeClr val="tx1">
+            <a:lumMod val="35000"/>
+            <a:lumOff val="65000"/>
+          </a:schemeClr>
+        </a:solidFill>
+        <a:round/>
+      </a:ln>
+    </cs:spPr>
+  </cs:dropLine>
+  <cs:errorBar>
+    <cs:lnRef idx="0"/>
+    <cs:fillRef idx="0"/>
+    <cs:effectRef idx="0"/>
+    <cs:fontRef idx="minor">
+      <a:schemeClr val="tx1"/>
+    </cs:fontRef>
+    <cs:spPr>
+      <a:ln w="9525" cap="flat" cmpd="sng" algn="ctr">
+        <a:solidFill>
+          <a:schemeClr val="tx1">
+            <a:lumMod val="65000"/>
+            <a:lumOff val="35000"/>
+          </a:schemeClr>
+        </a:solidFill>
+        <a:round/>
+      </a:ln>
+    </cs:spPr>
+  </cs:errorBar>
+  <cs:floor>
+    <cs:lnRef idx="0"/>
+    <cs:fillRef idx="0"/>
+    <cs:effectRef idx="0"/>
+    <cs:fontRef idx="minor">
+      <a:schemeClr val="tx1"/>
+    </cs:fontRef>
+    <cs:spPr>
+      <a:noFill/>
+      <a:ln>
+        <a:noFill/>
+      </a:ln>
+    </cs:spPr>
+  </cs:floor>
+  <cs:gridlineMajor>
+    <cs:lnRef idx="0"/>
+    <cs:fillRef idx="0"/>
+    <cs:effectRef idx="0"/>
+    <cs:fontRef idx="minor">
+      <a:schemeClr val="tx1"/>
+    </cs:fontRef>
+    <cs:spPr>
+      <a:ln w="9525" cap="flat" cmpd="sng" algn="ctr">
+        <a:solidFill>
+          <a:schemeClr val="tx1">
+            <a:lumMod val="15000"/>
+            <a:lumOff val="85000"/>
+          </a:schemeClr>
+        </a:solidFill>
+        <a:round/>
+      </a:ln>
+    </cs:spPr>
+  </cs:gridlineMajor>
+  <cs:gridlineMinor>
+    <cs:lnRef idx="0"/>
+    <cs:fillRef idx="0"/>
+    <cs:effectRef idx="0"/>
+    <cs:fontRef idx="minor">
+      <a:schemeClr val="tx1"/>
+    </cs:fontRef>
+    <cs:spPr>
+      <a:ln w="9525" cap="flat" cmpd="sng" algn="ctr">
+        <a:solidFill>
+          <a:schemeClr val="tx1">
+            <a:lumMod val="5000"/>
+            <a:lumOff val="95000"/>
+          </a:schemeClr>
+        </a:solidFill>
+        <a:round/>
+      </a:ln>
+    </cs:spPr>
+  </cs:gridlineMinor>
+  <cs:hiLoLine>
+    <cs:lnRef idx="0"/>
+    <cs:fillRef idx="0"/>
+    <cs:effectRef idx="0"/>
+    <cs:fontRef idx="minor">
+      <a:schemeClr val="tx1"/>
+    </cs:fontRef>
+    <cs:spPr>
+      <a:ln w="9525" cap="flat" cmpd="sng" algn="ctr">
+        <a:solidFill>
+          <a:schemeClr val="tx1">
+            <a:lumMod val="50000"/>
+            <a:lumOff val="50000"/>
+          </a:schemeClr>
+        </a:solidFill>
+        <a:round/>
+      </a:ln>
+    </cs:spPr>
+  </cs:hiLoLine>
+  <cs:leaderLine>
+    <cs:lnRef idx="0"/>
+    <cs:fillRef idx="0"/>
+    <cs:effectRef idx="0"/>
+    <cs:fontRef idx="minor">
+      <a:schemeClr val="tx1"/>
+    </cs:fontRef>
+    <cs:spPr>
+      <a:ln w="9525" cap="flat" cmpd="sng" algn="ctr">
+        <a:solidFill>
+          <a:schemeClr val="tx1">
+            <a:lumMod val="35000"/>
+            <a:lumOff val="65000"/>
+          </a:schemeClr>
+        </a:solidFill>
+        <a:round/>
+      </a:ln>
+    </cs:spPr>
+  </cs:leaderLine>
+  <cs:legend>
+    <cs:lnRef idx="0"/>
+    <cs:fillRef idx="0"/>
+    <cs:effectRef idx="0"/>
+    <cs:fontRef idx="minor">
+      <a:schemeClr val="tx1">
+        <a:lumMod val="65000"/>
+        <a:lumOff val="35000"/>
+      </a:schemeClr>
+    </cs:fontRef>
+    <cs:defRPr sz="900" kern="1200"/>
+  </cs:legend>
+  <cs:plotArea mods="allowNoFillOverride allowNoLineOverride">
+    <cs:lnRef idx="0"/>
+    <cs:fillRef idx="0"/>
+    <cs:effectRef idx="0"/>
+    <cs:fontRef idx="minor">
+      <a:schemeClr val="tx1"/>
+    </cs:fontRef>
+  </cs:plotArea>
+  <cs:plotArea3D mods="allowNoFillOverride allowNoLineOverride">
+    <cs:lnRef idx="0"/>
+    <cs:fillRef idx="0"/>
+    <cs:effectRef idx="0"/>
+    <cs:fontRef idx="minor">
+      <a:schemeClr val="tx1"/>
+    </cs:fontRef>
+  </cs:plotArea3D>
+  <cs:seriesAxis>
+    <cs:lnRef idx="0"/>
+    <cs:fillRef idx="0"/>
+    <cs:effectRef idx="0"/>
+    <cs:fontRef idx="minor">
+      <a:schemeClr val="tx1">
+        <a:lumMod val="65000"/>
+        <a:lumOff val="35000"/>
+      </a:schemeClr>
+    </cs:fontRef>
+    <cs:defRPr sz="900" kern="1200"/>
+  </cs:seriesAxis>
+  <cs:seriesLine>
+    <cs:lnRef idx="0"/>
+    <cs:fillRef idx="0"/>
+    <cs:effectRef idx="0"/>
+    <cs:fontRef idx="minor">
+      <a:schemeClr val="tx1"/>
+    </cs:fontRef>
+    <cs:spPr>
+      <a:ln w="9525" cap="flat" cmpd="sng" algn="ctr">
+        <a:solidFill>
+          <a:schemeClr val="tx1">
+            <a:lumMod val="35000"/>
+            <a:lumOff val="65000"/>
+          </a:schemeClr>
+        </a:solidFill>
+        <a:round/>
+      </a:ln>
+    </cs:spPr>
+  </cs:seriesLine>
+  <cs:title>
+    <cs:lnRef idx="0"/>
+    <cs:fillRef idx="0"/>
+    <cs:effectRef idx="0"/>
+    <cs:fontRef idx="minor">
+      <a:schemeClr val="tx1">
+        <a:lumMod val="65000"/>
+        <a:lumOff val="35000"/>
+      </a:schemeClr>
+    </cs:fontRef>
+    <cs:defRPr sz="1400" b="0" kern="1200" spc="0" baseline="0"/>
+  </cs:title>
+  <cs:trendline>
+    <cs:lnRef idx="0">
+      <cs:styleClr val="auto"/>
+    </cs:lnRef>
+    <cs:fillRef idx="0"/>
+    <cs:effectRef idx="0"/>
+    <cs:fontRef idx="minor">
+      <a:schemeClr val="tx1"/>
+    </cs:fontRef>
+    <cs:spPr>
+      <a:ln w="19050" cap="rnd">
+        <a:solidFill>
+          <a:schemeClr val="phClr"/>
+        </a:solidFill>
+        <a:prstDash val="sysDot"/>
+      </a:ln>
+    </cs:spPr>
+  </cs:trendline>
+  <cs:trendlineLabel>
+    <cs:lnRef idx="0"/>
+    <cs:fillRef idx="0"/>
+    <cs:effectRef idx="0"/>
+    <cs:fontRef idx="minor">
+      <a:schemeClr val="tx1">
+        <a:lumMod val="65000"/>
+        <a:lumOff val="35000"/>
+      </a:schemeClr>
+    </cs:fontRef>
+    <cs:defRPr sz="900" kern="1200"/>
+  </cs:trendlineLabel>
+  <cs:upBar>
+    <cs:lnRef idx="0"/>
+    <cs:fillRef idx="0"/>
+    <cs:effectRef idx="0"/>
+    <cs:fontRef idx="minor">
+      <a:schemeClr val="tx1"/>
+    </cs:fontRef>
+    <cs:spPr>
+      <a:solidFill>
+        <a:schemeClr val="lt1"/>
+      </a:solidFill>
+      <a:ln w="9525" cap="flat" cmpd="sng" algn="ctr">
+        <a:solidFill>
+          <a:schemeClr val="tx1">
+            <a:lumMod val="65000"/>
+            <a:lumOff val="35000"/>
+          </a:schemeClr>
+        </a:solidFill>
+        <a:round/>
+      </a:ln>
+    </cs:spPr>
+  </cs:upBar>
+  <cs:valueAxis>
+    <cs:lnRef idx="0"/>
+    <cs:fillRef idx="0"/>
+    <cs:effectRef idx="0"/>
+    <cs:fontRef idx="minor">
+      <a:schemeClr val="tx1">
+        <a:lumMod val="65000"/>
+        <a:lumOff val="35000"/>
+      </a:schemeClr>
+    </cs:fontRef>
+    <cs:spPr>
+      <a:ln w="9525" cap="flat" cmpd="sng" algn="ctr">
+        <a:solidFill>
+          <a:schemeClr val="tx1">
+            <a:lumMod val="25000"/>
+            <a:lumOff val="75000"/>
+          </a:schemeClr>
+        </a:solidFill>
+        <a:round/>
+      </a:ln>
+    </cs:spPr>
+    <cs:defRPr sz="900" kern="1200"/>
+  </cs:valueAxis>
+  <cs:wall>
+    <cs:lnRef idx="0"/>
+    <cs:fillRef idx="0"/>
+    <cs:effectRef idx="0"/>
+    <cs:fontRef idx="minor">
+      <a:schemeClr val="tx1"/>
+    </cs:fontRef>
+    <cs:spPr>
+      <a:noFill/>
+      <a:ln>
+        <a:noFill/>
+      </a:ln>
+    </cs:spPr>
+  </cs:wall>
+</cs:chartStyle>
+</file>
+
 <file path=word/theme/theme1.xml><?xml version="1.0" encoding="utf-8"?>
 <a:theme xmlns:a="http://schemas.openxmlformats.org/drawingml/2006/main" name="Larissa">
   <a:themeElements>
@@ -6517,7 +8931,7 @@
 </file>
 
 <file path=customXml/itemProps1.xml><?xml version="1.0" encoding="utf-8"?>
-<ds:datastoreItem xmlns:ds="http://schemas.openxmlformats.org/officeDocument/2006/customXml" ds:itemID="{610000FF-5FE1-4856-B438-B2E1F3BA4A66}">
+<ds:datastoreItem xmlns:ds="http://schemas.openxmlformats.org/officeDocument/2006/customXml" ds:itemID="{1E12E251-6924-42BF-A0DA-F49BD58711D3}">
   <ds:schemaRefs>
     <ds:schemaRef ds:uri="http://schemas.openxmlformats.org/officeDocument/2006/bibliography"/>
   </ds:schemaRefs>

</xml_diff>